<commit_message>
Release notes for V10
</commit_message>
<xml_diff>
--- a/Doc/Qlikview Components Release Notes.docx
+++ b/Doc/Qlikview Components Release Notes.docx
@@ -16,10 +16,379 @@
         <w:pStyle w:val="Heading2"/>
       </w:pPr>
       <w:r>
-        <w:t>Changes for V9.</w:t>
-      </w:r>
-      <w:r>
-        <w:t>1</w:t>
+        <w:t>Changes for V10</w:t>
+      </w:r>
+    </w:p>
+    <w:p/>
+    <w:p>
+      <w:r>
+        <w:t xml:space="preserve">- The QVACB script library by </w:t>
+      </w:r>
+      <w:hyperlink r:id="rId7" w:history="1">
+        <w:r>
+          <w:rPr>
+            <w:rStyle w:val="Hyperlink"/>
+          </w:rPr>
+          <w:t>Matt Fryer</w:t>
+        </w:r>
+      </w:hyperlink>
+      <w:r>
+        <w:t xml:space="preserve"> has merged with QVC.  </w:t>
+      </w:r>
+      <w:hyperlink r:id="rId8" w:history="1">
+        <w:r>
+          <w:rPr>
+            <w:rStyle w:val="Hyperlink"/>
+          </w:rPr>
+          <w:t>Read more here</w:t>
+        </w:r>
+      </w:hyperlink>
+      <w:r>
+        <w:t xml:space="preserve">. </w:t>
+      </w:r>
+    </w:p>
+    <w:p>
+      <w:r>
+        <w:t xml:space="preserve">- QVC Documentation and Examples are Personal Edition enabled. </w:t>
+      </w:r>
+    </w:p>
+    <w:p>
+      <w:r>
+        <w:t xml:space="preserve">- </w:t>
+      </w:r>
+      <w:r>
+        <w:t xml:space="preserve">New </w:t>
+      </w:r>
+      <w:r>
+        <w:t xml:space="preserve">Sub from QVACB, </w:t>
+      </w:r>
+      <w:proofErr w:type="spellStart"/>
+      <w:r>
+        <w:rPr>
+          <w:b/>
+        </w:rPr>
+        <w:t>Qvc.Icons</w:t>
+      </w:r>
+      <w:proofErr w:type="spellEnd"/>
+      <w:r>
+        <w:t>. Bundle loads image files into a QVW.</w:t>
+      </w:r>
+    </w:p>
+    <w:p>
+      <w:r>
+        <w:t xml:space="preserve">- New sub from QVACB, </w:t>
+      </w:r>
+      <w:proofErr w:type="spellStart"/>
+      <w:r>
+        <w:rPr>
+          <w:b/>
+        </w:rPr>
+        <w:t>Qvc.QvdEmpty</w:t>
+      </w:r>
+      <w:proofErr w:type="spellEnd"/>
+      <w:r>
+        <w:t>. Empties data from a QVD.</w:t>
+      </w:r>
+    </w:p>
+    <w:p>
+      <w:r>
+        <w:t xml:space="preserve">- New sub from QVACB, </w:t>
+      </w:r>
+      <w:proofErr w:type="spellStart"/>
+      <w:r>
+        <w:rPr>
+          <w:b/>
+        </w:rPr>
+        <w:t>Qvc.SegmentedStore</w:t>
+      </w:r>
+      <w:proofErr w:type="spellEnd"/>
+      <w:r>
+        <w:t>. STOREs table into segmented QVDs by date range.</w:t>
+      </w:r>
+    </w:p>
+    <w:p>
+      <w:r>
+        <w:t xml:space="preserve">- New function from QVACB, </w:t>
+      </w:r>
+      <w:proofErr w:type="spellStart"/>
+      <w:r>
+        <w:rPr>
+          <w:b/>
+        </w:rPr>
+        <w:t>Qvc.DateDiff</w:t>
+      </w:r>
+      <w:proofErr w:type="spellEnd"/>
+      <w:r>
+        <w:t>.</w:t>
+      </w:r>
+      <w:r>
+        <w:t xml:space="preserve"> </w:t>
+      </w:r>
+      <w:r>
+        <w:t xml:space="preserve">Calculates the number of </w:t>
+      </w:r>
+      <w:r>
+        <w:t>passed</w:t>
+      </w:r>
+      <w:r>
+        <w:t xml:space="preserve"> interval</w:t>
+      </w:r>
+      <w:r>
+        <w:t>s</w:t>
+      </w:r>
+      <w:r>
+        <w:t xml:space="preserve"> between </w:t>
+      </w:r>
+      <w:r>
+        <w:t xml:space="preserve">two </w:t>
+      </w:r>
+      <w:r>
+        <w:t>dates</w:t>
+      </w:r>
+      <w:r>
+        <w:t xml:space="preserve"> or timestamps</w:t>
+      </w:r>
+      <w:r>
+        <w:t xml:space="preserve">. Supports years, quarters, months, weeks, days, hours, minutes and seconds. </w:t>
+      </w:r>
+    </w:p>
+    <w:p>
+      <w:r>
+        <w:t xml:space="preserve">- New function from QVACB, </w:t>
+      </w:r>
+      <w:r>
+        <w:rPr>
+          <w:b/>
+        </w:rPr>
+        <w:t>Qvc.Days360</w:t>
+      </w:r>
+      <w:r>
+        <w:t>.</w:t>
+      </w:r>
+      <w:r>
+        <w:t xml:space="preserve"> </w:t>
+      </w:r>
+      <w:r>
+        <w:t xml:space="preserve">Equivalent to MS Excel function </w:t>
+      </w:r>
+      <w:proofErr w:type="gramStart"/>
+      <w:r>
+        <w:t>days360(</w:t>
+      </w:r>
+      <w:proofErr w:type="gramEnd"/>
+      <w:r>
+        <w:t>). Returns the number of days between two dates based on a 360-day year (twelve 30-day months),</w:t>
+      </w:r>
+      <w:r>
+        <w:t xml:space="preserve"> </w:t>
+      </w:r>
+      <w:r>
+        <w:t>which is used in some accounting calculations.</w:t>
+      </w:r>
+    </w:p>
+    <w:p>
+      <w:r>
+        <w:t xml:space="preserve">- New function from QVACB, </w:t>
+      </w:r>
+      <w:proofErr w:type="spellStart"/>
+      <w:r>
+        <w:rPr>
+          <w:b/>
+        </w:rPr>
+        <w:t>Qvc.NVL</w:t>
+      </w:r>
+      <w:proofErr w:type="spellEnd"/>
+      <w:r>
+        <w:t>.</w:t>
+      </w:r>
+      <w:r>
+        <w:t xml:space="preserve"> </w:t>
+      </w:r>
+      <w:r>
+        <w:t>Equivalent to the SQL NVL function. Checks to see if the first parameter is Null and if it is it returns the second parameter.</w:t>
+      </w:r>
+    </w:p>
+    <w:p>
+      <w:r>
+        <w:t xml:space="preserve">- New function from QVACB, </w:t>
+      </w:r>
+      <w:proofErr w:type="spellStart"/>
+      <w:r>
+        <w:rPr>
+          <w:b/>
+        </w:rPr>
+        <w:t>Qvc.InRange</w:t>
+      </w:r>
+      <w:proofErr w:type="spellEnd"/>
+      <w:r>
+        <w:t>.</w:t>
+      </w:r>
+      <w:r>
+        <w:t xml:space="preserve"> </w:t>
+      </w:r>
+      <w:r>
+        <w:t xml:space="preserve">Equivalent to MS Excel function </w:t>
+      </w:r>
+      <w:proofErr w:type="spellStart"/>
+      <w:proofErr w:type="gramStart"/>
+      <w:r>
+        <w:t>inrange</w:t>
+      </w:r>
+      <w:proofErr w:type="spellEnd"/>
+      <w:r>
+        <w:t>(</w:t>
+      </w:r>
+      <w:proofErr w:type="gramEnd"/>
+      <w:r>
+        <w:t xml:space="preserve">). Returns whether the past value is between the start and end values passed for the range. </w:t>
+      </w:r>
+    </w:p>
+    <w:p>
+      <w:bookmarkStart w:id="0" w:name="_GoBack"/>
+      <w:bookmarkEnd w:id="0"/>
+      <w:r>
+        <w:t xml:space="preserve">- </w:t>
+      </w:r>
+      <w:r>
+        <w:t xml:space="preserve">Fixed </w:t>
+      </w:r>
+      <w:hyperlink r:id="rId9" w:history="1">
+        <w:r>
+          <w:rPr>
+            <w:rStyle w:val="Hyperlink"/>
+          </w:rPr>
+          <w:t>Issue 12</w:t>
+        </w:r>
+      </w:hyperlink>
+      <w:r>
+        <w:t xml:space="preserve">. </w:t>
+      </w:r>
+      <w:proofErr w:type="spellStart"/>
+      <w:r>
+        <w:rPr>
+          <w:b/>
+        </w:rPr>
+        <w:t>Qvc.ExpandInterval</w:t>
+      </w:r>
+      <w:proofErr w:type="spellEnd"/>
+      <w:r>
+        <w:t xml:space="preserve"> script error when field name contains comma.</w:t>
+      </w:r>
+    </w:p>
+    <w:p>
+      <w:r>
+        <w:t xml:space="preserve">- Fixed </w:t>
+      </w:r>
+      <w:hyperlink r:id="rId10" w:history="1">
+        <w:r>
+          <w:rPr>
+            <w:rStyle w:val="Hyperlink"/>
+          </w:rPr>
+          <w:t xml:space="preserve">Issue </w:t>
+        </w:r>
+        <w:r>
+          <w:rPr>
+            <w:rStyle w:val="Hyperlink"/>
+          </w:rPr>
+          <w:t>5</w:t>
+        </w:r>
+      </w:hyperlink>
+      <w:r>
+        <w:t xml:space="preserve">. </w:t>
+      </w:r>
+      <w:proofErr w:type="spellStart"/>
+      <w:r>
+        <w:rPr>
+          <w:b/>
+        </w:rPr>
+        <w:t>Qvc.DbExtract</w:t>
+      </w:r>
+      <w:proofErr w:type="spellEnd"/>
+      <w:r>
+        <w:t xml:space="preserve"> </w:t>
+      </w:r>
+      <w:r>
+        <w:t xml:space="preserve">Initial extraction proceeds even when </w:t>
+      </w:r>
+      <w:proofErr w:type="spellStart"/>
+      <w:r>
+        <w:t>KeyField</w:t>
+      </w:r>
+      <w:proofErr w:type="spellEnd"/>
+      <w:r>
+        <w:t xml:space="preserve"> has typo in it</w:t>
+      </w:r>
+      <w:r>
+        <w:t>.</w:t>
+      </w:r>
+    </w:p>
+    <w:p>
+      <w:r>
+        <w:t xml:space="preserve">- Fixed </w:t>
+      </w:r>
+      <w:hyperlink r:id="rId11" w:history="1">
+        <w:r>
+          <w:rPr>
+            <w:rStyle w:val="Hyperlink"/>
+          </w:rPr>
+          <w:t>Issue 4</w:t>
+        </w:r>
+      </w:hyperlink>
+      <w:r>
+        <w:t xml:space="preserve">. </w:t>
+      </w:r>
+      <w:proofErr w:type="spellStart"/>
+      <w:r>
+        <w:rPr>
+          <w:b/>
+        </w:rPr>
+        <w:t>Qvc</w:t>
+      </w:r>
+      <w:proofErr w:type="spellEnd"/>
+      <w:r>
+        <w:rPr>
+          <w:b/>
+        </w:rPr>
+        <w:t>.</w:t>
+      </w:r>
+      <w:r>
+        <w:rPr>
+          <w:b/>
+        </w:rPr>
+        <w:t xml:space="preserve"> </w:t>
+      </w:r>
+      <w:proofErr w:type="spellStart"/>
+      <w:r>
+        <w:rPr>
+          <w:b/>
+        </w:rPr>
+        <w:t>DbExtract</w:t>
+      </w:r>
+      <w:proofErr w:type="spellEnd"/>
+      <w:r>
+        <w:t xml:space="preserve"> </w:t>
+      </w:r>
+      <w:r>
+        <w:t xml:space="preserve">Provide table specific </w:t>
+      </w:r>
+      <w:proofErr w:type="spellStart"/>
+      <w:r>
+        <w:t>BaseValue</w:t>
+      </w:r>
+      <w:proofErr w:type="spellEnd"/>
+      <w:r>
+        <w:t>.</w:t>
+      </w:r>
+    </w:p>
+    <w:p/>
+    <w:p/>
+    <w:p/>
+    <w:p>
+      <w:pPr>
+        <w:pStyle w:val="Heading2"/>
+      </w:pPr>
+      <w:r>
+        <w:t>Changes for V9.1</w:t>
       </w:r>
     </w:p>
     <w:p/>
@@ -46,15 +415,9 @@
         <w:t>.</w:t>
       </w:r>
       <w:r>
-        <w:t xml:space="preserve"> </w:t>
-      </w:r>
-      <w:r>
-        <w:t>Fixed</w:t>
-      </w:r>
-      <w:r>
-        <w:t xml:space="preserve"> </w:t>
-      </w:r>
-      <w:hyperlink r:id="rId7" w:history="1">
+        <w:t xml:space="preserve"> Fixed </w:t>
+      </w:r>
+      <w:hyperlink r:id="rId12" w:history="1">
         <w:r>
           <w:rPr>
             <w:rStyle w:val="Hyperlink"/>
@@ -106,15 +469,9 @@
         <w:t>.</w:t>
       </w:r>
       <w:r>
-        <w:t xml:space="preserve"> </w:t>
-      </w:r>
-      <w:r>
-        <w:t xml:space="preserve"> Fixed</w:t>
-      </w:r>
-      <w:r>
-        <w:t xml:space="preserve"> </w:t>
-      </w:r>
-      <w:hyperlink r:id="rId8" w:history="1">
+        <w:t xml:space="preserve">  Fixed </w:t>
+      </w:r>
+      <w:hyperlink r:id="rId13" w:history="1">
         <w:r>
           <w:rPr>
             <w:rStyle w:val="Hyperlink"/>
@@ -168,6 +525,7 @@
         <w:rPr>
           <w:b/>
         </w:rPr>
+        <w:lastRenderedPageBreak/>
         <w:t>3</w:t>
       </w:r>
       <w:r>
@@ -181,15 +539,9 @@
         <w:t>.</w:t>
       </w:r>
       <w:r>
-        <w:t xml:space="preserve"> </w:t>
-      </w:r>
-      <w:r>
-        <w:t xml:space="preserve"> Fixed</w:t>
-      </w:r>
-      <w:r>
-        <w:t xml:space="preserve"> </w:t>
-      </w:r>
-      <w:hyperlink r:id="rId9" w:history="1">
+        <w:t xml:space="preserve">  Fixed </w:t>
+      </w:r>
+      <w:hyperlink r:id="rId14" w:history="1">
         <w:r>
           <w:rPr>
             <w:rStyle w:val="Hyperlink"/>
@@ -235,13 +587,7 @@
         <w:rPr>
           <w:b/>
         </w:rPr>
-        <w:t>.</w:t>
-      </w:r>
-      <w:r>
-        <w:rPr>
-          <w:b/>
-        </w:rPr>
-        <w:t xml:space="preserve"> </w:t>
+        <w:t xml:space="preserve">. </w:t>
       </w:r>
       <w:r>
         <w:t>QVC should now be Sense compatible although this has not been extensively tested.</w:t>
@@ -261,10 +607,7 @@
         <w:t>Changes for V9.0</w:t>
       </w:r>
     </w:p>
-    <w:p>
-      <w:bookmarkStart w:id="0" w:name="_GoBack"/>
-      <w:bookmarkEnd w:id="0"/>
-    </w:p>
+    <w:p/>
     <w:p>
       <w:r>
         <w:rPr>
@@ -283,7 +626,7 @@
       <w:r>
         <w:br/>
       </w:r>
-      <w:hyperlink r:id="rId10" w:history="1">
+      <w:hyperlink r:id="rId15" w:history="1">
         <w:r>
           <w:rPr>
             <w:rStyle w:val="Hyperlink"/>
@@ -317,7 +660,7 @@
       <w:r>
         <w:t xml:space="preserve">  </w:t>
       </w:r>
-      <w:hyperlink r:id="rId11" w:history="1">
+      <w:hyperlink r:id="rId16" w:history="1">
         <w:r>
           <w:rPr>
             <w:rStyle w:val="Hyperlink"/>
@@ -674,7 +1017,7 @@
       <w:r>
         <w:t xml:space="preserve">. Closes </w:t>
       </w:r>
-      <w:hyperlink r:id="rId12" w:history="1">
+      <w:hyperlink r:id="rId17" w:history="1">
         <w:r>
           <w:rPr>
             <w:rStyle w:val="Hyperlink"/>
@@ -698,7 +1041,6 @@
         <w:pStyle w:val="Heading2"/>
       </w:pPr>
       <w:r>
-        <w:lastRenderedPageBreak/>
         <w:br/>
       </w:r>
       <w:r>
@@ -728,7 +1070,7 @@
       <w:r>
         <w:t xml:space="preserve">. </w:t>
       </w:r>
-      <w:hyperlink r:id="rId13" w:history="1">
+      <w:hyperlink r:id="rId18" w:history="1">
         <w:r>
           <w:rPr>
             <w:rStyle w:val="Hyperlink"/>
@@ -884,7 +1226,7 @@
       <w:r>
         <w:t xml:space="preserve">. </w:t>
       </w:r>
-      <w:hyperlink r:id="rId14" w:history="1">
+      <w:hyperlink r:id="rId19" w:history="1">
         <w:r>
           <w:rPr>
             <w:rStyle w:val="Hyperlink"/>
@@ -952,6 +1294,7 @@
           <w:sz w:val="20"/>
           <w:szCs w:val="20"/>
         </w:rPr>
+        <w:lastRenderedPageBreak/>
         <w:t xml:space="preserve">  </w:t>
       </w:r>
       <w:r>
@@ -1087,7 +1430,7 @@
       <w:r>
         <w:t xml:space="preserve">. </w:t>
       </w:r>
-      <w:hyperlink r:id="rId15" w:history="1">
+      <w:hyperlink r:id="rId20" w:history="1">
         <w:r>
           <w:rPr>
             <w:rStyle w:val="Hyperlink"/>
@@ -1142,7 +1485,7 @@
       <w:r>
         <w:t xml:space="preserve">. </w:t>
       </w:r>
-      <w:hyperlink r:id="rId16" w:history="1">
+      <w:hyperlink r:id="rId21" w:history="1">
         <w:r>
           <w:rPr>
             <w:rStyle w:val="Hyperlink"/>
@@ -1531,13 +1874,6 @@
           <w:color w:val="000000"/>
         </w:rPr>
         <w:br/>
-      </w:r>
-      <w:r>
-        <w:rPr>
-          <w:rFonts w:ascii="Courier New" w:hAnsi="Courier New" w:cs="Courier New"/>
-          <w:color w:val="000000"/>
-        </w:rPr>
-        <w:lastRenderedPageBreak/>
         <w:t xml:space="preserve">LEFT JOIN </w:t>
       </w:r>
       <w:proofErr w:type="spellStart"/>
@@ -2014,7 +2350,6 @@
         <w:rPr>
           <w:b/>
         </w:rPr>
-        <w:lastRenderedPageBreak/>
         <w:t>3.</w:t>
       </w:r>
       <w:r>
@@ -2180,6 +2515,7 @@
         <w:rPr>
           <w:b/>
         </w:rPr>
+        <w:lastRenderedPageBreak/>
         <w:t>4.</w:t>
       </w:r>
       <w:r>
@@ -2292,7 +2628,7 @@
       <w:r>
         <w:t xml:space="preserve"> here: </w:t>
       </w:r>
-      <w:hyperlink r:id="rId17" w:history="1">
+      <w:hyperlink r:id="rId22" w:history="1">
         <w:r>
           <w:rPr>
             <w:rStyle w:val="Hyperlink"/>
@@ -2352,7 +2688,7 @@
       <w:r>
         <w:t xml:space="preserve"> </w:t>
       </w:r>
-      <w:hyperlink r:id="rId18" w:history="1">
+      <w:hyperlink r:id="rId23" w:history="1">
         <w:r>
           <w:rPr>
             <w:rStyle w:val="Hyperlink"/>
@@ -2469,7 +2805,7 @@
           <w:numId w:val="5"/>
         </w:numPr>
       </w:pPr>
-      <w:hyperlink r:id="rId19" w:history="1">
+      <w:hyperlink r:id="rId24" w:history="1">
         <w:r>
           <w:rPr>
             <w:rStyle w:val="Hyperlink"/>
@@ -2509,7 +2845,6 @@
         </w:numPr>
       </w:pPr>
       <w:r>
-        <w:lastRenderedPageBreak/>
         <w:t xml:space="preserve">Documentation corrections. </w:t>
       </w:r>
       <w:r>
@@ -2524,7 +2859,7 @@
           <w:numId w:val="5"/>
         </w:numPr>
       </w:pPr>
-      <w:hyperlink r:id="rId20" w:history="1">
+      <w:hyperlink r:id="rId25" w:history="1">
         <w:r>
           <w:rPr>
             <w:rStyle w:val="Hyperlink"/>
@@ -2616,9 +2951,13 @@
       </w:r>
       <w:proofErr w:type="spellEnd"/>
       <w:r>
-        <w:t xml:space="preserve"> is available as a free download from </w:t>
-      </w:r>
-      <w:hyperlink r:id="rId21" w:history="1">
+        <w:t xml:space="preserve"> is available as </w:t>
+      </w:r>
+      <w:r>
+        <w:lastRenderedPageBreak/>
+        <w:t xml:space="preserve">a free download from </w:t>
+      </w:r>
+      <w:hyperlink r:id="rId26" w:history="1">
         <w:r>
           <w:rPr>
             <w:rStyle w:val="Hyperlink"/>
@@ -2674,7 +3013,7 @@
       <w:r>
         <w:t xml:space="preserve">Fixed </w:t>
       </w:r>
-      <w:hyperlink r:id="rId22" w:history="1">
+      <w:hyperlink r:id="rId27" w:history="1">
         <w:r>
           <w:rPr>
             <w:rStyle w:val="Hyperlink"/>
@@ -2760,7 +3099,7 @@
       <w:r>
         <w:t xml:space="preserve">. </w:t>
       </w:r>
-      <w:hyperlink r:id="rId23" w:history="1">
+      <w:hyperlink r:id="rId28" w:history="1">
         <w:r>
           <w:rPr>
             <w:rStyle w:val="Hyperlink"/>
@@ -3111,7 +3450,7 @@
         <w:spacing w:after="120"/>
         <w:contextualSpacing w:val="0"/>
       </w:pPr>
-      <w:hyperlink r:id="rId24" w:history="1">
+      <w:hyperlink r:id="rId29" w:history="1">
         <w:r>
           <w:rPr>
             <w:rStyle w:val="Hyperlink"/>
@@ -3144,7 +3483,7 @@
         <w:spacing w:after="120"/>
         <w:contextualSpacing w:val="0"/>
       </w:pPr>
-      <w:hyperlink r:id="rId25" w:history="1">
+      <w:hyperlink r:id="rId30" w:history="1">
         <w:r>
           <w:rPr>
             <w:rStyle w:val="Hyperlink"/>
@@ -3185,7 +3524,7 @@
         <w:spacing w:after="120"/>
         <w:contextualSpacing w:val="0"/>
       </w:pPr>
-      <w:hyperlink r:id="rId26" w:history="1">
+      <w:hyperlink r:id="rId31" w:history="1">
         <w:r>
           <w:rPr>
             <w:rStyle w:val="Hyperlink"/>
@@ -3218,7 +3557,7 @@
         <w:spacing w:after="120"/>
         <w:contextualSpacing w:val="0"/>
       </w:pPr>
-      <w:hyperlink r:id="rId27" w:history="1">
+      <w:hyperlink r:id="rId32" w:history="1">
         <w:r>
           <w:rPr>
             <w:rStyle w:val="Hyperlink"/>
@@ -3245,7 +3584,7 @@
       </w:r>
     </w:p>
     <w:sectPr>
-      <w:headerReference w:type="default" r:id="rId28"/>
+      <w:headerReference w:type="default" r:id="rId33"/>
       <w:pgSz w:w="12240" w:h="15840"/>
       <w:pgMar w:top="1440" w:right="1440" w:bottom="1440" w:left="1440" w:header="720" w:footer="720" w:gutter="0"/>
       <w:cols w:space="720"/>

</xml_diff>

<commit_message>
Tidied pull request merge and added to change log
</commit_message>
<xml_diff>
--- a/Doc/Qlikview Components Release Notes.docx
+++ b/Doc/Qlikview Components Release Notes.docx
@@ -10,6 +10,10 @@
       <w:r>
         <w:t>Qlikview Components Release Notes</w:t>
       </w:r>
+    </w:p>
+    <w:p>
+      <w:bookmarkStart w:id="0" w:name="_GoBack"/>
+      <w:bookmarkEnd w:id="0"/>
     </w:p>
     <w:p>
       <w:pPr>
@@ -54,22 +58,14 @@
     </w:p>
     <w:p>
       <w:r>
-        <w:t xml:space="preserve">- </w:t>
-      </w:r>
-      <w:r>
-        <w:t xml:space="preserve">New </w:t>
-      </w:r>
-      <w:r>
-        <w:t xml:space="preserve">Sub from QVACB, </w:t>
-      </w:r>
-      <w:proofErr w:type="spellStart"/>
+        <w:t xml:space="preserve">- New Sub from QVACB, </w:t>
+      </w:r>
       <w:r>
         <w:rPr>
           <w:b/>
         </w:rPr>
         <w:t>Qvc.Icons</w:t>
       </w:r>
-      <w:proofErr w:type="spellEnd"/>
       <w:r>
         <w:t>. Bundle loads image files into a QVW.</w:t>
       </w:r>
@@ -78,14 +74,12 @@
       <w:r>
         <w:t xml:space="preserve">- New sub from QVACB, </w:t>
       </w:r>
-      <w:proofErr w:type="spellStart"/>
       <w:r>
         <w:rPr>
           <w:b/>
         </w:rPr>
         <w:t>Qvc.QvdEmpty</w:t>
       </w:r>
-      <w:proofErr w:type="spellEnd"/>
       <w:r>
         <w:t>. Empties data from a QVD.</w:t>
       </w:r>
@@ -94,14 +88,12 @@
       <w:r>
         <w:t xml:space="preserve">- New sub from QVACB, </w:t>
       </w:r>
-      <w:proofErr w:type="spellStart"/>
       <w:r>
         <w:rPr>
           <w:b/>
         </w:rPr>
         <w:t>Qvc.SegmentedStore</w:t>
       </w:r>
-      <w:proofErr w:type="spellEnd"/>
       <w:r>
         <w:t>. STOREs table into segmented QVDs by date range.</w:t>
       </w:r>
@@ -110,46 +102,54 @@
       <w:r>
         <w:t xml:space="preserve">- New function from QVACB, </w:t>
       </w:r>
-      <w:proofErr w:type="spellStart"/>
       <w:r>
         <w:rPr>
           <w:b/>
         </w:rPr>
         <w:t>Qvc.DateDiff</w:t>
       </w:r>
-      <w:proofErr w:type="spellEnd"/>
       <w:r>
         <w:t>.</w:t>
       </w:r>
       <w:r>
+        <w:t xml:space="preserve"> Calculates the number of passed intervals between two dates or timestamps. Supports years, quarters, months, weeks, days, hours, minutes and seconds. </w:t>
+      </w:r>
+    </w:p>
+    <w:p>
+      <w:r>
+        <w:t xml:space="preserve">- New function from QVACB, </w:t>
+      </w:r>
+      <w:r>
+        <w:rPr>
+          <w:b/>
+        </w:rPr>
+        <w:t>Qvc.Days360</w:t>
+      </w:r>
+      <w:r>
+        <w:t>.</w:t>
+      </w:r>
+      <w:r>
+        <w:t xml:space="preserve"> Equivalent to MS Excel function days360(). Returns the number of days between two dates based on a 360-day year (twelve 30-day months), which is used in some accounting calculations.</w:t>
+      </w:r>
+    </w:p>
+    <w:p>
+      <w:r>
+        <w:t xml:space="preserve">- New function from QVACB, </w:t>
+      </w:r>
+      <w:r>
+        <w:rPr>
+          <w:b/>
+        </w:rPr>
+        <w:t>Qvc.NVL</w:t>
+      </w:r>
+      <w:r>
+        <w:t>.</w:t>
+      </w:r>
+      <w:r>
         <w:t xml:space="preserve"> </w:t>
       </w:r>
       <w:r>
-        <w:t xml:space="preserve">Calculates the number of </w:t>
-      </w:r>
-      <w:r>
-        <w:t>passed</w:t>
-      </w:r>
-      <w:r>
-        <w:t xml:space="preserve"> interval</w:t>
-      </w:r>
-      <w:r>
-        <w:t>s</w:t>
-      </w:r>
-      <w:r>
-        <w:t xml:space="preserve"> between </w:t>
-      </w:r>
-      <w:r>
-        <w:t xml:space="preserve">two </w:t>
-      </w:r>
-      <w:r>
-        <w:t>dates</w:t>
-      </w:r>
-      <w:r>
-        <w:t xml:space="preserve"> or timestamps</w:t>
-      </w:r>
-      <w:r>
-        <w:t xml:space="preserve">. Supports years, quarters, months, weeks, days, hours, minutes and seconds. </w:t>
+        <w:t>Equivalent to the SQL NVL function. Checks to see if the first parameter is Null and if it is it returns the second parameter.</w:t>
       </w:r>
     </w:p>
     <w:p>
@@ -160,7 +160,7 @@
         <w:rPr>
           <w:b/>
         </w:rPr>
-        <w:t>Qvc.Days360</w:t>
+        <w:t>Qvc.InRange</w:t>
       </w:r>
       <w:r>
         <w:t>.</w:t>
@@ -169,88 +169,12 @@
         <w:t xml:space="preserve"> </w:t>
       </w:r>
       <w:r>
-        <w:t xml:space="preserve">Equivalent to MS Excel function </w:t>
-      </w:r>
-      <w:proofErr w:type="gramStart"/>
-      <w:r>
-        <w:t>days360(</w:t>
-      </w:r>
-      <w:proofErr w:type="gramEnd"/>
-      <w:r>
-        <w:t>). Returns the number of days between two dates based on a 360-day year (twelve 30-day months),</w:t>
-      </w:r>
-      <w:r>
-        <w:t xml:space="preserve"> </w:t>
-      </w:r>
-      <w:r>
-        <w:t>which is used in some accounting calculations.</w:t>
-      </w:r>
-    </w:p>
-    <w:p>
-      <w:r>
-        <w:t xml:space="preserve">- New function from QVACB, </w:t>
-      </w:r>
-      <w:proofErr w:type="spellStart"/>
-      <w:r>
-        <w:rPr>
-          <w:b/>
-        </w:rPr>
-        <w:t>Qvc.NVL</w:t>
-      </w:r>
-      <w:proofErr w:type="spellEnd"/>
-      <w:r>
-        <w:t>.</w:t>
-      </w:r>
-      <w:r>
-        <w:t xml:space="preserve"> </w:t>
-      </w:r>
-      <w:r>
-        <w:t>Equivalent to the SQL NVL function. Checks to see if the first parameter is Null and if it is it returns the second parameter.</w:t>
-      </w:r>
-    </w:p>
-    <w:p>
-      <w:r>
-        <w:t xml:space="preserve">- New function from QVACB, </w:t>
-      </w:r>
-      <w:proofErr w:type="spellStart"/>
-      <w:r>
-        <w:rPr>
-          <w:b/>
-        </w:rPr>
-        <w:t>Qvc.InRange</w:t>
-      </w:r>
-      <w:proofErr w:type="spellEnd"/>
-      <w:r>
-        <w:t>.</w:t>
-      </w:r>
-      <w:r>
-        <w:t xml:space="preserve"> </w:t>
-      </w:r>
-      <w:r>
-        <w:t xml:space="preserve">Equivalent to MS Excel function </w:t>
-      </w:r>
-      <w:proofErr w:type="spellStart"/>
-      <w:proofErr w:type="gramStart"/>
-      <w:r>
-        <w:t>inrange</w:t>
-      </w:r>
-      <w:proofErr w:type="spellEnd"/>
-      <w:r>
-        <w:t>(</w:t>
-      </w:r>
-      <w:proofErr w:type="gramEnd"/>
-      <w:r>
-        <w:t xml:space="preserve">). Returns whether the past value is between the start and end values passed for the range. </w:t>
-      </w:r>
-    </w:p>
-    <w:p>
-      <w:bookmarkStart w:id="0" w:name="_GoBack"/>
-      <w:bookmarkEnd w:id="0"/>
-      <w:r>
-        <w:t xml:space="preserve">- </w:t>
-      </w:r>
-      <w:r>
-        <w:t xml:space="preserve">Fixed </w:t>
+        <w:t xml:space="preserve">Equivalent to MS Excel function inrange(). Returns whether the past value is between the start and end values passed for the range. </w:t>
+      </w:r>
+    </w:p>
+    <w:p>
+      <w:r>
+        <w:t xml:space="preserve">- Fixed </w:t>
       </w:r>
       <w:hyperlink r:id="rId9" w:history="1">
         <w:r>
@@ -263,14 +187,12 @@
       <w:r>
         <w:t xml:space="preserve">. </w:t>
       </w:r>
-      <w:proofErr w:type="spellStart"/>
       <w:r>
         <w:rPr>
           <w:b/>
         </w:rPr>
         <w:t>Qvc.ExpandInterval</w:t>
       </w:r>
-      <w:proofErr w:type="spellEnd"/>
       <w:r>
         <w:t xml:space="preserve"> script error when field name contains comma.</w:t>
       </w:r>
@@ -296,27 +218,17 @@
       <w:r>
         <w:t xml:space="preserve">. </w:t>
       </w:r>
-      <w:proofErr w:type="spellStart"/>
       <w:r>
         <w:rPr>
           <w:b/>
         </w:rPr>
         <w:t>Qvc.DbExtract</w:t>
       </w:r>
-      <w:proofErr w:type="spellEnd"/>
       <w:r>
         <w:t xml:space="preserve"> </w:t>
       </w:r>
       <w:r>
-        <w:t xml:space="preserve">Initial extraction proceeds even when </w:t>
-      </w:r>
-      <w:proofErr w:type="spellStart"/>
-      <w:r>
-        <w:t>KeyField</w:t>
-      </w:r>
-      <w:proofErr w:type="spellEnd"/>
-      <w:r>
-        <w:t xml:space="preserve"> has typo in it</w:t>
+        <w:t>Initial extraction proceeds even when KeyField has typo in it</w:t>
       </w:r>
       <w:r>
         <w:t>.</w:t>
@@ -337,19 +249,11 @@
       <w:r>
         <w:t xml:space="preserve">. </w:t>
       </w:r>
-      <w:proofErr w:type="spellStart"/>
-      <w:r>
-        <w:rPr>
-          <w:b/>
-        </w:rPr>
-        <w:t>Qvc</w:t>
-      </w:r>
-      <w:proofErr w:type="spellEnd"/>
-      <w:r>
-        <w:rPr>
-          <w:b/>
-        </w:rPr>
-        <w:t>.</w:t>
+      <w:r>
+        <w:rPr>
+          <w:b/>
+        </w:rPr>
+        <w:t>Qvc.</w:t>
       </w:r>
       <w:r>
         <w:rPr>
@@ -357,25 +261,18 @@
         </w:rPr>
         <w:t xml:space="preserve"> </w:t>
       </w:r>
-      <w:proofErr w:type="spellStart"/>
       <w:r>
         <w:rPr>
           <w:b/>
         </w:rPr>
         <w:t>DbExtract</w:t>
       </w:r>
-      <w:proofErr w:type="spellEnd"/>
       <w:r>
         <w:t xml:space="preserve"> </w:t>
       </w:r>
       <w:r>
-        <w:t xml:space="preserve">Provide table specific </w:t>
-      </w:r>
-      <w:proofErr w:type="spellStart"/>
-      <w:r>
-        <w:t>BaseValue</w:t>
-      </w:r>
-      <w:proofErr w:type="spellEnd"/>
+        <w:t>Provide table specific BaseValue</w:t>
+      </w:r>
       <w:r>
         <w:t>.</w:t>
       </w:r>
@@ -428,14 +325,12 @@
       <w:r>
         <w:t xml:space="preserve"> </w:t>
       </w:r>
-      <w:proofErr w:type="spellStart"/>
       <w:r>
         <w:rPr>
           <w:b/>
         </w:rPr>
         <w:t>Qvc.LinkTable</w:t>
       </w:r>
-      <w:proofErr w:type="spellEnd"/>
       <w:r>
         <w:t xml:space="preserve"> may delete rows from source table</w:t>
       </w:r>
@@ -456,6 +351,7 @@
         <w:rPr>
           <w:b/>
         </w:rPr>
+        <w:lastRenderedPageBreak/>
         <w:t>2</w:t>
       </w:r>
       <w:r>
@@ -494,24 +390,14 @@
       <w:r>
         <w:t xml:space="preserve"> </w:t>
       </w:r>
-      <w:proofErr w:type="spellStart"/>
       <w:r>
         <w:rPr>
           <w:b/>
         </w:rPr>
         <w:t>Qvc.Loader.v.KeyFieldIsUnique</w:t>
       </w:r>
-      <w:proofErr w:type="spellEnd"/>
-      <w:r>
-        <w:t xml:space="preserve"> fails if </w:t>
-      </w:r>
-      <w:proofErr w:type="spellStart"/>
-      <w:r>
-        <w:t>keyfield</w:t>
-      </w:r>
-      <w:proofErr w:type="spellEnd"/>
-      <w:r>
-        <w:t xml:space="preserve"> exist in more than one table</w:t>
+      <w:r>
+        <w:t xml:space="preserve"> fails if keyfield exist in more than one table</w:t>
       </w:r>
       <w:r>
         <w:rPr>
@@ -525,7 +411,6 @@
         <w:rPr>
           <w:b/>
         </w:rPr>
-        <w:lastRenderedPageBreak/>
         <w:t>3</w:t>
       </w:r>
       <w:r>
@@ -565,23 +450,7 @@
         <w:t xml:space="preserve"> </w:t>
       </w:r>
       <w:r>
-        <w:t xml:space="preserve">Include of </w:t>
-      </w:r>
-      <w:proofErr w:type="spellStart"/>
-      <w:r>
-        <w:t>qvc.qvs</w:t>
-      </w:r>
-      <w:proofErr w:type="spellEnd"/>
-      <w:r>
-        <w:t xml:space="preserve"> causes script error in </w:t>
-      </w:r>
-      <w:proofErr w:type="spellStart"/>
-      <w:r>
-        <w:t>Qlik</w:t>
-      </w:r>
-      <w:proofErr w:type="spellEnd"/>
-      <w:r>
-        <w:t xml:space="preserve"> Sense</w:t>
+        <w:t>Include of qvc.qvs causes script error in Qlik Sense</w:t>
       </w:r>
       <w:r>
         <w:rPr>
@@ -616,13 +485,8 @@
         <w:t>1</w:t>
       </w:r>
       <w:r>
-        <w:t>.  The Qlikview Components project has moved from google code to GitHub</w:t>
-      </w:r>
-      <w:proofErr w:type="gramStart"/>
-      <w:r>
-        <w:t>:</w:t>
-      </w:r>
-      <w:proofErr w:type="gramEnd"/>
+        <w:t>.  The Qlikview Components project has moved from google code to GitHub:</w:t>
+      </w:r>
       <w:r>
         <w:br/>
       </w:r>
@@ -674,14 +538,12 @@
       <w:r>
         <w:t xml:space="preserve">Typo in documentation for </w:t>
       </w:r>
-      <w:proofErr w:type="spellStart"/>
       <w:r>
         <w:rPr>
           <w:b/>
         </w:rPr>
         <w:t>Qvc.IncrementalStore</w:t>
       </w:r>
-      <w:proofErr w:type="spellEnd"/>
       <w:r>
         <w:rPr>
           <w:b/>
@@ -699,64 +561,29 @@
       <w:r>
         <w:t xml:space="preserve">. New Sub </w:t>
       </w:r>
-      <w:proofErr w:type="spellStart"/>
       <w:r>
         <w:rPr>
           <w:b/>
         </w:rPr>
         <w:t>Qvc.ColorTheme</w:t>
       </w:r>
-      <w:proofErr w:type="spellEnd"/>
       <w:r>
         <w:t xml:space="preserve">. </w:t>
       </w:r>
-      <w:proofErr w:type="spellStart"/>
-      <w:r>
-        <w:t>QvcColorTheme</w:t>
-      </w:r>
-      <w:proofErr w:type="spellEnd"/>
-      <w:r>
-        <w:t xml:space="preserve"> is used to populate Qvc.Color.v.* variables with RGB values from a color theme file. The color theme file may be either *.</w:t>
-      </w:r>
-      <w:proofErr w:type="spellStart"/>
-      <w:r>
-        <w:t>xlsx</w:t>
-      </w:r>
-      <w:proofErr w:type="spellEnd"/>
-      <w:r>
-        <w:t xml:space="preserve"> or *.</w:t>
-      </w:r>
-      <w:proofErr w:type="spellStart"/>
-      <w:r>
-        <w:t>xlsm</w:t>
-      </w:r>
-      <w:proofErr w:type="spellEnd"/>
-      <w:r>
-        <w:t xml:space="preserve"> format and requires two columns, </w:t>
-      </w:r>
-      <w:proofErr w:type="spellStart"/>
+      <w:r>
+        <w:t xml:space="preserve">QvcColorTheme is used to populate Qvc.Color.v.* variables with RGB values from a color theme file. The color theme file may be either *.xlsx or *.xlsm format and requires two columns, </w:t>
+      </w:r>
       <w:r>
         <w:t>ColorVariable</w:t>
       </w:r>
-      <w:proofErr w:type="spellEnd"/>
       <w:r>
         <w:t xml:space="preserve"> and </w:t>
       </w:r>
-      <w:proofErr w:type="spellStart"/>
       <w:r>
         <w:t>ColorValue</w:t>
       </w:r>
-      <w:proofErr w:type="spellEnd"/>
-      <w:r>
-        <w:t xml:space="preserve">. A sample color theme file is provided in </w:t>
-      </w:r>
-      <w:proofErr w:type="spellStart"/>
-      <w:r>
-        <w:t>etc</w:t>
-      </w:r>
-      <w:proofErr w:type="spellEnd"/>
-      <w:r>
-        <w:t>\Colors.</w:t>
+      <w:r>
+        <w:t>. A sample color theme file is provided in etc\Colors.</w:t>
       </w:r>
     </w:p>
     <w:p>
@@ -803,8 +630,6 @@
         </w:rPr>
         <w:t xml:space="preserve"> </w:t>
       </w:r>
-      <w:proofErr w:type="spellStart"/>
-      <w:proofErr w:type="gramStart"/>
       <w:r>
         <w:rPr>
           <w:rFonts w:ascii="Courier New" w:hAnsi="Courier New" w:cs="Courier New"/>
@@ -816,7 +641,6 @@
         </w:rPr>
         <w:t>Qvc.ColorTheme</w:t>
       </w:r>
-      <w:proofErr w:type="spellEnd"/>
       <w:r>
         <w:rPr>
           <w:rFonts w:ascii="Courier New" w:hAnsi="Courier New" w:cs="Courier New"/>
@@ -824,37 +648,7 @@
           <w:sz w:val="20"/>
           <w:szCs w:val="20"/>
         </w:rPr>
-        <w:t>(</w:t>
-      </w:r>
-      <w:proofErr w:type="gramEnd"/>
-      <w:r>
-        <w:rPr>
-          <w:rFonts w:ascii="Courier New" w:hAnsi="Courier New" w:cs="Courier New"/>
-          <w:color w:val="000000"/>
-          <w:sz w:val="20"/>
-          <w:szCs w:val="20"/>
-        </w:rPr>
-        <w:t>'..\</w:t>
-      </w:r>
-      <w:proofErr w:type="spellStart"/>
-      <w:r>
-        <w:rPr>
-          <w:rFonts w:ascii="Courier New" w:hAnsi="Courier New" w:cs="Courier New"/>
-          <w:color w:val="000000"/>
-          <w:sz w:val="20"/>
-          <w:szCs w:val="20"/>
-        </w:rPr>
-        <w:t>etc</w:t>
-      </w:r>
-      <w:proofErr w:type="spellEnd"/>
-      <w:r>
-        <w:rPr>
-          <w:rFonts w:ascii="Courier New" w:hAnsi="Courier New" w:cs="Courier New"/>
-          <w:color w:val="000000"/>
-          <w:sz w:val="20"/>
-          <w:szCs w:val="20"/>
-        </w:rPr>
-        <w:t xml:space="preserve">\Colors\ColorSample1.xlsm') </w:t>
+        <w:t xml:space="preserve">('..\etc\Colors\ColorSample1.xlsm') </w:t>
       </w:r>
     </w:p>
     <w:p>
@@ -873,15 +667,7 @@
         <w:spacing w:after="0" w:line="240" w:lineRule="auto"/>
       </w:pPr>
       <w:r>
-        <w:t xml:space="preserve">Any variable matching the name Qvc.Color.v.* will be loaded and available in the </w:t>
-      </w:r>
-      <w:proofErr w:type="spellStart"/>
-      <w:r>
-        <w:t>qvw</w:t>
-      </w:r>
-      <w:proofErr w:type="spellEnd"/>
-      <w:r>
-        <w:t xml:space="preserve">. </w:t>
+        <w:t xml:space="preserve">Any variable matching the name Qvc.Color.v.* will be loaded and available in the qvw. </w:t>
       </w:r>
       <w:r>
         <w:t>These variables, for example, “</w:t>
@@ -916,61 +702,13 @@
         <w:t>can be used a</w:t>
       </w:r>
       <w:r>
-        <w:t xml:space="preserve">s object properties to implement a consistent color scheme throughout a document. A </w:t>
-      </w:r>
-      <w:proofErr w:type="spellStart"/>
-      <w:r>
-        <w:t>qvt</w:t>
-      </w:r>
-      <w:proofErr w:type="spellEnd"/>
-      <w:r>
-        <w:t xml:space="preserve"> theme file is provided at </w:t>
-      </w:r>
-      <w:proofErr w:type="spellStart"/>
-      <w:r>
-        <w:t>etc</w:t>
-      </w:r>
-      <w:proofErr w:type="spellEnd"/>
-      <w:r>
-        <w:t>\</w:t>
-      </w:r>
-      <w:proofErr w:type="spellStart"/>
-      <w:r>
-        <w:t>QvcColors.qvt</w:t>
-      </w:r>
-      <w:proofErr w:type="spellEnd"/>
-      <w:r>
-        <w:t xml:space="preserve">. Object color properties in this </w:t>
-      </w:r>
-      <w:proofErr w:type="spellStart"/>
-      <w:r>
-        <w:t>qvt</w:t>
-      </w:r>
-      <w:proofErr w:type="spellEnd"/>
-      <w:r>
-        <w:t xml:space="preserve"> are populated with the Qvc.Color.v.* variable references. This </w:t>
-      </w:r>
-      <w:proofErr w:type="spellStart"/>
-      <w:r>
-        <w:t>qvt</w:t>
-      </w:r>
-      <w:proofErr w:type="spellEnd"/>
-      <w:r>
-        <w:t xml:space="preserve"> file can be use</w:t>
+        <w:t>s object properties to implement a consistent color scheme throughout a document. A qvt theme file is provided at etc\QvcColors.qvt. Object color properties in this qvt are populated with the Qvc.Color.v.* variable references. This qvt file can be use</w:t>
       </w:r>
       <w:r>
         <w:t>d by</w:t>
       </w:r>
       <w:r>
-        <w:t xml:space="preserve"> “Layout, Apply Theme</w:t>
-      </w:r>
-      <w:proofErr w:type="gramStart"/>
-      <w:r>
-        <w:t>”  to</w:t>
-      </w:r>
-      <w:proofErr w:type="gramEnd"/>
-      <w:r>
-        <w:t xml:space="preserve"> populate your objects with the Qvc.Color.v.* variable references. </w:t>
+        <w:t xml:space="preserve"> “Layout, Apply Theme”  to populate your objects with the Qvc.Color.v.* variable references. </w:t>
       </w:r>
     </w:p>
     <w:p>
@@ -1006,14 +744,12 @@
       <w:r>
         <w:t xml:space="preserve"> New Sub </w:t>
       </w:r>
-      <w:proofErr w:type="spellStart"/>
       <w:r>
         <w:rPr>
           <w:b/>
         </w:rPr>
         <w:t>Qvc.AsOfTable</w:t>
       </w:r>
-      <w:proofErr w:type="spellEnd"/>
       <w:r>
         <w:t xml:space="preserve">. Closes </w:t>
       </w:r>
@@ -1087,14 +823,12 @@
       <w:r>
         <w:t xml:space="preserve">.  </w:t>
       </w:r>
-      <w:proofErr w:type="spellStart"/>
       <w:r>
         <w:rPr>
           <w:b/>
         </w:rPr>
         <w:t>Qvc.DbExtract</w:t>
       </w:r>
-      <w:proofErr w:type="spellEnd"/>
       <w:r>
         <w:t xml:space="preserve"> </w:t>
       </w:r>
@@ -1108,23 +842,7 @@
         <w:t xml:space="preserve"> </w:t>
       </w:r>
       <w:r>
-        <w:t xml:space="preserve">Script error in </w:t>
-      </w:r>
-      <w:proofErr w:type="spellStart"/>
-      <w:r>
-        <w:t>Qvc.DbExtract</w:t>
-      </w:r>
-      <w:proofErr w:type="spellEnd"/>
-      <w:r>
-        <w:t xml:space="preserve"> if using </w:t>
-      </w:r>
-      <w:proofErr w:type="spellStart"/>
-      <w:r>
-        <w:t>StaleAfter</w:t>
-      </w:r>
-      <w:proofErr w:type="spellEnd"/>
-      <w:r>
-        <w:t xml:space="preserve"> test and regional settings the use something other than "." for decimal separator. </w:t>
+        <w:t xml:space="preserve">Script error in Qvc.DbExtract if using StaleAfter test and regional settings the use something other than "." for decimal separator. </w:t>
       </w:r>
       <w:r>
         <w:t xml:space="preserve"> For example, when using:</w:t>
@@ -1156,7 +874,6 @@
         </w:rPr>
         <w:t xml:space="preserve"> </w:t>
       </w:r>
-      <w:proofErr w:type="spellStart"/>
       <w:r>
         <w:rPr>
           <w:rFonts w:ascii="Courier New" w:hAnsi="Courier New" w:cs="Courier New"/>
@@ -1170,7 +887,6 @@
         </w:rPr>
         <w:t>DecimalSep</w:t>
       </w:r>
-      <w:proofErr w:type="spellEnd"/>
       <w:r>
         <w:rPr>
           <w:rFonts w:ascii="Courier New" w:hAnsi="Courier New" w:cs="Courier New"/>
@@ -1221,6 +937,7 @@
         <w:rPr>
           <w:b/>
         </w:rPr>
+        <w:lastRenderedPageBreak/>
         <w:t>2</w:t>
       </w:r>
       <w:r>
@@ -1243,7 +960,6 @@
       <w:r>
         <w:t xml:space="preserve">. </w:t>
       </w:r>
-      <w:proofErr w:type="spellStart"/>
       <w:r>
         <w:rPr>
           <w:b/>
@@ -1256,28 +972,11 @@
         </w:rPr>
         <w:t>Calendar</w:t>
       </w:r>
-      <w:proofErr w:type="spellEnd"/>
       <w:r>
         <w:t xml:space="preserve"> --</w:t>
       </w:r>
       <w:r>
-        <w:t xml:space="preserve">Negative start month </w:t>
-      </w:r>
-      <w:proofErr w:type="spellStart"/>
-      <w:r>
-        <w:t>param</w:t>
-      </w:r>
-      <w:proofErr w:type="spellEnd"/>
-      <w:r>
-        <w:t xml:space="preserve"> in Calendar generates incorrect _</w:t>
-      </w:r>
-      <w:proofErr w:type="spellStart"/>
-      <w:r>
-        <w:t>QuarterSerial</w:t>
-      </w:r>
-      <w:proofErr w:type="spellEnd"/>
-      <w:r>
-        <w:t xml:space="preserve"> values</w:t>
+        <w:t>Negative start month param in Calendar generates incorrect _QuarterSerial values</w:t>
       </w:r>
       <w:r>
         <w:t>.  For example:</w:t>
@@ -1294,7 +993,6 @@
           <w:sz w:val="20"/>
           <w:szCs w:val="20"/>
         </w:rPr>
-        <w:lastRenderedPageBreak/>
         <w:t xml:space="preserve">  </w:t>
       </w:r>
       <w:r>
@@ -1317,8 +1015,6 @@
         </w:rPr>
         <w:t xml:space="preserve"> </w:t>
       </w:r>
-      <w:proofErr w:type="spellStart"/>
-      <w:proofErr w:type="gramStart"/>
       <w:r>
         <w:rPr>
           <w:rFonts w:ascii="Courier New" w:hAnsi="Courier New" w:cs="Courier New"/>
@@ -1330,7 +1026,6 @@
         </w:rPr>
         <w:t>Qvc.CalendarFromField</w:t>
       </w:r>
-      <w:proofErr w:type="spellEnd"/>
       <w:r>
         <w:rPr>
           <w:rFonts w:ascii="Courier New" w:hAnsi="Courier New" w:cs="Courier New"/>
@@ -1338,37 +1033,7 @@
           <w:sz w:val="20"/>
           <w:szCs w:val="20"/>
         </w:rPr>
-        <w:t>(</w:t>
-      </w:r>
-      <w:proofErr w:type="gramEnd"/>
-      <w:r>
-        <w:rPr>
-          <w:rFonts w:ascii="Courier New" w:hAnsi="Courier New" w:cs="Courier New"/>
-          <w:color w:val="000000"/>
-          <w:sz w:val="20"/>
-          <w:szCs w:val="20"/>
-        </w:rPr>
-        <w:t>'</w:t>
-      </w:r>
-      <w:proofErr w:type="spellStart"/>
-      <w:r>
-        <w:rPr>
-          <w:rFonts w:ascii="Courier New" w:hAnsi="Courier New" w:cs="Courier New"/>
-          <w:color w:val="000000"/>
-          <w:sz w:val="20"/>
-          <w:szCs w:val="20"/>
-        </w:rPr>
-        <w:t>OrderDate</w:t>
-      </w:r>
-      <w:proofErr w:type="spellEnd"/>
-      <w:r>
-        <w:rPr>
-          <w:rFonts w:ascii="Courier New" w:hAnsi="Courier New" w:cs="Courier New"/>
-          <w:color w:val="000000"/>
-          <w:sz w:val="20"/>
-          <w:szCs w:val="20"/>
-        </w:rPr>
-        <w:t>', 'Fiscal Calendar', ', '-8');</w:t>
+        <w:t>('OrderDate', 'Fiscal Calendar', ', '-8');</w:t>
       </w:r>
       <w:r>
         <w:rPr>
@@ -1381,24 +1046,14 @@
       </w:r>
       <w:r>
         <w:br/>
-        <w:t>For twelve generated quarters, _</w:t>
-      </w:r>
-      <w:proofErr w:type="spellStart"/>
-      <w:r>
-        <w:t>QuarterSerial</w:t>
-      </w:r>
-      <w:proofErr w:type="spellEnd"/>
-      <w:r>
-        <w:t xml:space="preserve"> values should range from 1 to 12. Instead, they were being incorrectly generated as 1 to 3. This caused incorrect results to be output from the </w:t>
-      </w:r>
-      <w:proofErr w:type="spellStart"/>
+        <w:t xml:space="preserve">For twelve generated quarters, _QuarterSerial values should range from 1 to 12. Instead, they were being incorrectly generated as 1 to 3. This caused incorrect results to be output from the </w:t>
+      </w:r>
       <w:r>
         <w:rPr>
           <w:rFonts w:ascii="Courier New" w:hAnsi="Courier New" w:cs="Courier New"/>
         </w:rPr>
         <w:t>SetPreviousYearQTD</w:t>
       </w:r>
-      <w:proofErr w:type="spellEnd"/>
       <w:r>
         <w:t xml:space="preserve"> variable.</w:t>
       </w:r>
@@ -1441,14 +1096,12 @@
       <w:r>
         <w:t xml:space="preserve">.  </w:t>
       </w:r>
-      <w:proofErr w:type="spellStart"/>
       <w:r>
         <w:rPr>
           <w:b/>
         </w:rPr>
         <w:t>Qvc.Calendar</w:t>
       </w:r>
-      <w:proofErr w:type="spellEnd"/>
       <w:r>
         <w:rPr>
           <w:b/>
@@ -1456,23 +1109,7 @@
         <w:t>--</w:t>
       </w:r>
       <w:r>
-        <w:t xml:space="preserve"> </w:t>
-      </w:r>
-      <w:proofErr w:type="spellStart"/>
-      <w:r>
-        <w:t>vSetXXX</w:t>
-      </w:r>
-      <w:proofErr w:type="spellEnd"/>
-      <w:r>
-        <w:t xml:space="preserve"> variables incorrect when script </w:t>
-      </w:r>
-      <w:proofErr w:type="gramStart"/>
-      <w:r>
-        <w:t>includes  QV</w:t>
-      </w:r>
-      <w:proofErr w:type="gramEnd"/>
-      <w:r>
-        <w:t xml:space="preserve"> variable setting Verbatim=1.</w:t>
+        <w:t xml:space="preserve"> vSetXXX variables incorrect when script includes  QV variable setting Verbatim=1.</w:t>
       </w:r>
     </w:p>
     <w:p>
@@ -1496,27 +1133,17 @@
       <w:r>
         <w:t xml:space="preserve">. </w:t>
       </w:r>
-      <w:proofErr w:type="spellStart"/>
       <w:r>
         <w:rPr>
           <w:b/>
         </w:rPr>
         <w:t>Qvc.DbExtract</w:t>
       </w:r>
-      <w:proofErr w:type="spellEnd"/>
       <w:r>
         <w:t xml:space="preserve"> --</w:t>
       </w:r>
       <w:r>
-        <w:t xml:space="preserve">Add support for database deletes.  The </w:t>
-      </w:r>
-      <w:proofErr w:type="spellStart"/>
-      <w:r>
-        <w:t>DbExtract</w:t>
-      </w:r>
-      <w:proofErr w:type="spellEnd"/>
-      <w:r>
-        <w:t xml:space="preserve"> parameter table contains a new column </w:t>
+        <w:t xml:space="preserve">Add support for database deletes.  The DbExtract parameter table contains a new column </w:t>
       </w:r>
       <w:r>
         <w:rPr>
@@ -1525,88 +1152,64 @@
         <w:t>Deletes</w:t>
       </w:r>
       <w:r>
-        <w:t xml:space="preserve">.  If Deletes=Y, </w:t>
-      </w:r>
-      <w:proofErr w:type="gramStart"/>
-      <w:r>
-        <w:t>The</w:t>
-      </w:r>
-      <w:proofErr w:type="gramEnd"/>
+        <w:t xml:space="preserve">.  If Deletes=Y, The </w:t>
+      </w:r>
+      <w:r>
+        <w:t xml:space="preserve">QVD will be INNER JOINed with the </w:t>
+      </w:r>
+      <w:r>
+        <w:t xml:space="preserve">keys specified by </w:t>
+      </w:r>
+      <w:r>
+        <w:t xml:space="preserve">parameter </w:t>
+      </w:r>
+      <w:r>
+        <w:rPr>
+          <w:rFonts w:ascii="Courier New" w:hAnsi="Courier New" w:cs="Courier New"/>
+        </w:rPr>
+        <w:t>KeyField</w:t>
+      </w:r>
+      <w:r>
+        <w:t xml:space="preserve"> from database table </w:t>
+      </w:r>
+      <w:r>
+        <w:rPr>
+          <w:rFonts w:ascii="Courier New" w:hAnsi="Courier New" w:cs="Courier New"/>
+        </w:rPr>
+        <w:t>TableName</w:t>
+      </w:r>
+      <w:r>
+        <w:t xml:space="preserve">. </w:t>
+      </w:r>
+    </w:p>
+    <w:p>
+      <w:r>
+        <w:rPr>
+          <w:b/>
+        </w:rPr>
+        <w:t>3.</w:t>
+      </w:r>
       <w:r>
         <w:t xml:space="preserve"> </w:t>
       </w:r>
       <w:r>
-        <w:t xml:space="preserve">QVD will be INNER </w:t>
-      </w:r>
-      <w:proofErr w:type="spellStart"/>
-      <w:r>
-        <w:t>JOINed</w:t>
-      </w:r>
-      <w:proofErr w:type="spellEnd"/>
-      <w:r>
-        <w:t xml:space="preserve"> with the </w:t>
-      </w:r>
-      <w:r>
-        <w:t xml:space="preserve">keys specified by </w:t>
-      </w:r>
-      <w:r>
-        <w:t xml:space="preserve">parameter </w:t>
-      </w:r>
-      <w:proofErr w:type="spellStart"/>
-      <w:r>
-        <w:rPr>
-          <w:rFonts w:ascii="Courier New" w:hAnsi="Courier New" w:cs="Courier New"/>
-        </w:rPr>
-        <w:t>KeyField</w:t>
-      </w:r>
-      <w:proofErr w:type="spellEnd"/>
-      <w:r>
-        <w:t xml:space="preserve"> from database table </w:t>
-      </w:r>
-      <w:proofErr w:type="spellStart"/>
-      <w:r>
-        <w:rPr>
-          <w:rFonts w:ascii="Courier New" w:hAnsi="Courier New" w:cs="Courier New"/>
-        </w:rPr>
-        <w:t>TableName</w:t>
-      </w:r>
-      <w:proofErr w:type="spellEnd"/>
-      <w:r>
-        <w:t xml:space="preserve">. </w:t>
-      </w:r>
-    </w:p>
-    <w:p>
-      <w:r>
-        <w:rPr>
-          <w:b/>
-        </w:rPr>
-        <w:t>3.</w:t>
-      </w:r>
-      <w:r>
-        <w:t xml:space="preserve"> </w:t>
-      </w:r>
-      <w:proofErr w:type="spellStart"/>
-      <w:r>
         <w:rPr>
           <w:b/>
         </w:rPr>
         <w:t>Qvc.DbExtract</w:t>
       </w:r>
-      <w:proofErr w:type="spellEnd"/>
       <w:r>
         <w:t xml:space="preserve"> -- </w:t>
       </w:r>
       <w:r>
         <w:t xml:space="preserve">Any complete LOAD/SQL statement may now be specified. This is useful when the extract consists of a SQL JOIN. The statement is specified in parameter table column </w:t>
       </w:r>
-      <w:proofErr w:type="spellStart"/>
       <w:r>
         <w:rPr>
           <w:rFonts w:ascii="Courier New" w:hAnsi="Courier New" w:cs="Courier New"/>
         </w:rPr>
         <w:t>LoadStatement</w:t>
       </w:r>
-      <w:proofErr w:type="spellEnd"/>
       <w:r>
         <w:t xml:space="preserve">. If specified, it will be used in place of any values specified in </w:t>
       </w:r>
@@ -1636,21 +1239,7 @@
         <w:rPr>
           <w:rFonts w:ascii="Courier New" w:hAnsi="Courier New" w:cs="Courier New"/>
         </w:rPr>
-        <w:t>WHERE $(</w:t>
-      </w:r>
-      <w:proofErr w:type="spellStart"/>
-      <w:r>
-        <w:rPr>
-          <w:rFonts w:ascii="Courier New" w:hAnsi="Courier New" w:cs="Courier New"/>
-        </w:rPr>
-        <w:t>Qvc.Loader.v.IncrementalExpression</w:t>
-      </w:r>
-      <w:proofErr w:type="spellEnd"/>
-      <w:r>
-        <w:rPr>
-          <w:rFonts w:ascii="Courier New" w:hAnsi="Courier New" w:cs="Courier New"/>
-        </w:rPr>
-        <w:t>)</w:t>
+        <w:t>WHERE $(Qvc.Loader.v.IncrementalExpression)</w:t>
       </w:r>
     </w:p>
     <w:p>
@@ -1698,22 +1287,23 @@
           <w:color w:val="000000"/>
         </w:rPr>
         <w:tab/>
-      </w:r>
-      <w:proofErr w:type="spellStart"/>
+        <w:t>AccountNumber,</w:t>
+      </w:r>
       <w:r>
         <w:rPr>
           <w:rFonts w:ascii="Courier New" w:hAnsi="Courier New" w:cs="Courier New"/>
           <w:color w:val="000000"/>
         </w:rPr>
-        <w:t>AccountNumber</w:t>
-      </w:r>
-      <w:proofErr w:type="spellEnd"/>
+        <w:br/>
+        <w:t xml:space="preserve">    h.SalesOrderID as SalesOrderID,</w:t>
+      </w:r>
       <w:r>
         <w:rPr>
           <w:rFonts w:ascii="Courier New" w:hAnsi="Courier New" w:cs="Courier New"/>
           <w:color w:val="000000"/>
         </w:rPr>
-        <w:t>,</w:t>
+        <w:br/>
+        <w:t xml:space="preserve">    SalesOrderNumber,</w:t>
       </w:r>
       <w:r>
         <w:rPr>
@@ -1721,202 +1311,40 @@
           <w:color w:val="000000"/>
         </w:rPr>
         <w:br/>
-        <w:t xml:space="preserve">    </w:t>
-      </w:r>
-      <w:proofErr w:type="spellStart"/>
+        <w:t xml:space="preserve">    SalesOrderDetailID,</w:t>
+      </w:r>
       <w:r>
         <w:rPr>
           <w:rFonts w:ascii="Courier New" w:hAnsi="Courier New" w:cs="Courier New"/>
           <w:color w:val="000000"/>
         </w:rPr>
-        <w:t>h.SalesOrderID</w:t>
-      </w:r>
-      <w:proofErr w:type="spellEnd"/>
+        <w:br/>
+        <w:t xml:space="preserve">    UnitPrice,</w:t>
+      </w:r>
       <w:r>
         <w:rPr>
           <w:rFonts w:ascii="Courier New" w:hAnsi="Courier New" w:cs="Courier New"/>
           <w:color w:val="000000"/>
         </w:rPr>
-        <w:t xml:space="preserve"> as </w:t>
-      </w:r>
-      <w:proofErr w:type="spellStart"/>
+        <w:br/>
+        <w:t xml:space="preserve">    UnitPriceDiscount</w:t>
+      </w:r>
       <w:r>
         <w:rPr>
           <w:rFonts w:ascii="Courier New" w:hAnsi="Courier New" w:cs="Courier New"/>
           <w:color w:val="000000"/>
         </w:rPr>
-        <w:t>SalesOrderID</w:t>
-      </w:r>
-      <w:proofErr w:type="spellEnd"/>
+        <w:br/>
+        <w:t xml:space="preserve">FROM SalesOrderHeader h </w:t>
+      </w:r>
       <w:r>
         <w:rPr>
           <w:rFonts w:ascii="Courier New" w:hAnsi="Courier New" w:cs="Courier New"/>
           <w:color w:val="000000"/>
         </w:rPr>
-        <w:t>,</w:t>
-      </w:r>
-      <w:r>
-        <w:rPr>
-          <w:rFonts w:ascii="Courier New" w:hAnsi="Courier New" w:cs="Courier New"/>
-          <w:color w:val="000000"/>
-        </w:rPr>
         <w:br/>
-        <w:t xml:space="preserve">    </w:t>
-      </w:r>
-      <w:proofErr w:type="spellStart"/>
-      <w:r>
-        <w:rPr>
-          <w:rFonts w:ascii="Courier New" w:hAnsi="Courier New" w:cs="Courier New"/>
-          <w:color w:val="000000"/>
-        </w:rPr>
-        <w:t>SalesOrderNumber</w:t>
-      </w:r>
-      <w:proofErr w:type="spellEnd"/>
-      <w:r>
-        <w:rPr>
-          <w:rFonts w:ascii="Courier New" w:hAnsi="Courier New" w:cs="Courier New"/>
-          <w:color w:val="000000"/>
-        </w:rPr>
-        <w:t>,</w:t>
-      </w:r>
-      <w:r>
-        <w:rPr>
-          <w:rFonts w:ascii="Courier New" w:hAnsi="Courier New" w:cs="Courier New"/>
-          <w:color w:val="000000"/>
-        </w:rPr>
-        <w:br/>
-        <w:t xml:space="preserve">    </w:t>
-      </w:r>
-      <w:proofErr w:type="spellStart"/>
-      <w:r>
-        <w:rPr>
-          <w:rFonts w:ascii="Courier New" w:hAnsi="Courier New" w:cs="Courier New"/>
-          <w:color w:val="000000"/>
-        </w:rPr>
-        <w:t>SalesOrderDetailID</w:t>
-      </w:r>
-      <w:proofErr w:type="spellEnd"/>
-      <w:r>
-        <w:rPr>
-          <w:rFonts w:ascii="Courier New" w:hAnsi="Courier New" w:cs="Courier New"/>
-          <w:color w:val="000000"/>
-        </w:rPr>
-        <w:t>,</w:t>
-      </w:r>
-      <w:r>
-        <w:rPr>
-          <w:rFonts w:ascii="Courier New" w:hAnsi="Courier New" w:cs="Courier New"/>
-          <w:color w:val="000000"/>
-        </w:rPr>
-        <w:br/>
-        <w:t xml:space="preserve">    </w:t>
-      </w:r>
-      <w:proofErr w:type="spellStart"/>
-      <w:r>
-        <w:rPr>
-          <w:rFonts w:ascii="Courier New" w:hAnsi="Courier New" w:cs="Courier New"/>
-          <w:color w:val="000000"/>
-        </w:rPr>
-        <w:t>UnitPrice</w:t>
-      </w:r>
-      <w:proofErr w:type="spellEnd"/>
-      <w:r>
-        <w:rPr>
-          <w:rFonts w:ascii="Courier New" w:hAnsi="Courier New" w:cs="Courier New"/>
-          <w:color w:val="000000"/>
-        </w:rPr>
-        <w:t>,</w:t>
-      </w:r>
-      <w:r>
-        <w:rPr>
-          <w:rFonts w:ascii="Courier New" w:hAnsi="Courier New" w:cs="Courier New"/>
-          <w:color w:val="000000"/>
-        </w:rPr>
-        <w:br/>
-        <w:t xml:space="preserve">    </w:t>
-      </w:r>
-      <w:proofErr w:type="spellStart"/>
-      <w:r>
-        <w:rPr>
-          <w:rFonts w:ascii="Courier New" w:hAnsi="Courier New" w:cs="Courier New"/>
-          <w:color w:val="000000"/>
-        </w:rPr>
-        <w:t>UnitPriceDiscount</w:t>
-      </w:r>
-      <w:proofErr w:type="spellEnd"/>
-      <w:r>
-        <w:rPr>
-          <w:rFonts w:ascii="Courier New" w:hAnsi="Courier New" w:cs="Courier New"/>
-          <w:color w:val="000000"/>
-        </w:rPr>
-        <w:br/>
-        <w:t xml:space="preserve">FROM </w:t>
-      </w:r>
-      <w:proofErr w:type="spellStart"/>
-      <w:r>
-        <w:rPr>
-          <w:rFonts w:ascii="Courier New" w:hAnsi="Courier New" w:cs="Courier New"/>
-          <w:color w:val="000000"/>
-        </w:rPr>
-        <w:t>SalesOrderHeader</w:t>
-      </w:r>
-      <w:proofErr w:type="spellEnd"/>
-      <w:r>
-        <w:rPr>
-          <w:rFonts w:ascii="Courier New" w:hAnsi="Courier New" w:cs="Courier New"/>
-          <w:color w:val="000000"/>
-        </w:rPr>
-        <w:t xml:space="preserve"> h </w:t>
-      </w:r>
-      <w:r>
-        <w:rPr>
-          <w:rFonts w:ascii="Courier New" w:hAnsi="Courier New" w:cs="Courier New"/>
-          <w:color w:val="000000"/>
-        </w:rPr>
-        <w:br/>
-        <w:t xml:space="preserve">LEFT JOIN </w:t>
-      </w:r>
-      <w:proofErr w:type="spellStart"/>
-      <w:r>
-        <w:rPr>
-          <w:rFonts w:ascii="Courier New" w:hAnsi="Courier New" w:cs="Courier New"/>
-          <w:color w:val="000000"/>
-        </w:rPr>
-        <w:t>SalesOrderDetail</w:t>
-      </w:r>
-      <w:proofErr w:type="spellEnd"/>
-      <w:r>
-        <w:rPr>
-          <w:rFonts w:ascii="Courier New" w:hAnsi="Courier New" w:cs="Courier New"/>
-          <w:color w:val="000000"/>
-        </w:rPr>
-        <w:t xml:space="preserve"> d ON </w:t>
-      </w:r>
-      <w:proofErr w:type="spellStart"/>
-      <w:r>
-        <w:rPr>
-          <w:rFonts w:ascii="Courier New" w:hAnsi="Courier New" w:cs="Courier New"/>
-          <w:color w:val="000000"/>
-        </w:rPr>
-        <w:t>h.SalesOrderID</w:t>
-      </w:r>
-      <w:proofErr w:type="spellEnd"/>
-      <w:r>
-        <w:rPr>
-          <w:rFonts w:ascii="Courier New" w:hAnsi="Courier New" w:cs="Courier New"/>
-          <w:color w:val="000000"/>
-        </w:rPr>
-        <w:t xml:space="preserve"> = </w:t>
-      </w:r>
-      <w:proofErr w:type="spellStart"/>
-      <w:r>
-        <w:rPr>
-          <w:rFonts w:ascii="Courier New" w:hAnsi="Courier New" w:cs="Courier New"/>
-          <w:color w:val="000000"/>
-        </w:rPr>
-        <w:t>d.SalesOrderID</w:t>
-      </w:r>
-      <w:proofErr w:type="spellEnd"/>
+        <w:t>LEFT JOIN SalesOrderDetail d ON h.SalesOrderID = d.SalesOrderID</w:t>
+      </w:r>
       <w:r>
         <w:rPr>
           <w:rFonts w:ascii="Courier New" w:hAnsi="Courier New" w:cs="Courier New"/>
@@ -1941,31 +1369,7 @@
           <w:iCs/>
           <w:color w:val="808080"/>
         </w:rPr>
-        <w:t>$(</w:t>
-      </w:r>
-      <w:proofErr w:type="spellStart"/>
-      <w:r>
-        <w:rPr>
-          <w:rFonts w:ascii="Courier New" w:hAnsi="Courier New" w:cs="Courier New"/>
-          <w:b/>
-          <w:bCs/>
-          <w:i/>
-          <w:iCs/>
-          <w:color w:val="808080"/>
-        </w:rPr>
-        <w:t>Qvc.Loader.v.IncrementalExpression</w:t>
-      </w:r>
-      <w:proofErr w:type="spellEnd"/>
-      <w:r>
-        <w:rPr>
-          <w:rFonts w:ascii="Courier New" w:hAnsi="Courier New" w:cs="Courier New"/>
-          <w:b/>
-          <w:bCs/>
-          <w:i/>
-          <w:iCs/>
-          <w:color w:val="808080"/>
-        </w:rPr>
-        <w:t>)</w:t>
+        <w:t>$(Qvc.Loader.v.IncrementalExpression)</w:t>
       </w:r>
       <w:r>
         <w:rPr>
@@ -2029,25 +1433,21 @@
         </w:rPr>
         <w:t xml:space="preserve">  </w:t>
       </w:r>
-      <w:proofErr w:type="spellStart"/>
       <w:r>
         <w:rPr>
           <w:b/>
         </w:rPr>
         <w:t>Qvc.IncrementalSetup</w:t>
       </w:r>
-      <w:proofErr w:type="spellEnd"/>
       <w:r>
         <w:t xml:space="preserve">-- new variable, </w:t>
       </w:r>
-      <w:proofErr w:type="spellStart"/>
       <w:r>
         <w:rPr>
           <w:rFonts w:ascii="Courier New" w:hAnsi="Courier New" w:cs="Courier New"/>
         </w:rPr>
         <w:t>Qvc.Loader.v.StoreMaxModFieldValue</w:t>
       </w:r>
-      <w:proofErr w:type="spellEnd"/>
       <w:r>
         <w:t xml:space="preserve">, </w:t>
       </w:r>
@@ -2055,21 +1455,7 @@
         <w:rPr>
           <w:bCs/>
         </w:rPr>
-        <w:t xml:space="preserve">indicates max </w:t>
-      </w:r>
-      <w:proofErr w:type="spellStart"/>
-      <w:r>
-        <w:rPr>
-          <w:bCs/>
-        </w:rPr>
-        <w:t>ModField</w:t>
-      </w:r>
-      <w:proofErr w:type="spellEnd"/>
-      <w:r>
-        <w:rPr>
-          <w:bCs/>
-        </w:rPr>
-        <w:t xml:space="preserve"> value should be stored in the QVD. This greatly </w:t>
+        <w:t xml:space="preserve">indicates max ModField value should be stored in the QVD. This greatly </w:t>
       </w:r>
       <w:r>
         <w:t>speeds up</w:t>
@@ -2127,7 +1513,6 @@
         </w:rPr>
         <w:t xml:space="preserve"> </w:t>
       </w:r>
-      <w:proofErr w:type="spellStart"/>
       <w:r>
         <w:rPr>
           <w:rFonts w:ascii="Courier New" w:hAnsi="Courier New" w:cs="Courier New"/>
@@ -2141,7 +1526,6 @@
         </w:rPr>
         <w:t>Qvc.Loader.v.StoreMaxModFieldValue</w:t>
       </w:r>
-      <w:proofErr w:type="spellEnd"/>
       <w:r>
         <w:rPr>
           <w:rFonts w:ascii="Courier New" w:hAnsi="Courier New" w:cs="Courier New"/>
@@ -2203,14 +1587,12 @@
       <w:r>
         <w:t>“</w:t>
       </w:r>
-      <w:proofErr w:type="spellStart"/>
       <w:r>
         <w:rPr>
           <w:rFonts w:ascii="Courier New" w:hAnsi="Courier New" w:cs="Courier New"/>
         </w:rPr>
         <w:t>Qvc.MaxModFieldValue</w:t>
       </w:r>
-      <w:proofErr w:type="spellEnd"/>
       <w:r>
         <w:t>” will be added to the QVD</w:t>
       </w:r>
@@ -2218,15 +1600,7 @@
         <w:t>.</w:t>
       </w:r>
       <w:r>
-        <w:t xml:space="preserve"> This field will hold the max value of the </w:t>
-      </w:r>
-      <w:proofErr w:type="spellStart"/>
-      <w:r>
-        <w:t>ModField</w:t>
-      </w:r>
-      <w:proofErr w:type="spellEnd"/>
-      <w:r>
-        <w:t>. On subsequent incremental reloads, only the first row of the QVD needs to be read to extract this value.</w:t>
+        <w:t xml:space="preserve"> This field will hold the max value of the ModField. On subsequent incremental reloads, only the first row of the QVD needs to be read to extract this value.</w:t>
       </w:r>
       <w:r>
         <w:t xml:space="preserve"> The default is 0 (False). This feature must be turned on by setting the variable.</w:t>
@@ -2236,14 +1610,12 @@
       <w:r>
         <w:t xml:space="preserve">The </w:t>
       </w:r>
-      <w:proofErr w:type="spellStart"/>
       <w:r>
         <w:rPr>
           <w:rFonts w:ascii="Courier New" w:hAnsi="Courier New" w:cs="Courier New"/>
         </w:rPr>
         <w:t>Qvc.MaxModFieldValue</w:t>
       </w:r>
-      <w:proofErr w:type="spellEnd"/>
       <w:r>
         <w:t xml:space="preserve"> field should be dropped later in a Transform or dashboard load of the QVD. The field is only required in the extract QVD.</w:t>
       </w:r>
@@ -2266,14 +1638,12 @@
       <w:r>
         <w:t xml:space="preserve">  </w:t>
       </w:r>
-      <w:proofErr w:type="spellStart"/>
       <w:r>
         <w:rPr>
           <w:b/>
         </w:rPr>
         <w:t>Qvc.Calendar</w:t>
       </w:r>
-      <w:proofErr w:type="spellEnd"/>
       <w:r>
         <w:t xml:space="preserve">-- added code extension point for SET variables. </w:t>
       </w:r>
@@ -2283,13 +1653,8 @@
         <w:ind w:left="720"/>
       </w:pPr>
       <w:r>
-        <w:t xml:space="preserve">--Code Extension-- </w:t>
-      </w:r>
-      <w:proofErr w:type="spellStart"/>
-      <w:r>
-        <w:t>ExtSetVariables</w:t>
-      </w:r>
-      <w:proofErr w:type="spellEnd"/>
+        <w:t>--Code Extension-- ExtSetVariables</w:t>
+      </w:r>
     </w:p>
     <w:p>
       <w:pPr>
@@ -2298,14 +1663,12 @@
       <w:r>
         <w:t xml:space="preserve">Default file: </w:t>
       </w:r>
-      <w:proofErr w:type="spellStart"/>
       <w:r>
         <w:rPr>
           <w:rFonts w:ascii="Courier New" w:hAnsi="Courier New" w:cs="Courier New"/>
         </w:rPr>
         <w:t>CalendarExtSetVariables.qvs</w:t>
       </w:r>
-      <w:proofErr w:type="spellEnd"/>
     </w:p>
     <w:p>
       <w:pPr>
@@ -2314,14 +1677,12 @@
       <w:r>
         <w:t xml:space="preserve">Specified by variable: </w:t>
       </w:r>
-      <w:proofErr w:type="spellStart"/>
       <w:r>
         <w:rPr>
           <w:rFonts w:ascii="Courier New" w:hAnsi="Courier New" w:cs="Courier New"/>
         </w:rPr>
         <w:t>Qvc.Calendar.v.ExtSetVariables</w:t>
       </w:r>
-      <w:proofErr w:type="spellEnd"/>
     </w:p>
     <w:p>
       <w:pPr>
@@ -2331,15 +1692,7 @@
         </w:rPr>
       </w:pPr>
       <w:r>
-        <w:t xml:space="preserve">The contents of the extension file are Included in the section that creates </w:t>
-      </w:r>
-      <w:proofErr w:type="spellStart"/>
-      <w:r>
-        <w:t>SetXXX</w:t>
-      </w:r>
-      <w:proofErr w:type="spellEnd"/>
-      <w:r>
-        <w:t xml:space="preserve"> period analysis variables. You may add any complete script statements. Usually this would be SET statements to create additional variables.  </w:t>
+        <w:t xml:space="preserve">The contents of the extension file are Included in the section that creates SetXXX period analysis variables. You may add any complete script statements. Usually this would be SET statements to create additional variables.  </w:t>
       </w:r>
       <w:r>
         <w:br/>
@@ -2358,14 +1711,12 @@
       <w:r>
         <w:t xml:space="preserve">Added new Sub, </w:t>
       </w:r>
-      <w:proofErr w:type="spellStart"/>
       <w:r>
         <w:rPr>
           <w:b/>
         </w:rPr>
         <w:t>Qvc.QvdFieldNumber</w:t>
       </w:r>
-      <w:proofErr w:type="spellEnd"/>
       <w:r>
         <w:t>.</w:t>
       </w:r>
@@ -2394,15 +1745,7 @@
         <w:t xml:space="preserve">as </w:t>
       </w:r>
       <w:r>
-        <w:t>the native QV “</w:t>
-      </w:r>
-      <w:proofErr w:type="spellStart"/>
-      <w:r>
-        <w:t>FieldNumber</w:t>
-      </w:r>
-      <w:proofErr w:type="spellEnd"/>
-      <w:r>
-        <w:t>” function for QVD files.</w:t>
+        <w:t>the native QV “FieldNumber” function for QVD files.</w:t>
       </w:r>
     </w:p>
     <w:p>
@@ -2419,85 +1762,19 @@
           <w:sz w:val="20"/>
           <w:szCs w:val="20"/>
         </w:rPr>
-        <w:t xml:space="preserve">CALL </w:t>
-      </w:r>
-      <w:proofErr w:type="spellStart"/>
-      <w:proofErr w:type="gramStart"/>
-      <w:r>
-        <w:rPr>
-          <w:rFonts w:ascii="Courier New" w:hAnsi="Courier New" w:cs="Courier New"/>
-          <w:sz w:val="20"/>
-          <w:szCs w:val="20"/>
-        </w:rPr>
-        <w:t>Qvc.QvdFieldNumber</w:t>
-      </w:r>
-      <w:proofErr w:type="spellEnd"/>
-      <w:r>
-        <w:rPr>
-          <w:rFonts w:ascii="Courier New" w:hAnsi="Courier New" w:cs="Courier New"/>
-          <w:sz w:val="20"/>
-          <w:szCs w:val="20"/>
-        </w:rPr>
-        <w:t>(</w:t>
-      </w:r>
-      <w:proofErr w:type="gramEnd"/>
-      <w:r>
-        <w:rPr>
-          <w:rFonts w:ascii="Courier New" w:hAnsi="Courier New" w:cs="Courier New"/>
-          <w:sz w:val="20"/>
-          <w:szCs w:val="20"/>
-        </w:rPr>
-        <w:t>'Last Payment', '..\QVD\</w:t>
-      </w:r>
-      <w:proofErr w:type="spellStart"/>
-      <w:r>
-        <w:rPr>
-          <w:rFonts w:ascii="Courier New" w:hAnsi="Courier New" w:cs="Courier New"/>
-          <w:sz w:val="20"/>
-          <w:szCs w:val="20"/>
-        </w:rPr>
-        <w:t>myfile.qvd</w:t>
-      </w:r>
-      <w:proofErr w:type="spellEnd"/>
-      <w:r>
-        <w:rPr>
-          <w:rFonts w:ascii="Courier New" w:hAnsi="Courier New" w:cs="Courier New"/>
-          <w:sz w:val="20"/>
-          <w:szCs w:val="20"/>
-        </w:rPr>
-        <w:t>', ['</w:t>
-      </w:r>
-      <w:proofErr w:type="spellStart"/>
-      <w:r>
-        <w:rPr>
-          <w:rFonts w:ascii="Courier New" w:hAnsi="Courier New" w:cs="Courier New"/>
-          <w:sz w:val="20"/>
-          <w:szCs w:val="20"/>
-        </w:rPr>
-        <w:t>vReturn</w:t>
-      </w:r>
-      <w:proofErr w:type="spellEnd"/>
-      <w:r>
-        <w:rPr>
-          <w:rFonts w:ascii="Courier New" w:hAnsi="Courier New" w:cs="Courier New"/>
-          <w:sz w:val="20"/>
-          <w:szCs w:val="20"/>
-        </w:rPr>
-        <w:t xml:space="preserve">']); </w:t>
+        <w:t xml:space="preserve">CALL Qvc.QvdFieldNumber('Last Payment', '..\QVD\myfile.qvd', ['vReturn']); </w:t>
       </w:r>
     </w:p>
     <w:p>
       <w:r>
         <w:t>Returns the number of the specified field within a QVD. If the field is not found, 0 is returned.  The optional third parameter is a variable name used to return the result. If omitted, the default of "</w:t>
       </w:r>
-      <w:proofErr w:type="spellStart"/>
       <w:r>
         <w:rPr>
           <w:rFonts w:ascii="Courier New" w:hAnsi="Courier New" w:cs="Courier New"/>
         </w:rPr>
         <w:t>Qvc.v.Return</w:t>
       </w:r>
-      <w:proofErr w:type="spellEnd"/>
       <w:r>
         <w:t>" will be used.</w:t>
       </w:r>
@@ -2522,31 +1799,7 @@
         <w:t xml:space="preserve">  </w:t>
       </w:r>
       <w:r>
-        <w:t xml:space="preserve">Removed duplicate </w:t>
-      </w:r>
-      <w:proofErr w:type="spellStart"/>
-      <w:r>
-        <w:t>Qvc.Calendar</w:t>
-      </w:r>
-      <w:proofErr w:type="spellEnd"/>
-      <w:r>
-        <w:t xml:space="preserve"> &amp; </w:t>
-      </w:r>
-      <w:proofErr w:type="spellStart"/>
-      <w:r>
-        <w:t>Qvc.CalendarFromField</w:t>
-      </w:r>
-      <w:proofErr w:type="spellEnd"/>
-      <w:r>
-        <w:t xml:space="preserve"> code from </w:t>
-      </w:r>
-      <w:proofErr w:type="spellStart"/>
-      <w:r>
-        <w:t>qvc.qvs</w:t>
-      </w:r>
-      <w:proofErr w:type="spellEnd"/>
-      <w:r>
-        <w:t>.</w:t>
+        <w:t>Removed duplicate Qvc.Calendar &amp; Qvc.CalendarFromField code from qvc.qvs.</w:t>
       </w:r>
       <w:r>
         <w:t xml:space="preserve"> Th</w:t>
@@ -2559,15 +1812,7 @@
         <w:t>e</w:t>
       </w:r>
       <w:r>
-        <w:t xml:space="preserve"> duplicates were present in earlier versions. The duplicates caused no functional problem, but did make </w:t>
-      </w:r>
-      <w:proofErr w:type="spellStart"/>
-      <w:r>
-        <w:t>qvc.qvs</w:t>
-      </w:r>
-      <w:proofErr w:type="spellEnd"/>
-      <w:r>
-        <w:t xml:space="preserve"> larger than necessary.</w:t>
+        <w:t xml:space="preserve"> duplicates were present in earlier versions. The duplicates caused no functional problem, but did make qvc.qvs larger than necessary.</w:t>
       </w:r>
     </w:p>
     <w:p>
@@ -2595,14 +1840,12 @@
       <w:r>
         <w:t xml:space="preserve">New SUB </w:t>
       </w:r>
-      <w:proofErr w:type="spellStart"/>
       <w:r>
         <w:rPr>
           <w:b/>
         </w:rPr>
         <w:t>Qvc.ExplodeTable</w:t>
       </w:r>
-      <w:proofErr w:type="spellEnd"/>
       <w:r>
         <w:t xml:space="preserve"> is an implementation of expanding a sparsely populated table into a symmetrical fully populated table. The problem and desired result</w:t>
       </w:r>
@@ -2612,19 +1855,9 @@
       <w:r>
         <w:t xml:space="preserve"> are explained very well by </w:t>
       </w:r>
-      <w:proofErr w:type="spellStart"/>
-      <w:r>
-        <w:t>Henric</w:t>
-      </w:r>
-      <w:proofErr w:type="spellEnd"/>
-      <w:r>
-        <w:t xml:space="preserve"> </w:t>
-      </w:r>
-      <w:proofErr w:type="spellStart"/>
-      <w:r>
-        <w:t>Cronström</w:t>
-      </w:r>
-      <w:proofErr w:type="spellEnd"/>
+      <w:r>
+        <w:t>Henric Cronström</w:t>
+      </w:r>
       <w:r>
         <w:t xml:space="preserve"> here: </w:t>
       </w:r>
@@ -2640,29 +1873,13 @@
         <w:t>.</w:t>
       </w:r>
       <w:r>
-        <w:t xml:space="preserve"> </w:t>
-      </w:r>
-      <w:proofErr w:type="spellStart"/>
-      <w:r>
-        <w:t>AdditionalDocumentation</w:t>
-      </w:r>
-      <w:proofErr w:type="spellEnd"/>
-      <w:r>
-        <w:t xml:space="preserve"> on </w:t>
-      </w:r>
-      <w:proofErr w:type="spellStart"/>
-      <w:r>
-        <w:rPr>
-          <w:b/>
-        </w:rPr>
-        <w:t>Qvc.ExplodeTable</w:t>
-      </w:r>
-      <w:proofErr w:type="spellEnd"/>
-      <w:r>
-        <w:rPr>
-          <w:b/>
-        </w:rPr>
-        <w:t xml:space="preserve"> </w:t>
+        <w:t xml:space="preserve"> AdditionalDocumentation on </w:t>
+      </w:r>
+      <w:r>
+        <w:rPr>
+          <w:b/>
+        </w:rPr>
+        <w:t xml:space="preserve">Qvc.ExplodeTable </w:t>
       </w:r>
       <w:r>
         <w:t>is available in Doc\</w:t>
@@ -2708,13 +1925,8 @@
         </w:rPr>
       </w:pPr>
       <w:r>
-        <w:t>Today’s date is 5/13/2013. The data contains these sales</w:t>
-      </w:r>
-      <w:proofErr w:type="gramStart"/>
-      <w:r>
-        <w:t>:</w:t>
-      </w:r>
-      <w:proofErr w:type="gramEnd"/>
+        <w:t>Today’s date is 5/13/2013. The data contains these sales:</w:t>
+      </w:r>
       <w:r>
         <w:br/>
       </w:r>
@@ -2773,23 +1985,7 @@
         <w:ind w:left="1080"/>
       </w:pPr>
       <w:r>
-        <w:t xml:space="preserve">Prior to this enhancement, selection of Product “A” would constrain the YTD to 5/10. Therefore the sales on 5/12/2012 would be excluded from the Previous YTD (2012) sales.  Now the Product selection will effectively be </w:t>
-      </w:r>
-      <w:proofErr w:type="gramStart"/>
-      <w:r>
-        <w:t>ignored  and</w:t>
-      </w:r>
-      <w:proofErr w:type="gramEnd"/>
-      <w:r>
-        <w:t xml:space="preserve"> the Previous YTD </w:t>
-      </w:r>
-      <w:proofErr w:type="spellStart"/>
-      <w:r>
-        <w:t>reange</w:t>
-      </w:r>
-      <w:proofErr w:type="spellEnd"/>
-      <w:r>
-        <w:t xml:space="preserve"> will extend to  5/13/2012.</w:t>
+        <w:t>Prior to this enhancement, selection of Product “A” would constrain the YTD to 5/10. Therefore the sales on 5/12/2012 would be excluded from the Previous YTD (2012) sales.  Now the Product selection will effectively be ignored  and the Previous YTD reange will extend to  5/13/2012.</w:t>
       </w:r>
     </w:p>
     <w:p>
@@ -2816,19 +2012,12 @@
       <w:r>
         <w:t xml:space="preserve">. </w:t>
       </w:r>
-      <w:proofErr w:type="spellStart"/>
-      <w:r>
-        <w:t>Qvc.InspectTable</w:t>
-      </w:r>
-      <w:proofErr w:type="spellEnd"/>
-      <w:r>
-        <w:t xml:space="preserve"> has a new input variable “</w:t>
-      </w:r>
-      <w:proofErr w:type="spellStart"/>
+      <w:r>
+        <w:t>Qvc.InspectTable has a new input variable “</w:t>
+      </w:r>
       <w:r>
         <w:t>Qvc.v.QvdViewer.Path</w:t>
       </w:r>
-      <w:proofErr w:type="spellEnd"/>
       <w:r>
         <w:t xml:space="preserve">” that may be used to specify a full path to the QVD Viewer program. The background command window is also eliminated. </w:t>
       </w:r>
@@ -2868,32 +2057,14 @@
         </w:r>
       </w:hyperlink>
       <w:r>
-        <w:t xml:space="preserve">. </w:t>
-      </w:r>
-      <w:proofErr w:type="spellStart"/>
-      <w:r>
-        <w:t>Qvc.Log.v.LogFileName</w:t>
-      </w:r>
-      <w:proofErr w:type="spellEnd"/>
-      <w:r>
-        <w:t xml:space="preserve"> incorrectly spelled as </w:t>
-      </w:r>
-      <w:proofErr w:type="spellStart"/>
-      <w:r>
-        <w:t>Qvc.Log.v.LogFile</w:t>
-      </w:r>
-      <w:proofErr w:type="spellEnd"/>
-      <w:r>
-        <w:t xml:space="preserve"> when searching for existing external log.</w:t>
+        <w:t>. Qvc.Log.v.LogFileName incorrectly spelled as Qvc.Log.v.LogFile when searching for existing external log.</w:t>
       </w:r>
       <w:r>
         <w:t xml:space="preserve"> This caused the </w:t>
       </w:r>
-      <w:proofErr w:type="spellStart"/>
       <w:r>
         <w:t>Qvc.Log.v.KeepDays</w:t>
       </w:r>
-      <w:proofErr w:type="spellEnd"/>
       <w:r>
         <w:t xml:space="preserve"> variable to be ineffective.</w:t>
       </w:r>
@@ -2918,40 +2089,14 @@
       <w:r>
         <w:t xml:space="preserve">New SUB </w:t>
       </w:r>
-      <w:proofErr w:type="spellStart"/>
       <w:r>
         <w:rPr>
           <w:b/>
         </w:rPr>
         <w:t>Qvc.InspectTable</w:t>
       </w:r>
-      <w:proofErr w:type="spellEnd"/>
-      <w:r>
-        <w:t xml:space="preserve"> provides for suspending script execution and viewing the contents of a table. </w:t>
-      </w:r>
-      <w:proofErr w:type="spellStart"/>
-      <w:r>
-        <w:t>InspectTable</w:t>
-      </w:r>
-      <w:proofErr w:type="spellEnd"/>
-      <w:r>
-        <w:t xml:space="preserve"> requires an installed QVD viewer such as </w:t>
-      </w:r>
-      <w:proofErr w:type="spellStart"/>
-      <w:r>
-        <w:t>QViewer</w:t>
-      </w:r>
-      <w:proofErr w:type="spellEnd"/>
-      <w:r>
-        <w:t xml:space="preserve">. </w:t>
-      </w:r>
-      <w:proofErr w:type="spellStart"/>
-      <w:r>
-        <w:t>QViewer</w:t>
-      </w:r>
-      <w:proofErr w:type="spellEnd"/>
-      <w:r>
-        <w:t xml:space="preserve"> is available as </w:t>
+      <w:r>
+        <w:t xml:space="preserve"> provides for suspending script execution and viewing the contents of a table. InspectTable requires an installed QVD viewer such as QViewer. QViewer is available as </w:t>
       </w:r>
       <w:r>
         <w:lastRenderedPageBreak/>
@@ -2973,30 +2118,7 @@
       </w:r>
       <w:r>
         <w:br/>
-      </w:r>
-      <w:proofErr w:type="spellStart"/>
-      <w:r>
-        <w:t>InspectTable</w:t>
-      </w:r>
-      <w:proofErr w:type="spellEnd"/>
-      <w:r>
-        <w:t xml:space="preserve"> will cause an extra command window to appear in addition to the </w:t>
-      </w:r>
-      <w:proofErr w:type="spellStart"/>
-      <w:r>
-        <w:t>Qviewer</w:t>
-      </w:r>
-      <w:proofErr w:type="spellEnd"/>
-      <w:r>
-        <w:t xml:space="preserve"> window. The command window will disappear when the </w:t>
-      </w:r>
-      <w:proofErr w:type="spellStart"/>
-      <w:r>
-        <w:t>Qviewer</w:t>
-      </w:r>
-      <w:proofErr w:type="spellEnd"/>
-      <w:r>
-        <w:t xml:space="preserve"> window is closed. </w:t>
+        <w:t xml:space="preserve">InspectTable will cause an extra command window to appear in addition to the Qviewer window. The command window will disappear when the Qviewer window is closed. </w:t>
       </w:r>
       <w:r>
         <w:br/>
@@ -3025,15 +2147,7 @@
         <w:t xml:space="preserve">.  </w:t>
       </w:r>
       <w:r>
-        <w:t xml:space="preserve">Calendar QTD values incorrect when </w:t>
-      </w:r>
-      <w:proofErr w:type="spellStart"/>
-      <w:r>
-        <w:t>StartMonth</w:t>
-      </w:r>
-      <w:proofErr w:type="spellEnd"/>
-      <w:r>
-        <w:t xml:space="preserve"> causes quarters to cross calendar years</w:t>
+        <w:t>Calendar QTD values incorrect when StartMonth causes quarters to cross calendar years</w:t>
       </w:r>
       <w:r>
         <w:t>.</w:t>
@@ -3067,14 +2181,12 @@
       <w:r>
         <w:t xml:space="preserve">ew SUB </w:t>
       </w:r>
-      <w:proofErr w:type="spellStart"/>
       <w:r>
         <w:rPr>
           <w:b/>
         </w:rPr>
         <w:t>Qvc.DbExtract</w:t>
       </w:r>
-      <w:proofErr w:type="spellEnd"/>
       <w:r>
         <w:t xml:space="preserve"> provides for table driven extract from SQL to QVD of multiple tables. A parameter table contains one row for each table to be extracted. Both Full and Delta load are supported.</w:t>
       </w:r>
@@ -3088,14 +2200,12 @@
         </w:numPr>
         <w:spacing w:after="0"/>
       </w:pPr>
-      <w:proofErr w:type="spellStart"/>
       <w:r>
         <w:rPr>
           <w:b/>
         </w:rPr>
         <w:t>Qvc.Calendar</w:t>
       </w:r>
-      <w:proofErr w:type="spellEnd"/>
       <w:r>
         <w:t xml:space="preserve">. </w:t>
       </w:r>
@@ -3114,11 +2224,7 @@
         <w:t xml:space="preserve">Additional </w:t>
       </w:r>
       <w:r>
-        <w:t xml:space="preserve">Set variables have been created that represents the modifier portion of the Set expression. This allows for additions to the expression. The new variables are named </w:t>
-      </w:r>
-      <w:proofErr w:type="spellStart"/>
-      <w:r>
-        <w:t>vSet</w:t>
+        <w:t>Set variables have been created that represents the modifier portion of the Set expression. This allows for additions to the expression. The new variables are named vSet</w:t>
       </w:r>
       <w:r>
         <w:rPr>
@@ -3127,11 +2233,7 @@
         <w:t>Xxx</w:t>
       </w:r>
       <w:r>
-        <w:t>Modifier</w:t>
-      </w:r>
-      <w:proofErr w:type="spellEnd"/>
-      <w:r>
-        <w:t>.</w:t>
+        <w:t>Modifier.</w:t>
       </w:r>
     </w:p>
     <w:p>
@@ -3153,15 +2255,7 @@
         </w:rPr>
       </w:pPr>
       <w:r>
-        <w:t xml:space="preserve">Using the classic </w:t>
-      </w:r>
-      <w:proofErr w:type="spellStart"/>
-      <w:r>
-        <w:t>VSetXxx</w:t>
-      </w:r>
-      <w:proofErr w:type="spellEnd"/>
-      <w:r>
-        <w:t xml:space="preserve"> variable:</w:t>
+        <w:t>Using the classic VSetXxx variable:</w:t>
       </w:r>
       <w:r>
         <w:br/>
@@ -3198,35 +2292,7 @@
           <w:sz w:val="20"/>
           <w:szCs w:val="20"/>
         </w:rPr>
-        <w:t>$(</w:t>
-      </w:r>
-      <w:proofErr w:type="spellStart"/>
-      <w:r>
-        <w:rPr>
-          <w:rFonts w:ascii="Courier New" w:hAnsi="Courier New" w:cs="Courier New"/>
-          <w:b/>
-          <w:bCs/>
-          <w:i/>
-          <w:iCs/>
-          <w:color w:val="808080"/>
-          <w:sz w:val="20"/>
-          <w:szCs w:val="20"/>
-        </w:rPr>
-        <w:t>vSetYTD</w:t>
-      </w:r>
-      <w:proofErr w:type="spellEnd"/>
-      <w:r>
-        <w:rPr>
-          <w:rFonts w:ascii="Courier New" w:hAnsi="Courier New" w:cs="Courier New"/>
-          <w:b/>
-          <w:bCs/>
-          <w:i/>
-          <w:iCs/>
-          <w:color w:val="808080"/>
-          <w:sz w:val="20"/>
-          <w:szCs w:val="20"/>
-        </w:rPr>
-        <w:t>)</w:t>
+        <w:t>$(vSetYTD)</w:t>
       </w:r>
       <w:r>
         <w:rPr>
@@ -3291,15 +2357,7 @@
         </w:rPr>
       </w:pPr>
       <w:r>
-        <w:t xml:space="preserve">The </w:t>
-      </w:r>
-      <w:proofErr w:type="spellStart"/>
-      <w:r>
-        <w:t>vSetXxxModifier</w:t>
-      </w:r>
-      <w:proofErr w:type="spellEnd"/>
-      <w:r>
-        <w:t xml:space="preserve"> represents the modifier arguments. Note that you must add the “{&lt; &gt;}” syntax of the set.</w:t>
+        <w:t>The vSetXxxModifier represents the modifier arguments. Note that you must add the “{&lt; &gt;}” syntax of the set.</w:t>
       </w:r>
       <w:r>
         <w:br/>
@@ -3321,7 +2379,6 @@
           <w:szCs w:val="20"/>
         </w:rPr>
       </w:pPr>
-      <w:proofErr w:type="gramStart"/>
       <w:r>
         <w:rPr>
           <w:rFonts w:ascii="Courier New" w:hAnsi="Courier New" w:cs="Courier New"/>
@@ -3340,7 +2397,6 @@
         </w:rPr>
         <w:t>(</w:t>
       </w:r>
-      <w:proofErr w:type="gramEnd"/>
       <w:r>
         <w:rPr>
           <w:rFonts w:ascii="Courier New" w:hAnsi="Courier New" w:cs="Courier New"/>
@@ -3372,23 +2428,8 @@
           <w:sz w:val="20"/>
           <w:szCs w:val="20"/>
         </w:rPr>
-        <w:t>$(</w:t>
-      </w:r>
-      <w:proofErr w:type="spellStart"/>
-      <w:r>
-        <w:rPr>
-          <w:rFonts w:ascii="Courier New" w:hAnsi="Courier New" w:cs="Courier New"/>
-          <w:b/>
-          <w:bCs/>
-          <w:i/>
-          <w:iCs/>
-          <w:color w:val="808080"/>
-          <w:sz w:val="20"/>
-          <w:szCs w:val="20"/>
-        </w:rPr>
-        <w:t>vSetYTDModifier</w:t>
-      </w:r>
-      <w:proofErr w:type="spellEnd"/>
+        <w:t>$(vSetYTDModifier</w:t>
+      </w:r>
       <w:r>
         <w:rPr>
           <w:rFonts w:ascii="Courier New" w:hAnsi="Courier New" w:cs="Courier New"/>
@@ -3461,14 +2502,12 @@
       <w:r>
         <w:t xml:space="preserve">. </w:t>
       </w:r>
-      <w:proofErr w:type="spellStart"/>
       <w:r>
         <w:rPr>
           <w:b/>
         </w:rPr>
         <w:t>Qvc.PopulateVariables</w:t>
       </w:r>
-      <w:proofErr w:type="spellEnd"/>
       <w:r>
         <w:t>. Add [] around variable names to allow for special characters and spaces.</w:t>
       </w:r>
@@ -3494,24 +2533,14 @@
       <w:r>
         <w:t xml:space="preserve">. </w:t>
       </w:r>
-      <w:proofErr w:type="spellStart"/>
       <w:r>
         <w:rPr>
           <w:b/>
         </w:rPr>
         <w:t>Qvc.ListFiles</w:t>
       </w:r>
-      <w:proofErr w:type="spellEnd"/>
-      <w:r>
-        <w:t xml:space="preserve">. Default </w:t>
-      </w:r>
-      <w:proofErr w:type="spellStart"/>
-      <w:r>
-        <w:t>filemask</w:t>
-      </w:r>
-      <w:proofErr w:type="spellEnd"/>
-      <w:r>
-        <w:t xml:space="preserve"> missing.</w:t>
+      <w:r>
+        <w:t>. Default filemask missing.</w:t>
       </w:r>
     </w:p>
     <w:p>
@@ -3535,14 +2564,12 @@
       <w:r>
         <w:t xml:space="preserve">. </w:t>
       </w:r>
-      <w:proofErr w:type="spellStart"/>
       <w:r>
         <w:rPr>
           <w:b/>
         </w:rPr>
         <w:t>Qvc.LogWarning</w:t>
       </w:r>
-      <w:proofErr w:type="spellEnd"/>
       <w:r>
         <w:t>. Documentation correction.</w:t>
       </w:r>
@@ -3568,14 +2595,12 @@
       <w:r>
         <w:t xml:space="preserve">. </w:t>
       </w:r>
-      <w:proofErr w:type="spellStart"/>
       <w:r>
         <w:rPr>
           <w:b/>
         </w:rPr>
         <w:t>Qvc.AvailableUpdate</w:t>
       </w:r>
-      <w:proofErr w:type="spellEnd"/>
       <w:r>
         <w:t>. Documentation correction</w:t>
       </w:r>
@@ -3654,6 +2679,7 @@
     <w:r>
       <w:rPr>
         <w:noProof/>
+        <w:lang w:val="en-GB" w:eastAsia="en-GB"/>
       </w:rPr>
       <w:drawing>
         <wp:inline distT="0" distB="0" distL="0" distR="0" wp14:anchorId="0C19A9A7" wp14:editId="4F8E2104">

</xml_diff>

<commit_message>
Release notes for v10.1
</commit_message>
<xml_diff>
--- a/Doc/Qlikview Components Release Notes.docx
+++ b/Doc/Qlikview Components Release Notes.docx
@@ -7,14 +7,135 @@
         <w:pStyle w:val="Heading1"/>
         <w:jc w:val="center"/>
       </w:pPr>
-      <w:r>
-        <w:t>Qlikview Components Release Notes</w:t>
-      </w:r>
-    </w:p>
-    <w:p>
+      <w:proofErr w:type="spellStart"/>
+      <w:r>
+        <w:t>Qlikview</w:t>
+      </w:r>
+      <w:proofErr w:type="spellEnd"/>
+      <w:r>
+        <w:t xml:space="preserve"> Components Release Notes</w:t>
+      </w:r>
+    </w:p>
+    <w:p/>
+    <w:p>
+      <w:pPr>
+        <w:pStyle w:val="Heading2"/>
+      </w:pPr>
+      <w:r>
+        <w:t>Changes for V10</w:t>
+      </w:r>
+      <w:r>
+        <w:t>.1</w:t>
+      </w:r>
+    </w:p>
+    <w:p>
+      <w:r>
+        <w:br/>
+        <w:t>-</w:t>
+      </w:r>
+      <w:r>
+        <w:t xml:space="preserve"> </w:t>
+      </w:r>
+      <w:r>
+        <w:t>Closed issue 23. Non-English characters not supported in log file</w:t>
+      </w:r>
+      <w:r>
+        <w:t xml:space="preserve"> </w:t>
+      </w:r>
+      <w:proofErr w:type="spellStart"/>
+      <w:r>
+        <w:rPr>
+          <w:b/>
+        </w:rPr>
+        <w:t>Qvc.Log</w:t>
+      </w:r>
+      <w:proofErr w:type="spellEnd"/>
+      <w:r>
+        <w:t xml:space="preserve">. (Thanks to </w:t>
+      </w:r>
+      <w:proofErr w:type="spellStart"/>
+      <w:r>
+        <w:t>Alkopfer</w:t>
+      </w:r>
+      <w:proofErr w:type="spellEnd"/>
+      <w:r>
+        <w:t>)</w:t>
+      </w:r>
+    </w:p>
+    <w:p>
+      <w:r>
+        <w:t xml:space="preserve">- </w:t>
+      </w:r>
+      <w:proofErr w:type="spellStart"/>
+      <w:r>
+        <w:rPr>
+          <w:b/>
+        </w:rPr>
+        <w:t>Qvc.Log</w:t>
+      </w:r>
+      <w:proofErr w:type="spellEnd"/>
+      <w:r>
+        <w:t>, n</w:t>
+      </w:r>
+      <w:r>
+        <w:t xml:space="preserve">ew variable </w:t>
+      </w:r>
+      <w:proofErr w:type="spellStart"/>
+      <w:r>
+        <w:rPr>
+          <w:b/>
+        </w:rPr>
+        <w:t>Qvc.Log.v.WriteToQvLog</w:t>
+      </w:r>
+      <w:proofErr w:type="spellEnd"/>
+      <w:r>
+        <w:t>, indicates</w:t>
+      </w:r>
       <w:bookmarkStart w:id="0" w:name="_GoBack"/>
       <w:bookmarkEnd w:id="0"/>
-    </w:p>
+      <w:r>
+        <w:t xml:space="preserve"> if the logging should also be written to the QlikView/Sense application log file and script progress window.</w:t>
+      </w:r>
+    </w:p>
+    <w:p>
+      <w:r>
+        <w:t xml:space="preserve">- Closed issue 24. </w:t>
+      </w:r>
+      <w:proofErr w:type="spellStart"/>
+      <w:r>
+        <w:rPr>
+          <w:b/>
+        </w:rPr>
+        <w:t>Qvc.IncrementalSetup</w:t>
+      </w:r>
+      <w:proofErr w:type="spellEnd"/>
+      <w:r>
+        <w:t xml:space="preserve"> failing when QVD exists but is empty. (Thanks </w:t>
+      </w:r>
+      <w:r>
+        <w:t>to</w:t>
+      </w:r>
+      <w:r>
+        <w:t xml:space="preserve"> Luca Jonathan Panetta)</w:t>
+      </w:r>
+    </w:p>
+    <w:p>
+      <w:r>
+        <w:t xml:space="preserve">- </w:t>
+      </w:r>
+      <w:proofErr w:type="spellStart"/>
+      <w:r>
+        <w:rPr>
+          <w:b/>
+        </w:rPr>
+        <w:t>Qvc.SegmentedStore</w:t>
+      </w:r>
+      <w:proofErr w:type="spellEnd"/>
+      <w:r>
+        <w:t xml:space="preserve"> -- New segment type of 'day' added to create daily QVDs.</w:t>
+      </w:r>
+    </w:p>
+    <w:p/>
     <w:p>
       <w:pPr>
         <w:pStyle w:val="Heading2"/>
@@ -60,12 +181,14 @@
       <w:r>
         <w:t xml:space="preserve">- New Sub from QVACB, </w:t>
       </w:r>
+      <w:proofErr w:type="spellStart"/>
       <w:r>
         <w:rPr>
           <w:b/>
         </w:rPr>
         <w:t>Qvc.Icons</w:t>
       </w:r>
+      <w:proofErr w:type="spellEnd"/>
       <w:r>
         <w:t>. Bundle loads image files into a QVW.</w:t>
       </w:r>
@@ -74,12 +197,14 @@
       <w:r>
         <w:t xml:space="preserve">- New sub from QVACB, </w:t>
       </w:r>
+      <w:proofErr w:type="spellStart"/>
       <w:r>
         <w:rPr>
           <w:b/>
         </w:rPr>
         <w:t>Qvc.QvdEmpty</w:t>
       </w:r>
+      <w:proofErr w:type="spellEnd"/>
       <w:r>
         <w:t>. Empties data from a QVD.</w:t>
       </w:r>
@@ -88,12 +213,14 @@
       <w:r>
         <w:t xml:space="preserve">- New sub from QVACB, </w:t>
       </w:r>
+      <w:proofErr w:type="spellStart"/>
       <w:r>
         <w:rPr>
           <w:b/>
         </w:rPr>
         <w:t>Qvc.SegmentedStore</w:t>
       </w:r>
+      <w:proofErr w:type="spellEnd"/>
       <w:r>
         <w:t>. STOREs table into segmented QVDs by date range.</w:t>
       </w:r>
@@ -102,12 +229,14 @@
       <w:r>
         <w:t xml:space="preserve">- New function from QVACB, </w:t>
       </w:r>
+      <w:proofErr w:type="spellStart"/>
       <w:r>
         <w:rPr>
           <w:b/>
         </w:rPr>
         <w:t>Qvc.DateDiff</w:t>
       </w:r>
+      <w:proofErr w:type="spellEnd"/>
       <w:r>
         <w:t>.</w:t>
       </w:r>
@@ -129,19 +258,29 @@
         <w:t>.</w:t>
       </w:r>
       <w:r>
-        <w:t xml:space="preserve"> Equivalent to MS Excel function days360(). Returns the number of days between two dates based on a 360-day year (twelve 30-day months), which is used in some accounting calculations.</w:t>
+        <w:t xml:space="preserve"> Equivalent to MS Excel function </w:t>
+      </w:r>
+      <w:proofErr w:type="gramStart"/>
+      <w:r>
+        <w:t>days360(</w:t>
+      </w:r>
+      <w:proofErr w:type="gramEnd"/>
+      <w:r>
+        <w:t>). Returns the number of days between two dates based on a 360-day year (twelve 30-day months), which is used in some accounting calculations.</w:t>
       </w:r>
     </w:p>
     <w:p>
       <w:r>
         <w:t xml:space="preserve">- New function from QVACB, </w:t>
       </w:r>
+      <w:proofErr w:type="spellStart"/>
       <w:r>
         <w:rPr>
           <w:b/>
         </w:rPr>
         <w:t>Qvc.NVL</w:t>
       </w:r>
+      <w:proofErr w:type="spellEnd"/>
       <w:r>
         <w:t>.</w:t>
       </w:r>
@@ -156,12 +295,14 @@
       <w:r>
         <w:t xml:space="preserve">- New function from QVACB, </w:t>
       </w:r>
+      <w:proofErr w:type="spellStart"/>
       <w:r>
         <w:rPr>
           <w:b/>
         </w:rPr>
         <w:t>Qvc.InRange</w:t>
       </w:r>
+      <w:proofErr w:type="spellEnd"/>
       <w:r>
         <w:t>.</w:t>
       </w:r>
@@ -169,7 +310,20 @@
         <w:t xml:space="preserve"> </w:t>
       </w:r>
       <w:r>
-        <w:t xml:space="preserve">Equivalent to MS Excel function inrange(). Returns whether the past value is between the start and end values passed for the range. </w:t>
+        <w:t xml:space="preserve">Equivalent to MS Excel function </w:t>
+      </w:r>
+      <w:proofErr w:type="spellStart"/>
+      <w:proofErr w:type="gramStart"/>
+      <w:r>
+        <w:t>inrange</w:t>
+      </w:r>
+      <w:proofErr w:type="spellEnd"/>
+      <w:r>
+        <w:t>(</w:t>
+      </w:r>
+      <w:proofErr w:type="gramEnd"/>
+      <w:r>
+        <w:t xml:space="preserve">). Returns whether the past value is between the start and end values passed for the range. </w:t>
       </w:r>
     </w:p>
     <w:p>
@@ -187,12 +341,14 @@
       <w:r>
         <w:t xml:space="preserve">. </w:t>
       </w:r>
+      <w:proofErr w:type="spellStart"/>
       <w:r>
         <w:rPr>
           <w:b/>
         </w:rPr>
         <w:t>Qvc.ExpandInterval</w:t>
       </w:r>
+      <w:proofErr w:type="spellEnd"/>
       <w:r>
         <w:t xml:space="preserve"> script error when field name contains comma.</w:t>
       </w:r>
@@ -218,17 +374,27 @@
       <w:r>
         <w:t xml:space="preserve">. </w:t>
       </w:r>
+      <w:proofErr w:type="spellStart"/>
       <w:r>
         <w:rPr>
           <w:b/>
         </w:rPr>
         <w:t>Qvc.DbExtract</w:t>
       </w:r>
+      <w:proofErr w:type="spellEnd"/>
       <w:r>
         <w:t xml:space="preserve"> </w:t>
       </w:r>
       <w:r>
-        <w:t>Initial extraction proceeds even when KeyField has typo in it</w:t>
+        <w:t xml:space="preserve">Initial extraction proceeds even when </w:t>
+      </w:r>
+      <w:proofErr w:type="spellStart"/>
+      <w:r>
+        <w:t>KeyField</w:t>
+      </w:r>
+      <w:proofErr w:type="spellEnd"/>
+      <w:r>
+        <w:t xml:space="preserve"> has typo in it</w:t>
       </w:r>
       <w:r>
         <w:t>.</w:t>
@@ -236,6 +402,7 @@
     </w:p>
     <w:p>
       <w:r>
+        <w:lastRenderedPageBreak/>
         <w:t xml:space="preserve">- Fixed </w:t>
       </w:r>
       <w:hyperlink r:id="rId11" w:history="1">
@@ -249,11 +416,19 @@
       <w:r>
         <w:t xml:space="preserve">. </w:t>
       </w:r>
-      <w:r>
-        <w:rPr>
-          <w:b/>
-        </w:rPr>
-        <w:t>Qvc.</w:t>
+      <w:proofErr w:type="spellStart"/>
+      <w:r>
+        <w:rPr>
+          <w:b/>
+        </w:rPr>
+        <w:t>Qvc</w:t>
+      </w:r>
+      <w:proofErr w:type="spellEnd"/>
+      <w:r>
+        <w:rPr>
+          <w:b/>
+        </w:rPr>
+        <w:t>.</w:t>
       </w:r>
       <w:r>
         <w:rPr>
@@ -261,18 +436,25 @@
         </w:rPr>
         <w:t xml:space="preserve"> </w:t>
       </w:r>
+      <w:proofErr w:type="spellStart"/>
       <w:r>
         <w:rPr>
           <w:b/>
         </w:rPr>
         <w:t>DbExtract</w:t>
       </w:r>
+      <w:proofErr w:type="spellEnd"/>
       <w:r>
         <w:t xml:space="preserve"> </w:t>
       </w:r>
       <w:r>
-        <w:t>Provide table specific BaseValue</w:t>
-      </w:r>
+        <w:t xml:space="preserve">Provide table specific </w:t>
+      </w:r>
+      <w:proofErr w:type="spellStart"/>
+      <w:r>
+        <w:t>BaseValue</w:t>
+      </w:r>
+      <w:proofErr w:type="spellEnd"/>
       <w:r>
         <w:t>.</w:t>
       </w:r>
@@ -325,12 +507,14 @@
       <w:r>
         <w:t xml:space="preserve"> </w:t>
       </w:r>
+      <w:proofErr w:type="spellStart"/>
       <w:r>
         <w:rPr>
           <w:b/>
         </w:rPr>
         <w:t>Qvc.LinkTable</w:t>
       </w:r>
+      <w:proofErr w:type="spellEnd"/>
       <w:r>
         <w:t xml:space="preserve"> may delete rows from source table</w:t>
       </w:r>
@@ -351,7 +535,6 @@
         <w:rPr>
           <w:b/>
         </w:rPr>
-        <w:lastRenderedPageBreak/>
         <w:t>2</w:t>
       </w:r>
       <w:r>
@@ -390,14 +573,24 @@
       <w:r>
         <w:t xml:space="preserve"> </w:t>
       </w:r>
+      <w:proofErr w:type="spellStart"/>
       <w:r>
         <w:rPr>
           <w:b/>
         </w:rPr>
         <w:t>Qvc.Loader.v.KeyFieldIsUnique</w:t>
       </w:r>
-      <w:r>
-        <w:t xml:space="preserve"> fails if keyfield exist in more than one table</w:t>
+      <w:proofErr w:type="spellEnd"/>
+      <w:r>
+        <w:t xml:space="preserve"> fails if </w:t>
+      </w:r>
+      <w:proofErr w:type="spellStart"/>
+      <w:r>
+        <w:t>keyfield</w:t>
+      </w:r>
+      <w:proofErr w:type="spellEnd"/>
+      <w:r>
+        <w:t xml:space="preserve"> exist in more than one table</w:t>
       </w:r>
       <w:r>
         <w:rPr>
@@ -450,7 +643,15 @@
         <w:t xml:space="preserve"> </w:t>
       </w:r>
       <w:r>
-        <w:t>Include of qvc.qvs causes script error in Qlik Sense</w:t>
+        <w:t xml:space="preserve">Include of </w:t>
+      </w:r>
+      <w:proofErr w:type="spellStart"/>
+      <w:r>
+        <w:t>qvc.qvs</w:t>
+      </w:r>
+      <w:proofErr w:type="spellEnd"/>
+      <w:r>
+        <w:t xml:space="preserve"> causes script error in Qlik Sense</w:t>
       </w:r>
       <w:r>
         <w:rPr>
@@ -485,8 +686,21 @@
         <w:t>1</w:t>
       </w:r>
       <w:r>
-        <w:t>.  The Qlikview Components project has moved from google code to GitHub:</w:t>
-      </w:r>
+        <w:t xml:space="preserve">.  The </w:t>
+      </w:r>
+      <w:proofErr w:type="spellStart"/>
+      <w:r>
+        <w:t>Qlikview</w:t>
+      </w:r>
+      <w:proofErr w:type="spellEnd"/>
+      <w:r>
+        <w:t xml:space="preserve"> Components project has moved from google code to GitHub</w:t>
+      </w:r>
+      <w:proofErr w:type="gramStart"/>
+      <w:r>
+        <w:t>:</w:t>
+      </w:r>
+      <w:proofErr w:type="gramEnd"/>
       <w:r>
         <w:br/>
       </w:r>
@@ -538,12 +752,14 @@
       <w:r>
         <w:t xml:space="preserve">Typo in documentation for </w:t>
       </w:r>
+      <w:proofErr w:type="spellStart"/>
       <w:r>
         <w:rPr>
           <w:b/>
         </w:rPr>
         <w:t>Qvc.IncrementalStore</w:t>
       </w:r>
+      <w:proofErr w:type="spellEnd"/>
       <w:r>
         <w:rPr>
           <w:b/>
@@ -561,29 +777,64 @@
       <w:r>
         <w:t xml:space="preserve">. New Sub </w:t>
       </w:r>
+      <w:proofErr w:type="spellStart"/>
       <w:r>
         <w:rPr>
           <w:b/>
         </w:rPr>
         <w:t>Qvc.ColorTheme</w:t>
       </w:r>
+      <w:proofErr w:type="spellEnd"/>
       <w:r>
         <w:t xml:space="preserve">. </w:t>
       </w:r>
-      <w:r>
-        <w:t xml:space="preserve">QvcColorTheme is used to populate Qvc.Color.v.* variables with RGB values from a color theme file. The color theme file may be either *.xlsx or *.xlsm format and requires two columns, </w:t>
-      </w:r>
+      <w:proofErr w:type="spellStart"/>
+      <w:r>
+        <w:t>QvcColorTheme</w:t>
+      </w:r>
+      <w:proofErr w:type="spellEnd"/>
+      <w:r>
+        <w:t xml:space="preserve"> is used to populate Qvc.Color.v.* variables with RGB values from a color theme file. The color theme file may be either *.</w:t>
+      </w:r>
+      <w:proofErr w:type="spellStart"/>
+      <w:r>
+        <w:t>xlsx</w:t>
+      </w:r>
+      <w:proofErr w:type="spellEnd"/>
+      <w:r>
+        <w:t xml:space="preserve"> or *.</w:t>
+      </w:r>
+      <w:proofErr w:type="spellStart"/>
+      <w:r>
+        <w:t>xlsm</w:t>
+      </w:r>
+      <w:proofErr w:type="spellEnd"/>
+      <w:r>
+        <w:t xml:space="preserve"> format and requires two columns, </w:t>
+      </w:r>
+      <w:proofErr w:type="spellStart"/>
       <w:r>
         <w:t>ColorVariable</w:t>
       </w:r>
+      <w:proofErr w:type="spellEnd"/>
       <w:r>
         <w:t xml:space="preserve"> and </w:t>
       </w:r>
+      <w:proofErr w:type="spellStart"/>
       <w:r>
         <w:t>ColorValue</w:t>
       </w:r>
-      <w:r>
-        <w:t>. A sample color theme file is provided in etc\Colors.</w:t>
+      <w:proofErr w:type="spellEnd"/>
+      <w:r>
+        <w:t xml:space="preserve">. A sample color theme file is provided in </w:t>
+      </w:r>
+      <w:proofErr w:type="spellStart"/>
+      <w:r>
+        <w:t>etc</w:t>
+      </w:r>
+      <w:proofErr w:type="spellEnd"/>
+      <w:r>
+        <w:t>\Colors.</w:t>
       </w:r>
     </w:p>
     <w:p>
@@ -630,6 +881,8 @@
         </w:rPr>
         <w:t xml:space="preserve"> </w:t>
       </w:r>
+      <w:proofErr w:type="spellStart"/>
+      <w:proofErr w:type="gramStart"/>
       <w:r>
         <w:rPr>
           <w:rFonts w:ascii="Courier New" w:hAnsi="Courier New" w:cs="Courier New"/>
@@ -641,6 +894,7 @@
         </w:rPr>
         <w:t>Qvc.ColorTheme</w:t>
       </w:r>
+      <w:proofErr w:type="spellEnd"/>
       <w:r>
         <w:rPr>
           <w:rFonts w:ascii="Courier New" w:hAnsi="Courier New" w:cs="Courier New"/>
@@ -648,7 +902,37 @@
           <w:sz w:val="20"/>
           <w:szCs w:val="20"/>
         </w:rPr>
-        <w:t xml:space="preserve">('..\etc\Colors\ColorSample1.xlsm') </w:t>
+        <w:t>(</w:t>
+      </w:r>
+      <w:proofErr w:type="gramEnd"/>
+      <w:r>
+        <w:rPr>
+          <w:rFonts w:ascii="Courier New" w:hAnsi="Courier New" w:cs="Courier New"/>
+          <w:color w:val="000000"/>
+          <w:sz w:val="20"/>
+          <w:szCs w:val="20"/>
+        </w:rPr>
+        <w:t>'..\</w:t>
+      </w:r>
+      <w:proofErr w:type="spellStart"/>
+      <w:r>
+        <w:rPr>
+          <w:rFonts w:ascii="Courier New" w:hAnsi="Courier New" w:cs="Courier New"/>
+          <w:color w:val="000000"/>
+          <w:sz w:val="20"/>
+          <w:szCs w:val="20"/>
+        </w:rPr>
+        <w:t>etc</w:t>
+      </w:r>
+      <w:proofErr w:type="spellEnd"/>
+      <w:r>
+        <w:rPr>
+          <w:rFonts w:ascii="Courier New" w:hAnsi="Courier New" w:cs="Courier New"/>
+          <w:color w:val="000000"/>
+          <w:sz w:val="20"/>
+          <w:szCs w:val="20"/>
+        </w:rPr>
+        <w:t xml:space="preserve">\Colors\ColorSample1.xlsm') </w:t>
       </w:r>
     </w:p>
     <w:p>
@@ -667,7 +951,15 @@
         <w:spacing w:after="0" w:line="240" w:lineRule="auto"/>
       </w:pPr>
       <w:r>
-        <w:t xml:space="preserve">Any variable matching the name Qvc.Color.v.* will be loaded and available in the qvw. </w:t>
+        <w:t xml:space="preserve">Any variable matching the name Qvc.Color.v.* will be loaded and available in the </w:t>
+      </w:r>
+      <w:proofErr w:type="spellStart"/>
+      <w:r>
+        <w:t>qvw</w:t>
+      </w:r>
+      <w:proofErr w:type="spellEnd"/>
+      <w:r>
+        <w:t xml:space="preserve">. </w:t>
       </w:r>
       <w:r>
         <w:t>These variables, for example, “</w:t>
@@ -702,13 +994,61 @@
         <w:t>can be used a</w:t>
       </w:r>
       <w:r>
-        <w:t>s object properties to implement a consistent color scheme throughout a document. A qvt theme file is provided at etc\QvcColors.qvt. Object color properties in this qvt are populated with the Qvc.Color.v.* variable references. This qvt file can be use</w:t>
+        <w:t xml:space="preserve">s object properties to implement a consistent color scheme throughout a document. A </w:t>
+      </w:r>
+      <w:proofErr w:type="spellStart"/>
+      <w:r>
+        <w:t>qvt</w:t>
+      </w:r>
+      <w:proofErr w:type="spellEnd"/>
+      <w:r>
+        <w:t xml:space="preserve"> theme file is provided at </w:t>
+      </w:r>
+      <w:proofErr w:type="spellStart"/>
+      <w:r>
+        <w:t>etc</w:t>
+      </w:r>
+      <w:proofErr w:type="spellEnd"/>
+      <w:r>
+        <w:t>\</w:t>
+      </w:r>
+      <w:proofErr w:type="spellStart"/>
+      <w:r>
+        <w:t>QvcColors.qvt</w:t>
+      </w:r>
+      <w:proofErr w:type="spellEnd"/>
+      <w:r>
+        <w:t xml:space="preserve">. Object color properties in this </w:t>
+      </w:r>
+      <w:proofErr w:type="spellStart"/>
+      <w:r>
+        <w:t>qvt</w:t>
+      </w:r>
+      <w:proofErr w:type="spellEnd"/>
+      <w:r>
+        <w:t xml:space="preserve"> are populated with the Qvc.Color.v.* variable references. This </w:t>
+      </w:r>
+      <w:proofErr w:type="spellStart"/>
+      <w:r>
+        <w:t>qvt</w:t>
+      </w:r>
+      <w:proofErr w:type="spellEnd"/>
+      <w:r>
+        <w:t xml:space="preserve"> file can be use</w:t>
       </w:r>
       <w:r>
         <w:t>d by</w:t>
       </w:r>
       <w:r>
-        <w:t xml:space="preserve"> “Layout, Apply Theme”  to populate your objects with the Qvc.Color.v.* variable references. </w:t>
+        <w:t xml:space="preserve"> “Layout, Apply Theme</w:t>
+      </w:r>
+      <w:proofErr w:type="gramStart"/>
+      <w:r>
+        <w:t>”  to</w:t>
+      </w:r>
+      <w:proofErr w:type="gramEnd"/>
+      <w:r>
+        <w:t xml:space="preserve"> populate your objects with the Qvc.Color.v.* variable references. </w:t>
       </w:r>
     </w:p>
     <w:p>
@@ -744,12 +1084,14 @@
       <w:r>
         <w:t xml:space="preserve"> New Sub </w:t>
       </w:r>
+      <w:proofErr w:type="spellStart"/>
       <w:r>
         <w:rPr>
           <w:b/>
         </w:rPr>
         <w:t>Qvc.AsOfTable</w:t>
       </w:r>
+      <w:proofErr w:type="spellEnd"/>
       <w:r>
         <w:t xml:space="preserve">. Closes </w:t>
       </w:r>
@@ -823,12 +1165,14 @@
       <w:r>
         <w:t xml:space="preserve">.  </w:t>
       </w:r>
+      <w:proofErr w:type="spellStart"/>
       <w:r>
         <w:rPr>
           <w:b/>
         </w:rPr>
         <w:t>Qvc.DbExtract</w:t>
       </w:r>
+      <w:proofErr w:type="spellEnd"/>
       <w:r>
         <w:t xml:space="preserve"> </w:t>
       </w:r>
@@ -842,7 +1186,23 @@
         <w:t xml:space="preserve"> </w:t>
       </w:r>
       <w:r>
-        <w:t xml:space="preserve">Script error in Qvc.DbExtract if using StaleAfter test and regional settings the use something other than "." for decimal separator. </w:t>
+        <w:t xml:space="preserve">Script error in </w:t>
+      </w:r>
+      <w:proofErr w:type="spellStart"/>
+      <w:r>
+        <w:t>Qvc.DbExtract</w:t>
+      </w:r>
+      <w:proofErr w:type="spellEnd"/>
+      <w:r>
+        <w:t xml:space="preserve"> if using </w:t>
+      </w:r>
+      <w:proofErr w:type="spellStart"/>
+      <w:r>
+        <w:t>StaleAfter</w:t>
+      </w:r>
+      <w:proofErr w:type="spellEnd"/>
+      <w:r>
+        <w:t xml:space="preserve"> test and regional settings the use something other than "." for decimal separator. </w:t>
       </w:r>
       <w:r>
         <w:t xml:space="preserve"> For example, when using:</w:t>
@@ -874,6 +1234,7 @@
         </w:rPr>
         <w:t xml:space="preserve"> </w:t>
       </w:r>
+      <w:proofErr w:type="spellStart"/>
       <w:r>
         <w:rPr>
           <w:rFonts w:ascii="Courier New" w:hAnsi="Courier New" w:cs="Courier New"/>
@@ -887,6 +1248,7 @@
         </w:rPr>
         <w:t>DecimalSep</w:t>
       </w:r>
+      <w:proofErr w:type="spellEnd"/>
       <w:r>
         <w:rPr>
           <w:rFonts w:ascii="Courier New" w:hAnsi="Courier New" w:cs="Courier New"/>
@@ -937,7 +1299,6 @@
         <w:rPr>
           <w:b/>
         </w:rPr>
-        <w:lastRenderedPageBreak/>
         <w:t>2</w:t>
       </w:r>
       <w:r>
@@ -960,6 +1321,7 @@
       <w:r>
         <w:t xml:space="preserve">. </w:t>
       </w:r>
+      <w:proofErr w:type="spellStart"/>
       <w:r>
         <w:rPr>
           <w:b/>
@@ -972,11 +1334,28 @@
         </w:rPr>
         <w:t>Calendar</w:t>
       </w:r>
+      <w:proofErr w:type="spellEnd"/>
       <w:r>
         <w:t xml:space="preserve"> --</w:t>
       </w:r>
       <w:r>
-        <w:t>Negative start month param in Calendar generates incorrect _QuarterSerial values</w:t>
+        <w:t xml:space="preserve">Negative start month </w:t>
+      </w:r>
+      <w:proofErr w:type="spellStart"/>
+      <w:r>
+        <w:t>param</w:t>
+      </w:r>
+      <w:proofErr w:type="spellEnd"/>
+      <w:r>
+        <w:t xml:space="preserve"> in Calendar generates incorrect _</w:t>
+      </w:r>
+      <w:proofErr w:type="spellStart"/>
+      <w:r>
+        <w:t>QuarterSerial</w:t>
+      </w:r>
+      <w:proofErr w:type="spellEnd"/>
+      <w:r>
+        <w:t xml:space="preserve"> values</w:t>
       </w:r>
       <w:r>
         <w:t>.  For example:</w:t>
@@ -1015,6 +1394,8 @@
         </w:rPr>
         <w:t xml:space="preserve"> </w:t>
       </w:r>
+      <w:proofErr w:type="spellStart"/>
+      <w:proofErr w:type="gramStart"/>
       <w:r>
         <w:rPr>
           <w:rFonts w:ascii="Courier New" w:hAnsi="Courier New" w:cs="Courier New"/>
@@ -1026,6 +1407,7 @@
         </w:rPr>
         <w:t>Qvc.CalendarFromField</w:t>
       </w:r>
+      <w:proofErr w:type="spellEnd"/>
       <w:r>
         <w:rPr>
           <w:rFonts w:ascii="Courier New" w:hAnsi="Courier New" w:cs="Courier New"/>
@@ -1033,7 +1415,37 @@
           <w:sz w:val="20"/>
           <w:szCs w:val="20"/>
         </w:rPr>
-        <w:t>('OrderDate', 'Fiscal Calendar', ', '-8');</w:t>
+        <w:t>(</w:t>
+      </w:r>
+      <w:proofErr w:type="gramEnd"/>
+      <w:r>
+        <w:rPr>
+          <w:rFonts w:ascii="Courier New" w:hAnsi="Courier New" w:cs="Courier New"/>
+          <w:color w:val="000000"/>
+          <w:sz w:val="20"/>
+          <w:szCs w:val="20"/>
+        </w:rPr>
+        <w:t>'</w:t>
+      </w:r>
+      <w:proofErr w:type="spellStart"/>
+      <w:r>
+        <w:rPr>
+          <w:rFonts w:ascii="Courier New" w:hAnsi="Courier New" w:cs="Courier New"/>
+          <w:color w:val="000000"/>
+          <w:sz w:val="20"/>
+          <w:szCs w:val="20"/>
+        </w:rPr>
+        <w:t>OrderDate</w:t>
+      </w:r>
+      <w:proofErr w:type="spellEnd"/>
+      <w:r>
+        <w:rPr>
+          <w:rFonts w:ascii="Courier New" w:hAnsi="Courier New" w:cs="Courier New"/>
+          <w:color w:val="000000"/>
+          <w:sz w:val="20"/>
+          <w:szCs w:val="20"/>
+        </w:rPr>
+        <w:t>', 'Fiscal Calendar', ', '-8');</w:t>
       </w:r>
       <w:r>
         <w:rPr>
@@ -1046,14 +1458,24 @@
       </w:r>
       <w:r>
         <w:br/>
-        <w:t xml:space="preserve">For twelve generated quarters, _QuarterSerial values should range from 1 to 12. Instead, they were being incorrectly generated as 1 to 3. This caused incorrect results to be output from the </w:t>
-      </w:r>
+        <w:t>For twelve generated quarters, _</w:t>
+      </w:r>
+      <w:proofErr w:type="spellStart"/>
+      <w:r>
+        <w:t>QuarterSerial</w:t>
+      </w:r>
+      <w:proofErr w:type="spellEnd"/>
+      <w:r>
+        <w:t xml:space="preserve"> values should range from 1 to 12. Instead, they were being incorrectly generated as 1 to 3. This caused incorrect results to be output from the </w:t>
+      </w:r>
+      <w:proofErr w:type="spellStart"/>
       <w:r>
         <w:rPr>
           <w:rFonts w:ascii="Courier New" w:hAnsi="Courier New" w:cs="Courier New"/>
         </w:rPr>
         <w:t>SetPreviousYearQTD</w:t>
       </w:r>
+      <w:proofErr w:type="spellEnd"/>
       <w:r>
         <w:t xml:space="preserve"> variable.</w:t>
       </w:r>
@@ -1096,12 +1518,14 @@
       <w:r>
         <w:t xml:space="preserve">.  </w:t>
       </w:r>
+      <w:proofErr w:type="spellStart"/>
       <w:r>
         <w:rPr>
           <w:b/>
         </w:rPr>
         <w:t>Qvc.Calendar</w:t>
       </w:r>
+      <w:proofErr w:type="spellEnd"/>
       <w:r>
         <w:rPr>
           <w:b/>
@@ -1109,7 +1533,23 @@
         <w:t>--</w:t>
       </w:r>
       <w:r>
-        <w:t xml:space="preserve"> vSetXXX variables incorrect when script includes  QV variable setting Verbatim=1.</w:t>
+        <w:t xml:space="preserve"> </w:t>
+      </w:r>
+      <w:proofErr w:type="spellStart"/>
+      <w:r>
+        <w:t>vSetXXX</w:t>
+      </w:r>
+      <w:proofErr w:type="spellEnd"/>
+      <w:r>
+        <w:t xml:space="preserve"> variables incorrect when script </w:t>
+      </w:r>
+      <w:proofErr w:type="gramStart"/>
+      <w:r>
+        <w:t>includes  QV</w:t>
+      </w:r>
+      <w:proofErr w:type="gramEnd"/>
+      <w:r>
+        <w:t xml:space="preserve"> variable setting Verbatim=1.</w:t>
       </w:r>
     </w:p>
     <w:p>
@@ -1133,17 +1573,27 @@
       <w:r>
         <w:t xml:space="preserve">. </w:t>
       </w:r>
+      <w:proofErr w:type="spellStart"/>
       <w:r>
         <w:rPr>
           <w:b/>
         </w:rPr>
         <w:t>Qvc.DbExtract</w:t>
       </w:r>
+      <w:proofErr w:type="spellEnd"/>
       <w:r>
         <w:t xml:space="preserve"> --</w:t>
       </w:r>
       <w:r>
-        <w:t xml:space="preserve">Add support for database deletes.  The DbExtract parameter table contains a new column </w:t>
+        <w:t xml:space="preserve">Add support for database deletes.  The </w:t>
+      </w:r>
+      <w:proofErr w:type="spellStart"/>
+      <w:r>
+        <w:t>DbExtract</w:t>
+      </w:r>
+      <w:proofErr w:type="spellEnd"/>
+      <w:r>
+        <w:t xml:space="preserve"> parameter table contains a new column </w:t>
       </w:r>
       <w:r>
         <w:rPr>
@@ -1152,10 +1602,26 @@
         <w:t>Deletes</w:t>
       </w:r>
       <w:r>
-        <w:t xml:space="preserve">.  If Deletes=Y, The </w:t>
-      </w:r>
-      <w:r>
-        <w:t xml:space="preserve">QVD will be INNER JOINed with the </w:t>
+        <w:t xml:space="preserve">.  If Deletes=Y, </w:t>
+      </w:r>
+      <w:proofErr w:type="gramStart"/>
+      <w:r>
+        <w:t>The</w:t>
+      </w:r>
+      <w:proofErr w:type="gramEnd"/>
+      <w:r>
+        <w:t xml:space="preserve"> </w:t>
+      </w:r>
+      <w:r>
+        <w:t xml:space="preserve">QVD will be INNER </w:t>
+      </w:r>
+      <w:proofErr w:type="spellStart"/>
+      <w:r>
+        <w:t>JOINed</w:t>
+      </w:r>
+      <w:proofErr w:type="spellEnd"/>
+      <w:r>
+        <w:t xml:space="preserve"> with the </w:t>
       </w:r>
       <w:r>
         <w:t xml:space="preserve">keys specified by </w:t>
@@ -1163,21 +1629,25 @@
       <w:r>
         <w:t xml:space="preserve">parameter </w:t>
       </w:r>
+      <w:proofErr w:type="spellStart"/>
       <w:r>
         <w:rPr>
           <w:rFonts w:ascii="Courier New" w:hAnsi="Courier New" w:cs="Courier New"/>
         </w:rPr>
         <w:t>KeyField</w:t>
       </w:r>
+      <w:proofErr w:type="spellEnd"/>
       <w:r>
         <w:t xml:space="preserve"> from database table </w:t>
       </w:r>
+      <w:proofErr w:type="spellStart"/>
       <w:r>
         <w:rPr>
           <w:rFonts w:ascii="Courier New" w:hAnsi="Courier New" w:cs="Courier New"/>
         </w:rPr>
         <w:t>TableName</w:t>
       </w:r>
+      <w:proofErr w:type="spellEnd"/>
       <w:r>
         <w:t xml:space="preserve">. </w:t>
       </w:r>
@@ -1192,24 +1662,28 @@
       <w:r>
         <w:t xml:space="preserve"> </w:t>
       </w:r>
+      <w:proofErr w:type="spellStart"/>
       <w:r>
         <w:rPr>
           <w:b/>
         </w:rPr>
         <w:t>Qvc.DbExtract</w:t>
       </w:r>
+      <w:proofErr w:type="spellEnd"/>
       <w:r>
         <w:t xml:space="preserve"> -- </w:t>
       </w:r>
       <w:r>
         <w:t xml:space="preserve">Any complete LOAD/SQL statement may now be specified. This is useful when the extract consists of a SQL JOIN. The statement is specified in parameter table column </w:t>
       </w:r>
+      <w:proofErr w:type="spellStart"/>
       <w:r>
         <w:rPr>
           <w:rFonts w:ascii="Courier New" w:hAnsi="Courier New" w:cs="Courier New"/>
         </w:rPr>
         <w:t>LoadStatement</w:t>
       </w:r>
+      <w:proofErr w:type="spellEnd"/>
       <w:r>
         <w:t xml:space="preserve">. If specified, it will be used in place of any values specified in </w:t>
       </w:r>
@@ -1239,7 +1713,21 @@
         <w:rPr>
           <w:rFonts w:ascii="Courier New" w:hAnsi="Courier New" w:cs="Courier New"/>
         </w:rPr>
-        <w:t>WHERE $(Qvc.Loader.v.IncrementalExpression)</w:t>
+        <w:t>WHERE $(</w:t>
+      </w:r>
+      <w:proofErr w:type="spellStart"/>
+      <w:r>
+        <w:rPr>
+          <w:rFonts w:ascii="Courier New" w:hAnsi="Courier New" w:cs="Courier New"/>
+        </w:rPr>
+        <w:t>Qvc.Loader.v.IncrementalExpression</w:t>
+      </w:r>
+      <w:proofErr w:type="spellEnd"/>
+      <w:r>
+        <w:rPr>
+          <w:rFonts w:ascii="Courier New" w:hAnsi="Courier New" w:cs="Courier New"/>
+        </w:rPr>
+        <w:t>)</w:t>
       </w:r>
     </w:p>
     <w:p>
@@ -1287,7 +1775,22 @@
           <w:color w:val="000000"/>
         </w:rPr>
         <w:tab/>
-        <w:t>AccountNumber,</w:t>
+      </w:r>
+      <w:proofErr w:type="spellStart"/>
+      <w:r>
+        <w:rPr>
+          <w:rFonts w:ascii="Courier New" w:hAnsi="Courier New" w:cs="Courier New"/>
+          <w:color w:val="000000"/>
+        </w:rPr>
+        <w:t>AccountNumber</w:t>
+      </w:r>
+      <w:proofErr w:type="spellEnd"/>
+      <w:r>
+        <w:rPr>
+          <w:rFonts w:ascii="Courier New" w:hAnsi="Courier New" w:cs="Courier New"/>
+          <w:color w:val="000000"/>
+        </w:rPr>
+        <w:t>,</w:t>
       </w:r>
       <w:r>
         <w:rPr>
@@ -1295,7 +1798,39 @@
           <w:color w:val="000000"/>
         </w:rPr>
         <w:br/>
-        <w:t xml:space="preserve">    h.SalesOrderID as SalesOrderID,</w:t>
+        <w:t xml:space="preserve">    </w:t>
+      </w:r>
+      <w:proofErr w:type="spellStart"/>
+      <w:r>
+        <w:rPr>
+          <w:rFonts w:ascii="Courier New" w:hAnsi="Courier New" w:cs="Courier New"/>
+          <w:color w:val="000000"/>
+        </w:rPr>
+        <w:t>h.SalesOrderID</w:t>
+      </w:r>
+      <w:proofErr w:type="spellEnd"/>
+      <w:r>
+        <w:rPr>
+          <w:rFonts w:ascii="Courier New" w:hAnsi="Courier New" w:cs="Courier New"/>
+          <w:color w:val="000000"/>
+        </w:rPr>
+        <w:t xml:space="preserve"> as </w:t>
+      </w:r>
+      <w:proofErr w:type="spellStart"/>
+      <w:r>
+        <w:rPr>
+          <w:rFonts w:ascii="Courier New" w:hAnsi="Courier New" w:cs="Courier New"/>
+          <w:color w:val="000000"/>
+        </w:rPr>
+        <w:t>SalesOrderID</w:t>
+      </w:r>
+      <w:proofErr w:type="spellEnd"/>
+      <w:r>
+        <w:rPr>
+          <w:rFonts w:ascii="Courier New" w:hAnsi="Courier New" w:cs="Courier New"/>
+          <w:color w:val="000000"/>
+        </w:rPr>
+        <w:t>,</w:t>
       </w:r>
       <w:r>
         <w:rPr>
@@ -1303,7 +1838,23 @@
           <w:color w:val="000000"/>
         </w:rPr>
         <w:br/>
-        <w:t xml:space="preserve">    SalesOrderNumber,</w:t>
+        <w:t xml:space="preserve">    </w:t>
+      </w:r>
+      <w:proofErr w:type="spellStart"/>
+      <w:r>
+        <w:rPr>
+          <w:rFonts w:ascii="Courier New" w:hAnsi="Courier New" w:cs="Courier New"/>
+          <w:color w:val="000000"/>
+        </w:rPr>
+        <w:t>SalesOrderNumber</w:t>
+      </w:r>
+      <w:proofErr w:type="spellEnd"/>
+      <w:r>
+        <w:rPr>
+          <w:rFonts w:ascii="Courier New" w:hAnsi="Courier New" w:cs="Courier New"/>
+          <w:color w:val="000000"/>
+        </w:rPr>
+        <w:t>,</w:t>
       </w:r>
       <w:r>
         <w:rPr>
@@ -1311,7 +1862,23 @@
           <w:color w:val="000000"/>
         </w:rPr>
         <w:br/>
-        <w:t xml:space="preserve">    SalesOrderDetailID,</w:t>
+        <w:t xml:space="preserve">    </w:t>
+      </w:r>
+      <w:proofErr w:type="spellStart"/>
+      <w:r>
+        <w:rPr>
+          <w:rFonts w:ascii="Courier New" w:hAnsi="Courier New" w:cs="Courier New"/>
+          <w:color w:val="000000"/>
+        </w:rPr>
+        <w:t>SalesOrderDetailID</w:t>
+      </w:r>
+      <w:proofErr w:type="spellEnd"/>
+      <w:r>
+        <w:rPr>
+          <w:rFonts w:ascii="Courier New" w:hAnsi="Courier New" w:cs="Courier New"/>
+          <w:color w:val="000000"/>
+        </w:rPr>
+        <w:t>,</w:t>
       </w:r>
       <w:r>
         <w:rPr>
@@ -1319,7 +1886,23 @@
           <w:color w:val="000000"/>
         </w:rPr>
         <w:br/>
-        <w:t xml:space="preserve">    UnitPrice,</w:t>
+        <w:t xml:space="preserve">    </w:t>
+      </w:r>
+      <w:proofErr w:type="spellStart"/>
+      <w:r>
+        <w:rPr>
+          <w:rFonts w:ascii="Courier New" w:hAnsi="Courier New" w:cs="Courier New"/>
+          <w:color w:val="000000"/>
+        </w:rPr>
+        <w:t>UnitPrice</w:t>
+      </w:r>
+      <w:proofErr w:type="spellEnd"/>
+      <w:r>
+        <w:rPr>
+          <w:rFonts w:ascii="Courier New" w:hAnsi="Courier New" w:cs="Courier New"/>
+          <w:color w:val="000000"/>
+        </w:rPr>
+        <w:t>,</w:t>
       </w:r>
       <w:r>
         <w:rPr>
@@ -1327,15 +1910,47 @@
           <w:color w:val="000000"/>
         </w:rPr>
         <w:br/>
-        <w:t xml:space="preserve">    UnitPriceDiscount</w:t>
-      </w:r>
+      </w:r>
+      <w:r>
+        <w:rPr>
+          <w:rFonts w:ascii="Courier New" w:hAnsi="Courier New" w:cs="Courier New"/>
+          <w:color w:val="000000"/>
+        </w:rPr>
+        <w:lastRenderedPageBreak/>
+        <w:t xml:space="preserve">    </w:t>
+      </w:r>
+      <w:proofErr w:type="spellStart"/>
+      <w:r>
+        <w:rPr>
+          <w:rFonts w:ascii="Courier New" w:hAnsi="Courier New" w:cs="Courier New"/>
+          <w:color w:val="000000"/>
+        </w:rPr>
+        <w:t>UnitPriceDiscount</w:t>
+      </w:r>
+      <w:proofErr w:type="spellEnd"/>
       <w:r>
         <w:rPr>
           <w:rFonts w:ascii="Courier New" w:hAnsi="Courier New" w:cs="Courier New"/>
           <w:color w:val="000000"/>
         </w:rPr>
         <w:br/>
-        <w:t xml:space="preserve">FROM SalesOrderHeader h </w:t>
+        <w:t xml:space="preserve">FROM </w:t>
+      </w:r>
+      <w:proofErr w:type="spellStart"/>
+      <w:r>
+        <w:rPr>
+          <w:rFonts w:ascii="Courier New" w:hAnsi="Courier New" w:cs="Courier New"/>
+          <w:color w:val="000000"/>
+        </w:rPr>
+        <w:t>SalesOrderHeader</w:t>
+      </w:r>
+      <w:proofErr w:type="spellEnd"/>
+      <w:r>
+        <w:rPr>
+          <w:rFonts w:ascii="Courier New" w:hAnsi="Courier New" w:cs="Courier New"/>
+          <w:color w:val="000000"/>
+        </w:rPr>
+        <w:t xml:space="preserve"> h </w:t>
       </w:r>
       <w:r>
         <w:rPr>
@@ -1343,8 +1958,49 @@
           <w:color w:val="000000"/>
         </w:rPr>
         <w:br/>
-        <w:t>LEFT JOIN SalesOrderDetail d ON h.SalesOrderID = d.SalesOrderID</w:t>
-      </w:r>
+        <w:t xml:space="preserve">LEFT JOIN </w:t>
+      </w:r>
+      <w:proofErr w:type="spellStart"/>
+      <w:r>
+        <w:rPr>
+          <w:rFonts w:ascii="Courier New" w:hAnsi="Courier New" w:cs="Courier New"/>
+          <w:color w:val="000000"/>
+        </w:rPr>
+        <w:t>SalesOrderDetail</w:t>
+      </w:r>
+      <w:proofErr w:type="spellEnd"/>
+      <w:r>
+        <w:rPr>
+          <w:rFonts w:ascii="Courier New" w:hAnsi="Courier New" w:cs="Courier New"/>
+          <w:color w:val="000000"/>
+        </w:rPr>
+        <w:t xml:space="preserve"> d ON </w:t>
+      </w:r>
+      <w:proofErr w:type="spellStart"/>
+      <w:r>
+        <w:rPr>
+          <w:rFonts w:ascii="Courier New" w:hAnsi="Courier New" w:cs="Courier New"/>
+          <w:color w:val="000000"/>
+        </w:rPr>
+        <w:t>h.SalesOrderID</w:t>
+      </w:r>
+      <w:proofErr w:type="spellEnd"/>
+      <w:r>
+        <w:rPr>
+          <w:rFonts w:ascii="Courier New" w:hAnsi="Courier New" w:cs="Courier New"/>
+          <w:color w:val="000000"/>
+        </w:rPr>
+        <w:t xml:space="preserve"> = </w:t>
+      </w:r>
+      <w:proofErr w:type="spellStart"/>
+      <w:r>
+        <w:rPr>
+          <w:rFonts w:ascii="Courier New" w:hAnsi="Courier New" w:cs="Courier New"/>
+          <w:color w:val="000000"/>
+        </w:rPr>
+        <w:t>d.SalesOrderID</w:t>
+      </w:r>
+      <w:proofErr w:type="spellEnd"/>
       <w:r>
         <w:rPr>
           <w:rFonts w:ascii="Courier New" w:hAnsi="Courier New" w:cs="Courier New"/>
@@ -1369,7 +2025,31 @@
           <w:iCs/>
           <w:color w:val="808080"/>
         </w:rPr>
-        <w:t>$(Qvc.Loader.v.IncrementalExpression)</w:t>
+        <w:t>$(</w:t>
+      </w:r>
+      <w:proofErr w:type="spellStart"/>
+      <w:r>
+        <w:rPr>
+          <w:rFonts w:ascii="Courier New" w:hAnsi="Courier New" w:cs="Courier New"/>
+          <w:b/>
+          <w:bCs/>
+          <w:i/>
+          <w:iCs/>
+          <w:color w:val="808080"/>
+        </w:rPr>
+        <w:t>Qvc.Loader.v.IncrementalExpression</w:t>
+      </w:r>
+      <w:proofErr w:type="spellEnd"/>
+      <w:r>
+        <w:rPr>
+          <w:rFonts w:ascii="Courier New" w:hAnsi="Courier New" w:cs="Courier New"/>
+          <w:b/>
+          <w:bCs/>
+          <w:i/>
+          <w:iCs/>
+          <w:color w:val="808080"/>
+        </w:rPr>
+        <w:t>)</w:t>
       </w:r>
       <w:r>
         <w:rPr>
@@ -1433,21 +2113,25 @@
         </w:rPr>
         <w:t xml:space="preserve">  </w:t>
       </w:r>
+      <w:proofErr w:type="spellStart"/>
       <w:r>
         <w:rPr>
           <w:b/>
         </w:rPr>
         <w:t>Qvc.IncrementalSetup</w:t>
       </w:r>
+      <w:proofErr w:type="spellEnd"/>
       <w:r>
         <w:t xml:space="preserve">-- new variable, </w:t>
       </w:r>
+      <w:proofErr w:type="spellStart"/>
       <w:r>
         <w:rPr>
           <w:rFonts w:ascii="Courier New" w:hAnsi="Courier New" w:cs="Courier New"/>
         </w:rPr>
         <w:t>Qvc.Loader.v.StoreMaxModFieldValue</w:t>
       </w:r>
+      <w:proofErr w:type="spellEnd"/>
       <w:r>
         <w:t xml:space="preserve">, </w:t>
       </w:r>
@@ -1455,7 +2139,21 @@
         <w:rPr>
           <w:bCs/>
         </w:rPr>
-        <w:t xml:space="preserve">indicates max ModField value should be stored in the QVD. This greatly </w:t>
+        <w:t xml:space="preserve">indicates max </w:t>
+      </w:r>
+      <w:proofErr w:type="spellStart"/>
+      <w:r>
+        <w:rPr>
+          <w:bCs/>
+        </w:rPr>
+        <w:t>ModField</w:t>
+      </w:r>
+      <w:proofErr w:type="spellEnd"/>
+      <w:r>
+        <w:rPr>
+          <w:bCs/>
+        </w:rPr>
+        <w:t xml:space="preserve"> value should be stored in the QVD. This greatly </w:t>
       </w:r>
       <w:r>
         <w:t>speeds up</w:t>
@@ -1513,6 +2211,7 @@
         </w:rPr>
         <w:t xml:space="preserve"> </w:t>
       </w:r>
+      <w:proofErr w:type="spellStart"/>
       <w:r>
         <w:rPr>
           <w:rFonts w:ascii="Courier New" w:hAnsi="Courier New" w:cs="Courier New"/>
@@ -1526,6 +2225,7 @@
         </w:rPr>
         <w:t>Qvc.Loader.v.StoreMaxModFieldValue</w:t>
       </w:r>
+      <w:proofErr w:type="spellEnd"/>
       <w:r>
         <w:rPr>
           <w:rFonts w:ascii="Courier New" w:hAnsi="Courier New" w:cs="Courier New"/>
@@ -1587,12 +2287,14 @@
       <w:r>
         <w:t>“</w:t>
       </w:r>
+      <w:proofErr w:type="spellStart"/>
       <w:r>
         <w:rPr>
           <w:rFonts w:ascii="Courier New" w:hAnsi="Courier New" w:cs="Courier New"/>
         </w:rPr>
         <w:t>Qvc.MaxModFieldValue</w:t>
       </w:r>
+      <w:proofErr w:type="spellEnd"/>
       <w:r>
         <w:t>” will be added to the QVD</w:t>
       </w:r>
@@ -1600,7 +2302,15 @@
         <w:t>.</w:t>
       </w:r>
       <w:r>
-        <w:t xml:space="preserve"> This field will hold the max value of the ModField. On subsequent incremental reloads, only the first row of the QVD needs to be read to extract this value.</w:t>
+        <w:t xml:space="preserve"> This field will hold the max value of the </w:t>
+      </w:r>
+      <w:proofErr w:type="spellStart"/>
+      <w:r>
+        <w:t>ModField</w:t>
+      </w:r>
+      <w:proofErr w:type="spellEnd"/>
+      <w:r>
+        <w:t>. On subsequent incremental reloads, only the first row of the QVD needs to be read to extract this value.</w:t>
       </w:r>
       <w:r>
         <w:t xml:space="preserve"> The default is 0 (False). This feature must be turned on by setting the variable.</w:t>
@@ -1610,12 +2320,14 @@
       <w:r>
         <w:t xml:space="preserve">The </w:t>
       </w:r>
+      <w:proofErr w:type="spellStart"/>
       <w:r>
         <w:rPr>
           <w:rFonts w:ascii="Courier New" w:hAnsi="Courier New" w:cs="Courier New"/>
         </w:rPr>
         <w:t>Qvc.MaxModFieldValue</w:t>
       </w:r>
+      <w:proofErr w:type="spellEnd"/>
       <w:r>
         <w:t xml:space="preserve"> field should be dropped later in a Transform or dashboard load of the QVD. The field is only required in the extract QVD.</w:t>
       </w:r>
@@ -1638,12 +2350,14 @@
       <w:r>
         <w:t xml:space="preserve">  </w:t>
       </w:r>
+      <w:proofErr w:type="spellStart"/>
       <w:r>
         <w:rPr>
           <w:b/>
         </w:rPr>
         <w:t>Qvc.Calendar</w:t>
       </w:r>
+      <w:proofErr w:type="spellEnd"/>
       <w:r>
         <w:t xml:space="preserve">-- added code extension point for SET variables. </w:t>
       </w:r>
@@ -1653,8 +2367,13 @@
         <w:ind w:left="720"/>
       </w:pPr>
       <w:r>
-        <w:t>--Code Extension-- ExtSetVariables</w:t>
-      </w:r>
+        <w:t xml:space="preserve">--Code Extension-- </w:t>
+      </w:r>
+      <w:proofErr w:type="spellStart"/>
+      <w:r>
+        <w:t>ExtSetVariables</w:t>
+      </w:r>
+      <w:proofErr w:type="spellEnd"/>
     </w:p>
     <w:p>
       <w:pPr>
@@ -1663,12 +2382,14 @@
       <w:r>
         <w:t xml:space="preserve">Default file: </w:t>
       </w:r>
+      <w:proofErr w:type="spellStart"/>
       <w:r>
         <w:rPr>
           <w:rFonts w:ascii="Courier New" w:hAnsi="Courier New" w:cs="Courier New"/>
         </w:rPr>
         <w:t>CalendarExtSetVariables.qvs</w:t>
       </w:r>
+      <w:proofErr w:type="spellEnd"/>
     </w:p>
     <w:p>
       <w:pPr>
@@ -1677,12 +2398,14 @@
       <w:r>
         <w:t xml:space="preserve">Specified by variable: </w:t>
       </w:r>
+      <w:proofErr w:type="spellStart"/>
       <w:r>
         <w:rPr>
           <w:rFonts w:ascii="Courier New" w:hAnsi="Courier New" w:cs="Courier New"/>
         </w:rPr>
         <w:t>Qvc.Calendar.v.ExtSetVariables</w:t>
       </w:r>
+      <w:proofErr w:type="spellEnd"/>
     </w:p>
     <w:p>
       <w:pPr>
@@ -1692,7 +2415,19 @@
         </w:rPr>
       </w:pPr>
       <w:r>
-        <w:t xml:space="preserve">The contents of the extension file are Included in the section that creates SetXXX period analysis variables. You may add any complete script statements. Usually this would be SET statements to create additional variables.  </w:t>
+        <w:t xml:space="preserve">The contents of the extension file are Included in the section that creates </w:t>
+      </w:r>
+      <w:proofErr w:type="spellStart"/>
+      <w:r>
+        <w:t>SetXXX</w:t>
+      </w:r>
+      <w:proofErr w:type="spellEnd"/>
+      <w:r>
+        <w:t xml:space="preserve"> period analysis variables. You may add any complete script statements. Usually this would be SET statements to </w:t>
+      </w:r>
+      <w:r>
+        <w:lastRenderedPageBreak/>
+        <w:t xml:space="preserve">create additional variables.  </w:t>
       </w:r>
       <w:r>
         <w:br/>
@@ -1711,12 +2446,14 @@
       <w:r>
         <w:t xml:space="preserve">Added new Sub, </w:t>
       </w:r>
+      <w:proofErr w:type="spellStart"/>
       <w:r>
         <w:rPr>
           <w:b/>
         </w:rPr>
         <w:t>Qvc.QvdFieldNumber</w:t>
       </w:r>
+      <w:proofErr w:type="spellEnd"/>
       <w:r>
         <w:t>.</w:t>
       </w:r>
@@ -1745,7 +2482,15 @@
         <w:t xml:space="preserve">as </w:t>
       </w:r>
       <w:r>
-        <w:t>the native QV “FieldNumber” function for QVD files.</w:t>
+        <w:t>the native QV “</w:t>
+      </w:r>
+      <w:proofErr w:type="spellStart"/>
+      <w:r>
+        <w:t>FieldNumber</w:t>
+      </w:r>
+      <w:proofErr w:type="spellEnd"/>
+      <w:r>
+        <w:t>” function for QVD files.</w:t>
       </w:r>
     </w:p>
     <w:p>
@@ -1762,19 +2507,85 @@
           <w:sz w:val="20"/>
           <w:szCs w:val="20"/>
         </w:rPr>
-        <w:t xml:space="preserve">CALL Qvc.QvdFieldNumber('Last Payment', '..\QVD\myfile.qvd', ['vReturn']); </w:t>
+        <w:t xml:space="preserve">CALL </w:t>
+      </w:r>
+      <w:proofErr w:type="spellStart"/>
+      <w:proofErr w:type="gramStart"/>
+      <w:r>
+        <w:rPr>
+          <w:rFonts w:ascii="Courier New" w:hAnsi="Courier New" w:cs="Courier New"/>
+          <w:sz w:val="20"/>
+          <w:szCs w:val="20"/>
+        </w:rPr>
+        <w:t>Qvc.QvdFieldNumber</w:t>
+      </w:r>
+      <w:proofErr w:type="spellEnd"/>
+      <w:r>
+        <w:rPr>
+          <w:rFonts w:ascii="Courier New" w:hAnsi="Courier New" w:cs="Courier New"/>
+          <w:sz w:val="20"/>
+          <w:szCs w:val="20"/>
+        </w:rPr>
+        <w:t>(</w:t>
+      </w:r>
+      <w:proofErr w:type="gramEnd"/>
+      <w:r>
+        <w:rPr>
+          <w:rFonts w:ascii="Courier New" w:hAnsi="Courier New" w:cs="Courier New"/>
+          <w:sz w:val="20"/>
+          <w:szCs w:val="20"/>
+        </w:rPr>
+        <w:t>'Last Payment', '..\QVD\</w:t>
+      </w:r>
+      <w:proofErr w:type="spellStart"/>
+      <w:r>
+        <w:rPr>
+          <w:rFonts w:ascii="Courier New" w:hAnsi="Courier New" w:cs="Courier New"/>
+          <w:sz w:val="20"/>
+          <w:szCs w:val="20"/>
+        </w:rPr>
+        <w:t>myfile.qvd</w:t>
+      </w:r>
+      <w:proofErr w:type="spellEnd"/>
+      <w:r>
+        <w:rPr>
+          <w:rFonts w:ascii="Courier New" w:hAnsi="Courier New" w:cs="Courier New"/>
+          <w:sz w:val="20"/>
+          <w:szCs w:val="20"/>
+        </w:rPr>
+        <w:t>', ['</w:t>
+      </w:r>
+      <w:proofErr w:type="spellStart"/>
+      <w:r>
+        <w:rPr>
+          <w:rFonts w:ascii="Courier New" w:hAnsi="Courier New" w:cs="Courier New"/>
+          <w:sz w:val="20"/>
+          <w:szCs w:val="20"/>
+        </w:rPr>
+        <w:t>vReturn</w:t>
+      </w:r>
+      <w:proofErr w:type="spellEnd"/>
+      <w:r>
+        <w:rPr>
+          <w:rFonts w:ascii="Courier New" w:hAnsi="Courier New" w:cs="Courier New"/>
+          <w:sz w:val="20"/>
+          <w:szCs w:val="20"/>
+        </w:rPr>
+        <w:t xml:space="preserve">']); </w:t>
       </w:r>
     </w:p>
     <w:p>
       <w:r>
         <w:t>Returns the number of the specified field within a QVD. If the field is not found, 0 is returned.  The optional third parameter is a variable name used to return the result. If omitted, the default of "</w:t>
       </w:r>
+      <w:proofErr w:type="spellStart"/>
       <w:r>
         <w:rPr>
           <w:rFonts w:ascii="Courier New" w:hAnsi="Courier New" w:cs="Courier New"/>
         </w:rPr>
         <w:t>Qvc.v.Return</w:t>
       </w:r>
+      <w:proofErr w:type="spellEnd"/>
       <w:r>
         <w:t>" will be used.</w:t>
       </w:r>
@@ -1792,14 +2603,37 @@
         <w:rPr>
           <w:b/>
         </w:rPr>
-        <w:lastRenderedPageBreak/>
         <w:t>4.</w:t>
       </w:r>
       <w:r>
         <w:t xml:space="preserve">  </w:t>
       </w:r>
       <w:r>
-        <w:t>Removed duplicate Qvc.Calendar &amp; Qvc.CalendarFromField code from qvc.qvs.</w:t>
+        <w:t xml:space="preserve">Removed duplicate </w:t>
+      </w:r>
+      <w:proofErr w:type="spellStart"/>
+      <w:r>
+        <w:t>Qvc.Calendar</w:t>
+      </w:r>
+      <w:proofErr w:type="spellEnd"/>
+      <w:r>
+        <w:t xml:space="preserve"> &amp; </w:t>
+      </w:r>
+      <w:proofErr w:type="spellStart"/>
+      <w:r>
+        <w:t>Qvc.CalendarFromField</w:t>
+      </w:r>
+      <w:proofErr w:type="spellEnd"/>
+      <w:r>
+        <w:t xml:space="preserve"> code from </w:t>
+      </w:r>
+      <w:proofErr w:type="spellStart"/>
+      <w:r>
+        <w:t>qvc.qvs</w:t>
+      </w:r>
+      <w:proofErr w:type="spellEnd"/>
+      <w:r>
+        <w:t>.</w:t>
       </w:r>
       <w:r>
         <w:t xml:space="preserve"> Th</w:t>
@@ -1812,7 +2646,15 @@
         <w:t>e</w:t>
       </w:r>
       <w:r>
-        <w:t xml:space="preserve"> duplicates were present in earlier versions. The duplicates caused no functional problem, but did make qvc.qvs larger than necessary.</w:t>
+        <w:t xml:space="preserve"> duplicates were present in earlier versions. The duplicates caused no functional problem, but did make </w:t>
+      </w:r>
+      <w:proofErr w:type="spellStart"/>
+      <w:r>
+        <w:t>qvc.qvs</w:t>
+      </w:r>
+      <w:proofErr w:type="spellEnd"/>
+      <w:r>
+        <w:t xml:space="preserve"> larger than necessary.</w:t>
       </w:r>
     </w:p>
     <w:p>
@@ -1840,12 +2682,14 @@
       <w:r>
         <w:t xml:space="preserve">New SUB </w:t>
       </w:r>
+      <w:proofErr w:type="spellStart"/>
       <w:r>
         <w:rPr>
           <w:b/>
         </w:rPr>
         <w:t>Qvc.ExplodeTable</w:t>
       </w:r>
+      <w:proofErr w:type="spellEnd"/>
       <w:r>
         <w:t xml:space="preserve"> is an implementation of expanding a sparsely populated table into a symmetrical fully populated table. The problem and desired result</w:t>
       </w:r>
@@ -1873,13 +2717,29 @@
         <w:t>.</w:t>
       </w:r>
       <w:r>
-        <w:t xml:space="preserve"> AdditionalDocumentation on </w:t>
-      </w:r>
-      <w:r>
-        <w:rPr>
-          <w:b/>
-        </w:rPr>
-        <w:t xml:space="preserve">Qvc.ExplodeTable </w:t>
+        <w:t xml:space="preserve"> </w:t>
+      </w:r>
+      <w:proofErr w:type="spellStart"/>
+      <w:r>
+        <w:t>AdditionalDocumentation</w:t>
+      </w:r>
+      <w:proofErr w:type="spellEnd"/>
+      <w:r>
+        <w:t xml:space="preserve"> on </w:t>
+      </w:r>
+      <w:proofErr w:type="spellStart"/>
+      <w:r>
+        <w:rPr>
+          <w:b/>
+        </w:rPr>
+        <w:t>Qvc.ExplodeTable</w:t>
+      </w:r>
+      <w:proofErr w:type="spellEnd"/>
+      <w:r>
+        <w:rPr>
+          <w:b/>
+        </w:rPr>
+        <w:t xml:space="preserve"> </w:t>
       </w:r>
       <w:r>
         <w:t>is available in Doc\</w:t>
@@ -1925,8 +2785,13 @@
         </w:rPr>
       </w:pPr>
       <w:r>
-        <w:t>Today’s date is 5/13/2013. The data contains these sales:</w:t>
-      </w:r>
+        <w:t>Today’s date is 5/13/2013. The data contains these sales</w:t>
+      </w:r>
+      <w:proofErr w:type="gramStart"/>
+      <w:r>
+        <w:t>:</w:t>
+      </w:r>
+      <w:proofErr w:type="gramEnd"/>
       <w:r>
         <w:br/>
       </w:r>
@@ -1985,7 +2850,23 @@
         <w:ind w:left="1080"/>
       </w:pPr>
       <w:r>
-        <w:t>Prior to this enhancement, selection of Product “A” would constrain the YTD to 5/10. Therefore the sales on 5/12/2012 would be excluded from the Previous YTD (2012) sales.  Now the Product selection will effectively be ignored  and the Previous YTD reange will extend to  5/13/2012.</w:t>
+        <w:t xml:space="preserve">Prior to this enhancement, selection of Product “A” would constrain the YTD to 5/10. Therefore the sales on 5/12/2012 would be excluded from the Previous YTD (2012) sales.  Now the Product selection will effectively be </w:t>
+      </w:r>
+      <w:proofErr w:type="gramStart"/>
+      <w:r>
+        <w:t>ignored  and</w:t>
+      </w:r>
+      <w:proofErr w:type="gramEnd"/>
+      <w:r>
+        <w:t xml:space="preserve"> the Previous YTD </w:t>
+      </w:r>
+      <w:proofErr w:type="spellStart"/>
+      <w:r>
+        <w:t>reange</w:t>
+      </w:r>
+      <w:proofErr w:type="spellEnd"/>
+      <w:r>
+        <w:t xml:space="preserve"> will extend to  5/13/2012.</w:t>
       </w:r>
     </w:p>
     <w:p>
@@ -2012,14 +2893,25 @@
       <w:r>
         <w:t xml:space="preserve">. </w:t>
       </w:r>
-      <w:r>
-        <w:t>Qvc.InspectTable has a new input variable “</w:t>
-      </w:r>
+      <w:proofErr w:type="spellStart"/>
+      <w:r>
+        <w:t>Qvc.InspectTable</w:t>
+      </w:r>
+      <w:proofErr w:type="spellEnd"/>
+      <w:r>
+        <w:t xml:space="preserve"> has a new input variable “</w:t>
+      </w:r>
+      <w:proofErr w:type="spellStart"/>
       <w:r>
         <w:t>Qvc.v.QvdViewer.Path</w:t>
       </w:r>
-      <w:r>
-        <w:t xml:space="preserve">” that may be used to specify a full path to the QVD Viewer program. The background command window is also eliminated. </w:t>
+      <w:proofErr w:type="spellEnd"/>
+      <w:r>
+        <w:t xml:space="preserve">” that may be used to specify a full path to the QVD Viewer program. The background command window is also </w:t>
+      </w:r>
+      <w:r>
+        <w:lastRenderedPageBreak/>
+        <w:t xml:space="preserve">eliminated. </w:t>
       </w:r>
       <w:r>
         <w:br/>
@@ -2057,14 +2949,32 @@
         </w:r>
       </w:hyperlink>
       <w:r>
-        <w:t>. Qvc.Log.v.LogFileName incorrectly spelled as Qvc.Log.v.LogFile when searching for existing external log.</w:t>
+        <w:t xml:space="preserve">. </w:t>
+      </w:r>
+      <w:proofErr w:type="spellStart"/>
+      <w:r>
+        <w:t>Qvc.Log.v.LogFileName</w:t>
+      </w:r>
+      <w:proofErr w:type="spellEnd"/>
+      <w:r>
+        <w:t xml:space="preserve"> incorrectly spelled as </w:t>
+      </w:r>
+      <w:proofErr w:type="spellStart"/>
+      <w:r>
+        <w:t>Qvc.Log.v.LogFile</w:t>
+      </w:r>
+      <w:proofErr w:type="spellEnd"/>
+      <w:r>
+        <w:t xml:space="preserve"> when searching for existing external log.</w:t>
       </w:r>
       <w:r>
         <w:t xml:space="preserve"> This caused the </w:t>
       </w:r>
+      <w:proofErr w:type="spellStart"/>
       <w:r>
         <w:t>Qvc.Log.v.KeepDays</w:t>
       </w:r>
+      <w:proofErr w:type="spellEnd"/>
       <w:r>
         <w:t xml:space="preserve"> variable to be ineffective.</w:t>
       </w:r>
@@ -2089,18 +2999,40 @@
       <w:r>
         <w:t xml:space="preserve">New SUB </w:t>
       </w:r>
+      <w:proofErr w:type="spellStart"/>
       <w:r>
         <w:rPr>
           <w:b/>
         </w:rPr>
         <w:t>Qvc.InspectTable</w:t>
       </w:r>
-      <w:r>
-        <w:t xml:space="preserve"> provides for suspending script execution and viewing the contents of a table. InspectTable requires an installed QVD viewer such as QViewer. QViewer is available as </w:t>
-      </w:r>
-      <w:r>
-        <w:lastRenderedPageBreak/>
-        <w:t xml:space="preserve">a free download from </w:t>
+      <w:proofErr w:type="spellEnd"/>
+      <w:r>
+        <w:t xml:space="preserve"> provides for suspending script execution and viewing the contents of a table. </w:t>
+      </w:r>
+      <w:proofErr w:type="spellStart"/>
+      <w:r>
+        <w:t>InspectTable</w:t>
+      </w:r>
+      <w:proofErr w:type="spellEnd"/>
+      <w:r>
+        <w:t xml:space="preserve"> requires an installed QVD viewer such as </w:t>
+      </w:r>
+      <w:proofErr w:type="spellStart"/>
+      <w:r>
+        <w:t>QViewer</w:t>
+      </w:r>
+      <w:proofErr w:type="spellEnd"/>
+      <w:r>
+        <w:t xml:space="preserve">. </w:t>
+      </w:r>
+      <w:proofErr w:type="spellStart"/>
+      <w:r>
+        <w:t>QViewer</w:t>
+      </w:r>
+      <w:proofErr w:type="spellEnd"/>
+      <w:r>
+        <w:t xml:space="preserve"> is available as a free download from </w:t>
       </w:r>
       <w:hyperlink r:id="rId26" w:history="1">
         <w:r>
@@ -2118,7 +3050,30 @@
       </w:r>
       <w:r>
         <w:br/>
-        <w:t xml:space="preserve">InspectTable will cause an extra command window to appear in addition to the Qviewer window. The command window will disappear when the Qviewer window is closed. </w:t>
+      </w:r>
+      <w:proofErr w:type="spellStart"/>
+      <w:r>
+        <w:t>InspectTable</w:t>
+      </w:r>
+      <w:proofErr w:type="spellEnd"/>
+      <w:r>
+        <w:t xml:space="preserve"> will cause an extra command window to appear in addition to the </w:t>
+      </w:r>
+      <w:proofErr w:type="spellStart"/>
+      <w:r>
+        <w:t>Qviewer</w:t>
+      </w:r>
+      <w:proofErr w:type="spellEnd"/>
+      <w:r>
+        <w:t xml:space="preserve"> window. The command window will disappear when the </w:t>
+      </w:r>
+      <w:proofErr w:type="spellStart"/>
+      <w:r>
+        <w:t>Qviewer</w:t>
+      </w:r>
+      <w:proofErr w:type="spellEnd"/>
+      <w:r>
+        <w:t xml:space="preserve"> window is closed. </w:t>
       </w:r>
       <w:r>
         <w:br/>
@@ -2147,7 +3102,15 @@
         <w:t xml:space="preserve">.  </w:t>
       </w:r>
       <w:r>
-        <w:t>Calendar QTD values incorrect when StartMonth causes quarters to cross calendar years</w:t>
+        <w:t xml:space="preserve">Calendar QTD values incorrect when </w:t>
+      </w:r>
+      <w:proofErr w:type="spellStart"/>
+      <w:r>
+        <w:t>StartMonth</w:t>
+      </w:r>
+      <w:proofErr w:type="spellEnd"/>
+      <w:r>
+        <w:t xml:space="preserve"> causes quarters to cross calendar years</w:t>
       </w:r>
       <w:r>
         <w:t>.</w:t>
@@ -2181,12 +3144,14 @@
       <w:r>
         <w:t xml:space="preserve">ew SUB </w:t>
       </w:r>
+      <w:proofErr w:type="spellStart"/>
       <w:r>
         <w:rPr>
           <w:b/>
         </w:rPr>
         <w:t>Qvc.DbExtract</w:t>
       </w:r>
+      <w:proofErr w:type="spellEnd"/>
       <w:r>
         <w:t xml:space="preserve"> provides for table driven extract from SQL to QVD of multiple tables. A parameter table contains one row for each table to be extracted. Both Full and Delta load are supported.</w:t>
       </w:r>
@@ -2200,12 +3165,14 @@
         </w:numPr>
         <w:spacing w:after="0"/>
       </w:pPr>
+      <w:proofErr w:type="spellStart"/>
       <w:r>
         <w:rPr>
           <w:b/>
         </w:rPr>
         <w:t>Qvc.Calendar</w:t>
       </w:r>
+      <w:proofErr w:type="spellEnd"/>
       <w:r>
         <w:t xml:space="preserve">. </w:t>
       </w:r>
@@ -2224,7 +3191,11 @@
         <w:t xml:space="preserve">Additional </w:t>
       </w:r>
       <w:r>
-        <w:t>Set variables have been created that represents the modifier portion of the Set expression. This allows for additions to the expression. The new variables are named vSet</w:t>
+        <w:t xml:space="preserve">Set variables have been created that represents the modifier portion of the Set expression. This allows for additions to the expression. The new variables are named </w:t>
+      </w:r>
+      <w:proofErr w:type="spellStart"/>
+      <w:r>
+        <w:t>vSet</w:t>
       </w:r>
       <w:r>
         <w:rPr>
@@ -2233,7 +3204,11 @@
         <w:t>Xxx</w:t>
       </w:r>
       <w:r>
-        <w:t>Modifier.</w:t>
+        <w:t>Modifier</w:t>
+      </w:r>
+      <w:proofErr w:type="spellEnd"/>
+      <w:r>
+        <w:t>.</w:t>
       </w:r>
     </w:p>
     <w:p>
@@ -2255,7 +3230,15 @@
         </w:rPr>
       </w:pPr>
       <w:r>
-        <w:t>Using the classic VSetXxx variable:</w:t>
+        <w:t xml:space="preserve">Using the classic </w:t>
+      </w:r>
+      <w:proofErr w:type="spellStart"/>
+      <w:r>
+        <w:t>VSetXxx</w:t>
+      </w:r>
+      <w:proofErr w:type="spellEnd"/>
+      <w:r>
+        <w:t xml:space="preserve"> variable:</w:t>
       </w:r>
       <w:r>
         <w:br/>
@@ -2292,7 +3275,35 @@
           <w:sz w:val="20"/>
           <w:szCs w:val="20"/>
         </w:rPr>
-        <w:t>$(vSetYTD)</w:t>
+        <w:t>$(</w:t>
+      </w:r>
+      <w:proofErr w:type="spellStart"/>
+      <w:r>
+        <w:rPr>
+          <w:rFonts w:ascii="Courier New" w:hAnsi="Courier New" w:cs="Courier New"/>
+          <w:b/>
+          <w:bCs/>
+          <w:i/>
+          <w:iCs/>
+          <w:color w:val="808080"/>
+          <w:sz w:val="20"/>
+          <w:szCs w:val="20"/>
+        </w:rPr>
+        <w:t>vSetYTD</w:t>
+      </w:r>
+      <w:proofErr w:type="spellEnd"/>
+      <w:r>
+        <w:rPr>
+          <w:rFonts w:ascii="Courier New" w:hAnsi="Courier New" w:cs="Courier New"/>
+          <w:b/>
+          <w:bCs/>
+          <w:i/>
+          <w:iCs/>
+          <w:color w:val="808080"/>
+          <w:sz w:val="20"/>
+          <w:szCs w:val="20"/>
+        </w:rPr>
+        <w:t>)</w:t>
       </w:r>
       <w:r>
         <w:rPr>
@@ -2357,7 +3368,15 @@
         </w:rPr>
       </w:pPr>
       <w:r>
-        <w:t>The vSetXxxModifier represents the modifier arguments. Note that you must add the “{&lt; &gt;}” syntax of the set.</w:t>
+        <w:t xml:space="preserve">The </w:t>
+      </w:r>
+      <w:proofErr w:type="spellStart"/>
+      <w:r>
+        <w:t>vSetXxxModifier</w:t>
+      </w:r>
+      <w:proofErr w:type="spellEnd"/>
+      <w:r>
+        <w:t xml:space="preserve"> represents the modifier arguments. Note that you must add the “{&lt; &gt;}” syntax of the set.</w:t>
       </w:r>
       <w:r>
         <w:br/>
@@ -2379,6 +3398,7 @@
           <w:szCs w:val="20"/>
         </w:rPr>
       </w:pPr>
+      <w:proofErr w:type="gramStart"/>
       <w:r>
         <w:rPr>
           <w:rFonts w:ascii="Courier New" w:hAnsi="Courier New" w:cs="Courier New"/>
@@ -2397,6 +3417,7 @@
         </w:rPr>
         <w:t>(</w:t>
       </w:r>
+      <w:proofErr w:type="gramEnd"/>
       <w:r>
         <w:rPr>
           <w:rFonts w:ascii="Courier New" w:hAnsi="Courier New" w:cs="Courier New"/>
@@ -2428,8 +3449,23 @@
           <w:sz w:val="20"/>
           <w:szCs w:val="20"/>
         </w:rPr>
-        <w:t>$(vSetYTDModifier</w:t>
-      </w:r>
+        <w:t>$(</w:t>
+      </w:r>
+      <w:proofErr w:type="spellStart"/>
+      <w:r>
+        <w:rPr>
+          <w:rFonts w:ascii="Courier New" w:hAnsi="Courier New" w:cs="Courier New"/>
+          <w:b/>
+          <w:bCs/>
+          <w:i/>
+          <w:iCs/>
+          <w:color w:val="808080"/>
+          <w:sz w:val="20"/>
+          <w:szCs w:val="20"/>
+        </w:rPr>
+        <w:t>vSetYTDModifier</w:t>
+      </w:r>
+      <w:proofErr w:type="spellEnd"/>
       <w:r>
         <w:rPr>
           <w:rFonts w:ascii="Courier New" w:hAnsi="Courier New" w:cs="Courier New"/>
@@ -2502,12 +3538,14 @@
       <w:r>
         <w:t xml:space="preserve">. </w:t>
       </w:r>
+      <w:proofErr w:type="spellStart"/>
       <w:r>
         <w:rPr>
           <w:b/>
         </w:rPr>
         <w:t>Qvc.PopulateVariables</w:t>
       </w:r>
+      <w:proofErr w:type="spellEnd"/>
       <w:r>
         <w:t>. Add [] around variable names to allow for special characters and spaces.</w:t>
       </w:r>
@@ -2533,14 +3571,24 @@
       <w:r>
         <w:t xml:space="preserve">. </w:t>
       </w:r>
+      <w:proofErr w:type="spellStart"/>
       <w:r>
         <w:rPr>
           <w:b/>
         </w:rPr>
         <w:t>Qvc.ListFiles</w:t>
       </w:r>
-      <w:r>
-        <w:t>. Default filemask missing.</w:t>
+      <w:proofErr w:type="spellEnd"/>
+      <w:r>
+        <w:t xml:space="preserve">. Default </w:t>
+      </w:r>
+      <w:proofErr w:type="spellStart"/>
+      <w:r>
+        <w:t>filemask</w:t>
+      </w:r>
+      <w:proofErr w:type="spellEnd"/>
+      <w:r>
+        <w:t xml:space="preserve"> missing.</w:t>
       </w:r>
     </w:p>
     <w:p>
@@ -2564,12 +3612,14 @@
       <w:r>
         <w:t xml:space="preserve">. </w:t>
       </w:r>
+      <w:proofErr w:type="spellStart"/>
       <w:r>
         <w:rPr>
           <w:b/>
         </w:rPr>
         <w:t>Qvc.LogWarning</w:t>
       </w:r>
+      <w:proofErr w:type="spellEnd"/>
       <w:r>
         <w:t>. Documentation correction.</w:t>
       </w:r>
@@ -2595,12 +3645,14 @@
       <w:r>
         <w:t xml:space="preserve">. </w:t>
       </w:r>
+      <w:proofErr w:type="spellStart"/>
       <w:r>
         <w:rPr>
           <w:b/>
         </w:rPr>
         <w:t>Qvc.AvailableUpdate</w:t>
       </w:r>
+      <w:proofErr w:type="spellEnd"/>
       <w:r>
         <w:t>. Documentation correction</w:t>
       </w:r>

</xml_diff>

<commit_message>
Added links to closed issues
</commit_message>
<xml_diff>
--- a/Doc/Qlikview Components Release Notes.docx
+++ b/Doc/Qlikview Components Release Notes.docx
@@ -7,13 +7,8 @@
         <w:pStyle w:val="Heading1"/>
         <w:jc w:val="center"/>
       </w:pPr>
-      <w:proofErr w:type="spellStart"/>
-      <w:r>
-        <w:t>Qlikview</w:t>
-      </w:r>
-      <w:proofErr w:type="spellEnd"/>
-      <w:r>
-        <w:t xml:space="preserve"> Components Release Notes</w:t>
+      <w:r>
+        <w:t>Qlikview Components Release Notes</w:t>
       </w:r>
     </w:p>
     <w:p/>
@@ -22,10 +17,7 @@
         <w:pStyle w:val="Heading2"/>
       </w:pPr>
       <w:r>
-        <w:t>Changes for V10</w:t>
-      </w:r>
-      <w:r>
-        <w:t>.1</w:t>
+        <w:t>Changes for V10.1</w:t>
       </w:r>
     </w:p>
     <w:p>
@@ -37,10 +29,18 @@
         <w:t xml:space="preserve"> </w:t>
       </w:r>
       <w:r>
-        <w:t>Closed issue 23. Non-English characters not supported in log file</w:t>
-      </w:r>
-      <w:r>
-        <w:t xml:space="preserve"> </w:t>
+        <w:t xml:space="preserve">Closed </w:t>
+      </w:r>
+      <w:hyperlink r:id="rId7" w:history="1">
+        <w:r>
+          <w:rPr>
+            <w:rStyle w:val="Hyperlink"/>
+          </w:rPr>
+          <w:t>issue 23</w:t>
+        </w:r>
+      </w:hyperlink>
+      <w:r>
+        <w:t xml:space="preserve">. Non-English characters not supported in log file </w:t>
       </w:r>
       <w:proofErr w:type="spellStart"/>
       <w:r>
@@ -75,10 +75,7 @@
       </w:r>
       <w:proofErr w:type="spellEnd"/>
       <w:r>
-        <w:t>, n</w:t>
-      </w:r>
-      <w:r>
-        <w:t xml:space="preserve">ew variable </w:t>
+        <w:t xml:space="preserve">, new variable </w:t>
       </w:r>
       <w:proofErr w:type="spellStart"/>
       <w:r>
@@ -89,17 +86,25 @@
       </w:r>
       <w:proofErr w:type="spellEnd"/>
       <w:r>
-        <w:t>, indicates</w:t>
-      </w:r>
+        <w:t>, indicates if the logging should also be written to the QlikView/Sense application log file and script progress window.</w:t>
+      </w:r>
+    </w:p>
+    <w:p>
+      <w:r>
+        <w:t xml:space="preserve">- Closed </w:t>
+      </w:r>
+      <w:hyperlink r:id="rId8" w:history="1">
+        <w:r>
+          <w:rPr>
+            <w:rStyle w:val="Hyperlink"/>
+          </w:rPr>
+          <w:t>issue 24</w:t>
+        </w:r>
+      </w:hyperlink>
       <w:bookmarkStart w:id="0" w:name="_GoBack"/>
       <w:bookmarkEnd w:id="0"/>
       <w:r>
-        <w:t xml:space="preserve"> if the logging should also be written to the QlikView/Sense application log file and script progress window.</w:t>
-      </w:r>
-    </w:p>
-    <w:p>
-      <w:r>
-        <w:t xml:space="preserve">- Closed issue 24. </w:t>
+        <w:t xml:space="preserve">. </w:t>
       </w:r>
       <w:proofErr w:type="spellStart"/>
       <w:r>
@@ -110,13 +115,7 @@
       </w:r>
       <w:proofErr w:type="spellEnd"/>
       <w:r>
-        <w:t xml:space="preserve"> failing when QVD exists but is empty. (Thanks </w:t>
-      </w:r>
-      <w:r>
-        <w:t>to</w:t>
-      </w:r>
-      <w:r>
-        <w:t xml:space="preserve"> Luca Jonathan Panetta)</w:t>
+        <w:t xml:space="preserve"> failing when QVD exists but is empty. (Thanks to Luca Jonathan Panetta)</w:t>
       </w:r>
     </w:p>
     <w:p>
@@ -149,7 +148,7 @@
       <w:r>
         <w:t xml:space="preserve">- The QVACB script library by </w:t>
       </w:r>
-      <w:hyperlink r:id="rId7" w:history="1">
+      <w:hyperlink r:id="rId9" w:history="1">
         <w:r>
           <w:rPr>
             <w:rStyle w:val="Hyperlink"/>
@@ -160,7 +159,7 @@
       <w:r>
         <w:t xml:space="preserve"> has merged with QVC.  </w:t>
       </w:r>
-      <w:hyperlink r:id="rId8" w:history="1">
+      <w:hyperlink r:id="rId10" w:history="1">
         <w:r>
           <w:rPr>
             <w:rStyle w:val="Hyperlink"/>
@@ -330,7 +329,7 @@
       <w:r>
         <w:t xml:space="preserve">- Fixed </w:t>
       </w:r>
-      <w:hyperlink r:id="rId9" w:history="1">
+      <w:hyperlink r:id="rId11" w:history="1">
         <w:r>
           <w:rPr>
             <w:rStyle w:val="Hyperlink"/>
@@ -357,7 +356,7 @@
       <w:r>
         <w:t xml:space="preserve">- Fixed </w:t>
       </w:r>
-      <w:hyperlink r:id="rId10" w:history="1">
+      <w:hyperlink r:id="rId12" w:history="1">
         <w:r>
           <w:rPr>
             <w:rStyle w:val="Hyperlink"/>
@@ -405,7 +404,7 @@
         <w:lastRenderedPageBreak/>
         <w:t xml:space="preserve">- Fixed </w:t>
       </w:r>
-      <w:hyperlink r:id="rId11" w:history="1">
+      <w:hyperlink r:id="rId13" w:history="1">
         <w:r>
           <w:rPr>
             <w:rStyle w:val="Hyperlink"/>
@@ -496,7 +495,7 @@
       <w:r>
         <w:t xml:space="preserve"> Fixed </w:t>
       </w:r>
-      <w:hyperlink r:id="rId12" w:history="1">
+      <w:hyperlink r:id="rId14" w:history="1">
         <w:r>
           <w:rPr>
             <w:rStyle w:val="Hyperlink"/>
@@ -550,7 +549,7 @@
       <w:r>
         <w:t xml:space="preserve">  Fixed </w:t>
       </w:r>
-      <w:hyperlink r:id="rId13" w:history="1">
+      <w:hyperlink r:id="rId15" w:history="1">
         <w:r>
           <w:rPr>
             <w:rStyle w:val="Hyperlink"/>
@@ -619,7 +618,7 @@
       <w:r>
         <w:t xml:space="preserve">  Fixed </w:t>
       </w:r>
-      <w:hyperlink r:id="rId14" w:history="1">
+      <w:hyperlink r:id="rId16" w:history="1">
         <w:r>
           <w:rPr>
             <w:rStyle w:val="Hyperlink"/>
@@ -686,15 +685,7 @@
         <w:t>1</w:t>
       </w:r>
       <w:r>
-        <w:t xml:space="preserve">.  The </w:t>
-      </w:r>
-      <w:proofErr w:type="spellStart"/>
-      <w:r>
-        <w:t>Qlikview</w:t>
-      </w:r>
-      <w:proofErr w:type="spellEnd"/>
-      <w:r>
-        <w:t xml:space="preserve"> Components project has moved from google code to GitHub</w:t>
+        <w:t>.  The Qlikview Components project has moved from google code to GitHub</w:t>
       </w:r>
       <w:proofErr w:type="gramStart"/>
       <w:r>
@@ -704,7 +695,7 @@
       <w:r>
         <w:br/>
       </w:r>
-      <w:hyperlink r:id="rId15" w:history="1">
+      <w:hyperlink r:id="rId17" w:history="1">
         <w:r>
           <w:rPr>
             <w:rStyle w:val="Hyperlink"/>
@@ -738,7 +729,7 @@
       <w:r>
         <w:t xml:space="preserve">  </w:t>
       </w:r>
-      <w:hyperlink r:id="rId16" w:history="1">
+      <w:hyperlink r:id="rId18" w:history="1">
         <w:r>
           <w:rPr>
             <w:rStyle w:val="Hyperlink"/>
@@ -1095,7 +1086,7 @@
       <w:r>
         <w:t xml:space="preserve">. Closes </w:t>
       </w:r>
-      <w:hyperlink r:id="rId17" w:history="1">
+      <w:hyperlink r:id="rId19" w:history="1">
         <w:r>
           <w:rPr>
             <w:rStyle w:val="Hyperlink"/>
@@ -1148,7 +1139,7 @@
       <w:r>
         <w:t xml:space="preserve">. </w:t>
       </w:r>
-      <w:hyperlink r:id="rId18" w:history="1">
+      <w:hyperlink r:id="rId20" w:history="1">
         <w:r>
           <w:rPr>
             <w:rStyle w:val="Hyperlink"/>
@@ -1304,7 +1295,7 @@
       <w:r>
         <w:t xml:space="preserve">. </w:t>
       </w:r>
-      <w:hyperlink r:id="rId19" w:history="1">
+      <w:hyperlink r:id="rId21" w:history="1">
         <w:r>
           <w:rPr>
             <w:rStyle w:val="Hyperlink"/>
@@ -1507,7 +1498,7 @@
       <w:r>
         <w:t xml:space="preserve">. </w:t>
       </w:r>
-      <w:hyperlink r:id="rId20" w:history="1">
+      <w:hyperlink r:id="rId22" w:history="1">
         <w:r>
           <w:rPr>
             <w:rStyle w:val="Hyperlink"/>
@@ -1562,7 +1553,7 @@
       <w:r>
         <w:t xml:space="preserve">. </w:t>
       </w:r>
-      <w:hyperlink r:id="rId21" w:history="1">
+      <w:hyperlink r:id="rId23" w:history="1">
         <w:r>
           <w:rPr>
             <w:rStyle w:val="Hyperlink"/>
@@ -2705,7 +2696,7 @@
       <w:r>
         <w:t xml:space="preserve"> here: </w:t>
       </w:r>
-      <w:hyperlink r:id="rId22" w:history="1">
+      <w:hyperlink r:id="rId24" w:history="1">
         <w:r>
           <w:rPr>
             <w:rStyle w:val="Hyperlink"/>
@@ -2765,7 +2756,7 @@
       <w:r>
         <w:t xml:space="preserve"> </w:t>
       </w:r>
-      <w:hyperlink r:id="rId23" w:history="1">
+      <w:hyperlink r:id="rId25" w:history="1">
         <w:r>
           <w:rPr>
             <w:rStyle w:val="Hyperlink"/>
@@ -2882,7 +2873,7 @@
           <w:numId w:val="5"/>
         </w:numPr>
       </w:pPr>
-      <w:hyperlink r:id="rId24" w:history="1">
+      <w:hyperlink r:id="rId26" w:history="1">
         <w:r>
           <w:rPr>
             <w:rStyle w:val="Hyperlink"/>
@@ -2940,7 +2931,7 @@
           <w:numId w:val="5"/>
         </w:numPr>
       </w:pPr>
-      <w:hyperlink r:id="rId25" w:history="1">
+      <w:hyperlink r:id="rId27" w:history="1">
         <w:r>
           <w:rPr>
             <w:rStyle w:val="Hyperlink"/>
@@ -3034,7 +3025,7 @@
       <w:r>
         <w:t xml:space="preserve"> is available as a free download from </w:t>
       </w:r>
-      <w:hyperlink r:id="rId26" w:history="1">
+      <w:hyperlink r:id="rId28" w:history="1">
         <w:r>
           <w:rPr>
             <w:rStyle w:val="Hyperlink"/>
@@ -3090,7 +3081,7 @@
       <w:r>
         <w:t xml:space="preserve">Fixed </w:t>
       </w:r>
-      <w:hyperlink r:id="rId27" w:history="1">
+      <w:hyperlink r:id="rId29" w:history="1">
         <w:r>
           <w:rPr>
             <w:rStyle w:val="Hyperlink"/>
@@ -3176,7 +3167,7 @@
       <w:r>
         <w:t xml:space="preserve">. </w:t>
       </w:r>
-      <w:hyperlink r:id="rId28" w:history="1">
+      <w:hyperlink r:id="rId30" w:history="1">
         <w:r>
           <w:rPr>
             <w:rStyle w:val="Hyperlink"/>
@@ -3527,7 +3518,7 @@
         <w:spacing w:after="120"/>
         <w:contextualSpacing w:val="0"/>
       </w:pPr>
-      <w:hyperlink r:id="rId29" w:history="1">
+      <w:hyperlink r:id="rId31" w:history="1">
         <w:r>
           <w:rPr>
             <w:rStyle w:val="Hyperlink"/>
@@ -3560,7 +3551,7 @@
         <w:spacing w:after="120"/>
         <w:contextualSpacing w:val="0"/>
       </w:pPr>
-      <w:hyperlink r:id="rId30" w:history="1">
+      <w:hyperlink r:id="rId32" w:history="1">
         <w:r>
           <w:rPr>
             <w:rStyle w:val="Hyperlink"/>
@@ -3601,7 +3592,7 @@
         <w:spacing w:after="120"/>
         <w:contextualSpacing w:val="0"/>
       </w:pPr>
-      <w:hyperlink r:id="rId31" w:history="1">
+      <w:hyperlink r:id="rId33" w:history="1">
         <w:r>
           <w:rPr>
             <w:rStyle w:val="Hyperlink"/>
@@ -3634,7 +3625,7 @@
         <w:spacing w:after="120"/>
         <w:contextualSpacing w:val="0"/>
       </w:pPr>
-      <w:hyperlink r:id="rId32" w:history="1">
+      <w:hyperlink r:id="rId34" w:history="1">
         <w:r>
           <w:rPr>
             <w:rStyle w:val="Hyperlink"/>
@@ -3661,7 +3652,7 @@
       </w:r>
     </w:p>
     <w:sectPr>
-      <w:headerReference w:type="default" r:id="rId33"/>
+      <w:headerReference w:type="default" r:id="rId35"/>
       <w:pgSz w:w="12240" w:h="15840"/>
       <w:pgMar w:top="1440" w:right="1440" w:bottom="1440" w:left="1440" w:header="720" w:footer="720" w:gutter="0"/>
       <w:cols w:space="720"/>
@@ -3731,7 +3722,6 @@
     <w:r>
       <w:rPr>
         <w:noProof/>
-        <w:lang w:val="en-GB" w:eastAsia="en-GB"/>
       </w:rPr>
       <w:drawing>
         <wp:inline distT="0" distB="0" distL="0" distR="0" wp14:anchorId="0C19A9A7" wp14:editId="4F8E2104">

</xml_diff>

<commit_message>
Updated for version 10.2
</commit_message>
<xml_diff>
--- a/Doc/Qlikview Components Release Notes.docx
+++ b/Doc/Qlikview Components Release Notes.docx
@@ -17,6 +17,359 @@
         <w:pStyle w:val="Heading2"/>
       </w:pPr>
       <w:r>
+        <w:t>Changes for V10.</w:t>
+      </w:r>
+      <w:r>
+        <w:t>2</w:t>
+      </w:r>
+    </w:p>
+    <w:p/>
+    <w:p>
+      <w:pPr>
+        <w:pStyle w:val="ListParagraph"/>
+        <w:numPr>
+          <w:ilvl w:val="0"/>
+          <w:numId w:val="18"/>
+        </w:numPr>
+      </w:pPr>
+      <w:r>
+        <w:t xml:space="preserve">Closed </w:t>
+      </w:r>
+      <w:hyperlink r:id="rId7" w:history="1">
+        <w:r>
+          <w:rPr>
+            <w:rStyle w:val="Hyperlink"/>
+          </w:rPr>
+          <w:t>Issue 25</w:t>
+        </w:r>
+      </w:hyperlink>
+      <w:r>
+        <w:t xml:space="preserve">. </w:t>
+      </w:r>
+      <w:r>
+        <w:rPr>
+          <w:rFonts w:ascii="Helvetica" w:hAnsi="Helvetica" w:cs="Helvetica"/>
+          <w:color w:val="333333"/>
+          <w:sz w:val="21"/>
+          <w:szCs w:val="21"/>
+          <w:shd w:val="clear" w:color="auto" w:fill="FFFFFF"/>
+        </w:rPr>
+        <w:t>Add</w:t>
+      </w:r>
+      <w:r>
+        <w:rPr>
+          <w:rFonts w:ascii="Helvetica" w:hAnsi="Helvetica" w:cs="Helvetica"/>
+          <w:color w:val="333333"/>
+          <w:sz w:val="21"/>
+          <w:szCs w:val="21"/>
+          <w:shd w:val="clear" w:color="auto" w:fill="FFFFFF"/>
+        </w:rPr>
+        <w:t>ed</w:t>
+      </w:r>
+      <w:r>
+        <w:rPr>
+          <w:rFonts w:ascii="Helvetica" w:hAnsi="Helvetica" w:cs="Helvetica"/>
+          <w:color w:val="333333"/>
+          <w:sz w:val="21"/>
+          <w:szCs w:val="21"/>
+          <w:shd w:val="clear" w:color="auto" w:fill="FFFFFF"/>
+        </w:rPr>
+        <w:t xml:space="preserve"> a </w:t>
+      </w:r>
+      <w:r>
+        <w:rPr>
+          <w:rFonts w:ascii="Helvetica" w:hAnsi="Helvetica" w:cs="Helvetica"/>
+          <w:color w:val="333333"/>
+          <w:sz w:val="21"/>
+          <w:szCs w:val="21"/>
+          <w:shd w:val="clear" w:color="auto" w:fill="FFFFFF"/>
+        </w:rPr>
+        <w:t>“</w:t>
+      </w:r>
+      <w:r>
+        <w:rPr>
+          <w:rFonts w:ascii="Helvetica" w:hAnsi="Helvetica" w:cs="Helvetica"/>
+          <w:color w:val="333333"/>
+          <w:sz w:val="21"/>
+          <w:szCs w:val="21"/>
+          <w:shd w:val="clear" w:color="auto" w:fill="FFFFFF"/>
+        </w:rPr>
+        <w:t>Year-Quarter</w:t>
+      </w:r>
+      <w:r>
+        <w:rPr>
+          <w:rFonts w:ascii="Helvetica" w:hAnsi="Helvetica" w:cs="Helvetica"/>
+          <w:color w:val="333333"/>
+          <w:sz w:val="21"/>
+          <w:szCs w:val="21"/>
+          <w:shd w:val="clear" w:color="auto" w:fill="FFFFFF"/>
+        </w:rPr>
+        <w:t xml:space="preserve">” field to </w:t>
+      </w:r>
+      <w:proofErr w:type="spellStart"/>
+      <w:r>
+        <w:rPr>
+          <w:rFonts w:ascii="Helvetica" w:hAnsi="Helvetica" w:cs="Helvetica"/>
+          <w:color w:val="333333"/>
+          <w:sz w:val="21"/>
+          <w:szCs w:val="21"/>
+          <w:shd w:val="clear" w:color="auto" w:fill="FFFFFF"/>
+        </w:rPr>
+        <w:t>Qvc.</w:t>
+      </w:r>
+      <w:r>
+        <w:rPr>
+          <w:rFonts w:ascii="Helvetica" w:hAnsi="Helvetica" w:cs="Helvetica"/>
+          <w:color w:val="333333"/>
+          <w:sz w:val="21"/>
+          <w:szCs w:val="21"/>
+          <w:shd w:val="clear" w:color="auto" w:fill="FFFFFF"/>
+        </w:rPr>
+        <w:t>C</w:t>
+      </w:r>
+      <w:r>
+        <w:rPr>
+          <w:rFonts w:ascii="Helvetica" w:hAnsi="Helvetica" w:cs="Helvetica"/>
+          <w:color w:val="333333"/>
+          <w:sz w:val="21"/>
+          <w:szCs w:val="21"/>
+          <w:shd w:val="clear" w:color="auto" w:fill="FFFFFF"/>
+        </w:rPr>
+        <w:t>alenda</w:t>
+      </w:r>
+      <w:r>
+        <w:rPr>
+          <w:rFonts w:ascii="Helvetica" w:hAnsi="Helvetica" w:cs="Helvetica"/>
+          <w:color w:val="333333"/>
+          <w:sz w:val="21"/>
+          <w:szCs w:val="21"/>
+          <w:shd w:val="clear" w:color="auto" w:fill="FFFFFF"/>
+        </w:rPr>
+        <w:t>r</w:t>
+      </w:r>
+      <w:proofErr w:type="spellEnd"/>
+      <w:r>
+        <w:rPr>
+          <w:rFonts w:ascii="Helvetica" w:hAnsi="Helvetica" w:cs="Helvetica"/>
+          <w:color w:val="333333"/>
+          <w:sz w:val="21"/>
+          <w:szCs w:val="21"/>
+          <w:shd w:val="clear" w:color="auto" w:fill="FFFFFF"/>
+        </w:rPr>
+        <w:t xml:space="preserve"> and </w:t>
+      </w:r>
+      <w:proofErr w:type="spellStart"/>
+      <w:r>
+        <w:rPr>
+          <w:rFonts w:ascii="Helvetica" w:hAnsi="Helvetica" w:cs="Helvetica"/>
+          <w:color w:val="333333"/>
+          <w:sz w:val="21"/>
+          <w:szCs w:val="21"/>
+          <w:shd w:val="clear" w:color="auto" w:fill="FFFFFF"/>
+        </w:rPr>
+        <w:t>Qvc.Calenda</w:t>
+      </w:r>
+      <w:r>
+        <w:rPr>
+          <w:rFonts w:ascii="Helvetica" w:hAnsi="Helvetica" w:cs="Helvetica"/>
+          <w:color w:val="333333"/>
+          <w:sz w:val="21"/>
+          <w:szCs w:val="21"/>
+          <w:shd w:val="clear" w:color="auto" w:fill="FFFFFF"/>
+        </w:rPr>
+        <w:t>rFromField</w:t>
+      </w:r>
+      <w:proofErr w:type="spellEnd"/>
+      <w:r>
+        <w:rPr>
+          <w:rFonts w:ascii="Helvetica" w:hAnsi="Helvetica" w:cs="Helvetica"/>
+          <w:b/>
+          <w:color w:val="333333"/>
+          <w:sz w:val="21"/>
+          <w:szCs w:val="21"/>
+          <w:shd w:val="clear" w:color="auto" w:fill="FFFFFF"/>
+        </w:rPr>
+        <w:t xml:space="preserve">. </w:t>
+      </w:r>
+      <w:bookmarkStart w:id="0" w:name="_GoBack"/>
+      <w:bookmarkEnd w:id="0"/>
+      <w:r>
+        <w:rPr>
+          <w:rFonts w:ascii="Helvetica" w:hAnsi="Helvetica" w:cs="Helvetica"/>
+          <w:b/>
+          <w:color w:val="333333"/>
+          <w:sz w:val="21"/>
+          <w:szCs w:val="21"/>
+          <w:shd w:val="clear" w:color="auto" w:fill="FFFFFF"/>
+        </w:rPr>
+        <w:t>*** Warning</w:t>
+      </w:r>
+      <w:r>
+        <w:rPr>
+          <w:rFonts w:ascii="Helvetica" w:hAnsi="Helvetica" w:cs="Helvetica"/>
+          <w:color w:val="333333"/>
+          <w:sz w:val="21"/>
+          <w:szCs w:val="21"/>
+          <w:shd w:val="clear" w:color="auto" w:fill="FFFFFF"/>
+        </w:rPr>
+        <w:t xml:space="preserve">: If you have already created your own “Year-Quarter” field using the Calendar Extension, you will receive a script reload error due to the duplicate field. You should remove the </w:t>
+      </w:r>
+      <w:r>
+        <w:rPr>
+          <w:rFonts w:ascii="Helvetica" w:hAnsi="Helvetica" w:cs="Helvetica"/>
+          <w:color w:val="333333"/>
+          <w:sz w:val="21"/>
+          <w:szCs w:val="21"/>
+          <w:shd w:val="clear" w:color="auto" w:fill="FFFFFF"/>
+        </w:rPr>
+        <w:t>“Year-Quarter”</w:t>
+      </w:r>
+      <w:r>
+        <w:rPr>
+          <w:rFonts w:ascii="Helvetica" w:hAnsi="Helvetica" w:cs="Helvetica"/>
+          <w:color w:val="333333"/>
+          <w:sz w:val="21"/>
+          <w:szCs w:val="21"/>
+          <w:shd w:val="clear" w:color="auto" w:fill="FFFFFF"/>
+        </w:rPr>
+        <w:t xml:space="preserve"> from your extension file. </w:t>
+      </w:r>
+      <w:r>
+        <w:rPr>
+          <w:rFonts w:ascii="Helvetica" w:hAnsi="Helvetica" w:cs="Helvetica"/>
+          <w:color w:val="333333"/>
+          <w:sz w:val="21"/>
+          <w:szCs w:val="21"/>
+          <w:shd w:val="clear" w:color="auto" w:fill="FFFFFF"/>
+        </w:rPr>
+        <w:t>***</w:t>
+      </w:r>
+      <w:r>
+        <w:rPr>
+          <w:rFonts w:ascii="Helvetica" w:hAnsi="Helvetica" w:cs="Helvetica"/>
+          <w:color w:val="333333"/>
+          <w:sz w:val="21"/>
+          <w:szCs w:val="21"/>
+          <w:shd w:val="clear" w:color="auto" w:fill="FFFFFF"/>
+        </w:rPr>
+        <w:br/>
+      </w:r>
+    </w:p>
+    <w:p>
+      <w:pPr>
+        <w:pStyle w:val="ListParagraph"/>
+        <w:numPr>
+          <w:ilvl w:val="0"/>
+          <w:numId w:val="18"/>
+        </w:numPr>
+      </w:pPr>
+      <w:r>
+        <w:t xml:space="preserve">Closed </w:t>
+      </w:r>
+      <w:hyperlink r:id="rId8" w:history="1">
+        <w:r>
+          <w:rPr>
+            <w:rStyle w:val="Hyperlink"/>
+          </w:rPr>
+          <w:t>Issue 35</w:t>
+        </w:r>
+      </w:hyperlink>
+      <w:r>
+        <w:t>, Calendar Code Extension not working in Sense.</w:t>
+      </w:r>
+      <w:r>
+        <w:br/>
+      </w:r>
+    </w:p>
+    <w:p>
+      <w:pPr>
+        <w:pStyle w:val="ListParagraph"/>
+        <w:numPr>
+          <w:ilvl w:val="0"/>
+          <w:numId w:val="18"/>
+        </w:numPr>
+      </w:pPr>
+      <w:r>
+        <w:t xml:space="preserve">Added Romanian (RO) Language file. (Credit to </w:t>
+      </w:r>
+      <w:proofErr w:type="spellStart"/>
+      <w:r>
+        <w:t>Cotiso</w:t>
+      </w:r>
+      <w:proofErr w:type="spellEnd"/>
+      <w:r>
+        <w:t xml:space="preserve"> </w:t>
+      </w:r>
+      <w:proofErr w:type="spellStart"/>
+      <w:r>
+        <w:t>Hanganu</w:t>
+      </w:r>
+      <w:proofErr w:type="spellEnd"/>
+      <w:r>
+        <w:t>)</w:t>
+      </w:r>
+      <w:r>
+        <w:t>.</w:t>
+      </w:r>
+      <w:r>
+        <w:br/>
+      </w:r>
+    </w:p>
+    <w:p>
+      <w:pPr>
+        <w:pStyle w:val="ListParagraph"/>
+        <w:numPr>
+          <w:ilvl w:val="0"/>
+          <w:numId w:val="18"/>
+        </w:numPr>
+      </w:pPr>
+      <w:r>
+        <w:t xml:space="preserve">Started adding </w:t>
+      </w:r>
+      <w:proofErr w:type="spellStart"/>
+      <w:r>
+        <w:t>Qlik</w:t>
+      </w:r>
+      <w:proofErr w:type="spellEnd"/>
+      <w:r>
+        <w:t xml:space="preserve"> Sense examples.</w:t>
+      </w:r>
+      <w:r>
+        <w:t xml:space="preserve"> </w:t>
+      </w:r>
+      <w:proofErr w:type="spellStart"/>
+      <w:r>
+        <w:t>Qlik</w:t>
+      </w:r>
+      <w:proofErr w:type="spellEnd"/>
+      <w:r>
+        <w:t xml:space="preserve"> Sense examples are contained in the “Sense Examples” directory. The specific </w:t>
+      </w:r>
+      <w:proofErr w:type="spellStart"/>
+      <w:r>
+        <w:t>qvf</w:t>
+      </w:r>
+      <w:proofErr w:type="spellEnd"/>
+      <w:r>
+        <w:t xml:space="preserve"> example file must be dragged to the </w:t>
+      </w:r>
+      <w:proofErr w:type="spellStart"/>
+      <w:r>
+        <w:t>Qlik</w:t>
+      </w:r>
+      <w:proofErr w:type="spellEnd"/>
+      <w:r>
+        <w:t xml:space="preserve"> Sense desktop to be viewed. If you want to reload a Sense example, you must modify the script “QVC” Connection Folder to point to your Qlikview Components installation.</w:t>
+      </w:r>
+      <w:r>
+        <w:br/>
+      </w:r>
+    </w:p>
+    <w:p>
+      <w:pPr>
+        <w:pStyle w:val="Heading2"/>
+      </w:pPr>
+      <w:r>
         <w:t>Changes for V10.1</w:t>
       </w:r>
     </w:p>
@@ -31,7 +384,7 @@
       <w:r>
         <w:t xml:space="preserve">Closed </w:t>
       </w:r>
-      <w:hyperlink r:id="rId7" w:history="1">
+      <w:hyperlink r:id="rId9" w:history="1">
         <w:r>
           <w:rPr>
             <w:rStyle w:val="Hyperlink"/>
@@ -93,7 +446,7 @@
       <w:r>
         <w:t xml:space="preserve">- Closed </w:t>
       </w:r>
-      <w:hyperlink r:id="rId8" w:history="1">
+      <w:hyperlink r:id="rId10" w:history="1">
         <w:r>
           <w:rPr>
             <w:rStyle w:val="Hyperlink"/>
@@ -101,8 +454,6 @@
           <w:t>issue 24</w:t>
         </w:r>
       </w:hyperlink>
-      <w:bookmarkStart w:id="0" w:name="_GoBack"/>
-      <w:bookmarkEnd w:id="0"/>
       <w:r>
         <w:t xml:space="preserve">. </w:t>
       </w:r>
@@ -148,7 +499,7 @@
       <w:r>
         <w:t xml:space="preserve">- The QVACB script library by </w:t>
       </w:r>
-      <w:hyperlink r:id="rId9" w:history="1">
+      <w:hyperlink r:id="rId11" w:history="1">
         <w:r>
           <w:rPr>
             <w:rStyle w:val="Hyperlink"/>
@@ -159,7 +510,7 @@
       <w:r>
         <w:t xml:space="preserve"> has merged with QVC.  </w:t>
       </w:r>
-      <w:hyperlink r:id="rId10" w:history="1">
+      <w:hyperlink r:id="rId12" w:history="1">
         <w:r>
           <w:rPr>
             <w:rStyle w:val="Hyperlink"/>
@@ -194,6 +545,7 @@
     </w:p>
     <w:p>
       <w:r>
+        <w:lastRenderedPageBreak/>
         <w:t xml:space="preserve">- New sub from QVACB, </w:t>
       </w:r>
       <w:proofErr w:type="spellStart"/>
@@ -329,7 +681,7 @@
       <w:r>
         <w:t xml:space="preserve">- Fixed </w:t>
       </w:r>
-      <w:hyperlink r:id="rId11" w:history="1">
+      <w:hyperlink r:id="rId13" w:history="1">
         <w:r>
           <w:rPr>
             <w:rStyle w:val="Hyperlink"/>
@@ -356,7 +708,7 @@
       <w:r>
         <w:t xml:space="preserve">- Fixed </w:t>
       </w:r>
-      <w:hyperlink r:id="rId12" w:history="1">
+      <w:hyperlink r:id="rId14" w:history="1">
         <w:r>
           <w:rPr>
             <w:rStyle w:val="Hyperlink"/>
@@ -401,10 +753,9 @@
     </w:p>
     <w:p>
       <w:r>
-        <w:lastRenderedPageBreak/>
         <w:t xml:space="preserve">- Fixed </w:t>
       </w:r>
-      <w:hyperlink r:id="rId13" w:history="1">
+      <w:hyperlink r:id="rId15" w:history="1">
         <w:r>
           <w:rPr>
             <w:rStyle w:val="Hyperlink"/>
@@ -495,7 +846,7 @@
       <w:r>
         <w:t xml:space="preserve"> Fixed </w:t>
       </w:r>
-      <w:hyperlink r:id="rId14" w:history="1">
+      <w:hyperlink r:id="rId16" w:history="1">
         <w:r>
           <w:rPr>
             <w:rStyle w:val="Hyperlink"/>
@@ -549,7 +900,7 @@
       <w:r>
         <w:t xml:space="preserve">  Fixed </w:t>
       </w:r>
-      <w:hyperlink r:id="rId15" w:history="1">
+      <w:hyperlink r:id="rId17" w:history="1">
         <w:r>
           <w:rPr>
             <w:rStyle w:val="Hyperlink"/>
@@ -618,7 +969,7 @@
       <w:r>
         <w:t xml:space="preserve">  Fixed </w:t>
       </w:r>
-      <w:hyperlink r:id="rId16" w:history="1">
+      <w:hyperlink r:id="rId18" w:history="1">
         <w:r>
           <w:rPr>
             <w:rStyle w:val="Hyperlink"/>
@@ -695,7 +1046,7 @@
       <w:r>
         <w:br/>
       </w:r>
-      <w:hyperlink r:id="rId17" w:history="1">
+      <w:hyperlink r:id="rId19" w:history="1">
         <w:r>
           <w:rPr>
             <w:rStyle w:val="Hyperlink"/>
@@ -714,6 +1065,7 @@
         <w:rPr>
           <w:b/>
         </w:rPr>
+        <w:lastRenderedPageBreak/>
         <w:t>2</w:t>
       </w:r>
       <w:r>
@@ -729,7 +1081,7 @@
       <w:r>
         <w:t xml:space="preserve">  </w:t>
       </w:r>
-      <w:hyperlink r:id="rId18" w:history="1">
+      <w:hyperlink r:id="rId20" w:history="1">
         <w:r>
           <w:rPr>
             <w:rStyle w:val="Hyperlink"/>
@@ -1086,7 +1438,7 @@
       <w:r>
         <w:t xml:space="preserve">. Closes </w:t>
       </w:r>
-      <w:hyperlink r:id="rId19" w:history="1">
+      <w:hyperlink r:id="rId21" w:history="1">
         <w:r>
           <w:rPr>
             <w:rStyle w:val="Hyperlink"/>
@@ -1139,7 +1491,7 @@
       <w:r>
         <w:t xml:space="preserve">. </w:t>
       </w:r>
-      <w:hyperlink r:id="rId20" w:history="1">
+      <w:hyperlink r:id="rId22" w:history="1">
         <w:r>
           <w:rPr>
             <w:rStyle w:val="Hyperlink"/>
@@ -1295,7 +1647,7 @@
       <w:r>
         <w:t xml:space="preserve">. </w:t>
       </w:r>
-      <w:hyperlink r:id="rId21" w:history="1">
+      <w:hyperlink r:id="rId23" w:history="1">
         <w:r>
           <w:rPr>
             <w:rStyle w:val="Hyperlink"/>
@@ -1493,12 +1845,13 @@
         <w:rPr>
           <w:b/>
         </w:rPr>
+        <w:lastRenderedPageBreak/>
         <w:t>1</w:t>
       </w:r>
       <w:r>
         <w:t xml:space="preserve">. </w:t>
       </w:r>
-      <w:hyperlink r:id="rId22" w:history="1">
+      <w:hyperlink r:id="rId24" w:history="1">
         <w:r>
           <w:rPr>
             <w:rStyle w:val="Hyperlink"/>
@@ -1553,7 +1906,7 @@
       <w:r>
         <w:t xml:space="preserve">. </w:t>
       </w:r>
-      <w:hyperlink r:id="rId23" w:history="1">
+      <w:hyperlink r:id="rId25" w:history="1">
         <w:r>
           <w:rPr>
             <w:rStyle w:val="Hyperlink"/>
@@ -1901,13 +2254,6 @@
           <w:color w:val="000000"/>
         </w:rPr>
         <w:br/>
-      </w:r>
-      <w:r>
-        <w:rPr>
-          <w:rFonts w:ascii="Courier New" w:hAnsi="Courier New" w:cs="Courier New"/>
-          <w:color w:val="000000"/>
-        </w:rPr>
-        <w:lastRenderedPageBreak/>
         <w:t xml:space="preserve">    </w:t>
       </w:r>
       <w:proofErr w:type="spellStart"/>
@@ -2414,11 +2760,7 @@
       </w:r>
       <w:proofErr w:type="spellEnd"/>
       <w:r>
-        <w:t xml:space="preserve"> period analysis variables. You may add any complete script statements. Usually this would be SET statements to </w:t>
-      </w:r>
-      <w:r>
-        <w:lastRenderedPageBreak/>
-        <w:t xml:space="preserve">create additional variables.  </w:t>
+        <w:t xml:space="preserve"> period analysis variables. You may add any complete script statements. Usually this would be SET statements to create additional variables.  </w:t>
       </w:r>
       <w:r>
         <w:br/>
@@ -2696,7 +3038,7 @@
       <w:r>
         <w:t xml:space="preserve"> here: </w:t>
       </w:r>
-      <w:hyperlink r:id="rId24" w:history="1">
+      <w:hyperlink r:id="rId26" w:history="1">
         <w:r>
           <w:rPr>
             <w:rStyle w:val="Hyperlink"/>
@@ -2756,7 +3098,7 @@
       <w:r>
         <w:t xml:space="preserve"> </w:t>
       </w:r>
-      <w:hyperlink r:id="rId25" w:history="1">
+      <w:hyperlink r:id="rId27" w:history="1">
         <w:r>
           <w:rPr>
             <w:rStyle w:val="Hyperlink"/>
@@ -2873,7 +3215,7 @@
           <w:numId w:val="5"/>
         </w:numPr>
       </w:pPr>
-      <w:hyperlink r:id="rId26" w:history="1">
+      <w:hyperlink r:id="rId28" w:history="1">
         <w:r>
           <w:rPr>
             <w:rStyle w:val="Hyperlink"/>
@@ -2898,11 +3240,7 @@
       </w:r>
       <w:proofErr w:type="spellEnd"/>
       <w:r>
-        <w:t xml:space="preserve">” that may be used to specify a full path to the QVD Viewer program. The background command window is also </w:t>
-      </w:r>
-      <w:r>
-        <w:lastRenderedPageBreak/>
-        <w:t xml:space="preserve">eliminated. </w:t>
+        <w:t xml:space="preserve">” that may be used to specify a full path to the QVD Viewer program. The background command window is also eliminated. </w:t>
       </w:r>
       <w:r>
         <w:br/>
@@ -2931,7 +3269,7 @@
           <w:numId w:val="5"/>
         </w:numPr>
       </w:pPr>
-      <w:hyperlink r:id="rId27" w:history="1">
+      <w:hyperlink r:id="rId29" w:history="1">
         <w:r>
           <w:rPr>
             <w:rStyle w:val="Hyperlink"/>
@@ -3025,7 +3363,7 @@
       <w:r>
         <w:t xml:space="preserve"> is available as a free download from </w:t>
       </w:r>
-      <w:hyperlink r:id="rId28" w:history="1">
+      <w:hyperlink r:id="rId30" w:history="1">
         <w:r>
           <w:rPr>
             <w:rStyle w:val="Hyperlink"/>
@@ -3081,7 +3419,7 @@
       <w:r>
         <w:t xml:space="preserve">Fixed </w:t>
       </w:r>
-      <w:hyperlink r:id="rId29" w:history="1">
+      <w:hyperlink r:id="rId31" w:history="1">
         <w:r>
           <w:rPr>
             <w:rStyle w:val="Hyperlink"/>
@@ -3130,6 +3468,7 @@
         <w:contextualSpacing w:val="0"/>
       </w:pPr>
       <w:r>
+        <w:lastRenderedPageBreak/>
         <w:t>N</w:t>
       </w:r>
       <w:r>
@@ -3167,7 +3506,7 @@
       <w:r>
         <w:t xml:space="preserve">. </w:t>
       </w:r>
-      <w:hyperlink r:id="rId30" w:history="1">
+      <w:hyperlink r:id="rId32" w:history="1">
         <w:r>
           <w:rPr>
             <w:rStyle w:val="Hyperlink"/>
@@ -3518,7 +3857,7 @@
         <w:spacing w:after="120"/>
         <w:contextualSpacing w:val="0"/>
       </w:pPr>
-      <w:hyperlink r:id="rId31" w:history="1">
+      <w:hyperlink r:id="rId33" w:history="1">
         <w:r>
           <w:rPr>
             <w:rStyle w:val="Hyperlink"/>
@@ -3551,7 +3890,7 @@
         <w:spacing w:after="120"/>
         <w:contextualSpacing w:val="0"/>
       </w:pPr>
-      <w:hyperlink r:id="rId32" w:history="1">
+      <w:hyperlink r:id="rId34" w:history="1">
         <w:r>
           <w:rPr>
             <w:rStyle w:val="Hyperlink"/>
@@ -3592,7 +3931,7 @@
         <w:spacing w:after="120"/>
         <w:contextualSpacing w:val="0"/>
       </w:pPr>
-      <w:hyperlink r:id="rId33" w:history="1">
+      <w:hyperlink r:id="rId35" w:history="1">
         <w:r>
           <w:rPr>
             <w:rStyle w:val="Hyperlink"/>
@@ -3625,7 +3964,7 @@
         <w:spacing w:after="120"/>
         <w:contextualSpacing w:val="0"/>
       </w:pPr>
-      <w:hyperlink r:id="rId34" w:history="1">
+      <w:hyperlink r:id="rId36" w:history="1">
         <w:r>
           <w:rPr>
             <w:rStyle w:val="Hyperlink"/>
@@ -3652,7 +3991,7 @@
       </w:r>
     </w:p>
     <w:sectPr>
-      <w:headerReference w:type="default" r:id="rId35"/>
+      <w:headerReference w:type="default" r:id="rId37"/>
       <w:pgSz w:w="12240" w:h="15840"/>
       <w:pgMar w:top="1440" w:right="1440" w:bottom="1440" w:left="1440" w:header="720" w:footer="720" w:gutter="0"/>
       <w:cols w:space="720"/>
@@ -3771,7 +4110,7 @@
 
 <file path=word/numbering.xml><?xml version="1.0" encoding="utf-8"?>
 <w:numbering xmlns:wpc="http://schemas.microsoft.com/office/word/2010/wordprocessingCanvas" xmlns:mc="http://schemas.openxmlformats.org/markup-compatibility/2006" xmlns:o="urn:schemas-microsoft-com:office:office" xmlns:r="http://schemas.openxmlformats.org/officeDocument/2006/relationships" xmlns:m="http://schemas.openxmlformats.org/officeDocument/2006/math" xmlns:v="urn:schemas-microsoft-com:vml" xmlns:wp14="http://schemas.microsoft.com/office/word/2010/wordprocessingDrawing" xmlns:wp="http://schemas.openxmlformats.org/drawingml/2006/wordprocessingDrawing" xmlns:w10="urn:schemas-microsoft-com:office:word" xmlns:w="http://schemas.openxmlformats.org/wordprocessingml/2006/main" xmlns:w14="http://schemas.microsoft.com/office/word/2010/wordml" xmlns:w15="http://schemas.microsoft.com/office/word/2012/wordml" xmlns:wpg="http://schemas.microsoft.com/office/word/2010/wordprocessingGroup" xmlns:wpi="http://schemas.microsoft.com/office/word/2010/wordprocessingInk" xmlns:wne="http://schemas.microsoft.com/office/word/2006/wordml" xmlns:wps="http://schemas.microsoft.com/office/word/2010/wordprocessingShape" mc:Ignorable="w14 w15 wp14">
-  <w:abstractNum w:abstractNumId="0">
+  <w:abstractNum w:abstractNumId="0" w15:restartNumberingAfterBreak="0">
     <w:nsid w:val="03B43F7A"/>
     <w:multiLevelType w:val="hybridMultilevel"/>
     <w:tmpl w:val="D77C456E"/>
@@ -3860,7 +4199,7 @@
       </w:pPr>
     </w:lvl>
   </w:abstractNum>
-  <w:abstractNum w:abstractNumId="1">
+  <w:abstractNum w:abstractNumId="1" w15:restartNumberingAfterBreak="0">
     <w:nsid w:val="0ACC584A"/>
     <w:multiLevelType w:val="hybridMultilevel"/>
     <w:tmpl w:val="EC62074E"/>
@@ -3949,7 +4288,119 @@
       </w:pPr>
     </w:lvl>
   </w:abstractNum>
-  <w:abstractNum w:abstractNumId="2">
+  <w:abstractNum w:abstractNumId="2" w15:restartNumberingAfterBreak="0">
+    <w:nsid w:val="10BD4C26"/>
+    <w:multiLevelType w:val="hybridMultilevel"/>
+    <w:tmpl w:val="159C5C04"/>
+    <w:lvl w:ilvl="0" w:tplc="C1961D2A">
+      <w:numFmt w:val="bullet"/>
+      <w:lvlText w:val="-"/>
+      <w:lvlJc w:val="left"/>
+      <w:pPr>
+        <w:ind w:left="720" w:hanging="360"/>
+      </w:pPr>
+      <w:rPr>
+        <w:rFonts w:ascii="Calibri" w:eastAsiaTheme="minorEastAsia" w:hAnsi="Calibri" w:cstheme="minorBidi" w:hint="default"/>
+      </w:rPr>
+    </w:lvl>
+    <w:lvl w:ilvl="1" w:tplc="04090003" w:tentative="1">
+      <w:start w:val="1"/>
+      <w:numFmt w:val="bullet"/>
+      <w:lvlText w:val="o"/>
+      <w:lvlJc w:val="left"/>
+      <w:pPr>
+        <w:ind w:left="1440" w:hanging="360"/>
+      </w:pPr>
+      <w:rPr>
+        <w:rFonts w:ascii="Courier New" w:hAnsi="Courier New" w:cs="Courier New" w:hint="default"/>
+      </w:rPr>
+    </w:lvl>
+    <w:lvl w:ilvl="2" w:tplc="04090005" w:tentative="1">
+      <w:start w:val="1"/>
+      <w:numFmt w:val="bullet"/>
+      <w:lvlText w:val=""/>
+      <w:lvlJc w:val="left"/>
+      <w:pPr>
+        <w:ind w:left="2160" w:hanging="360"/>
+      </w:pPr>
+      <w:rPr>
+        <w:rFonts w:ascii="Wingdings" w:hAnsi="Wingdings" w:hint="default"/>
+      </w:rPr>
+    </w:lvl>
+    <w:lvl w:ilvl="3" w:tplc="04090001" w:tentative="1">
+      <w:start w:val="1"/>
+      <w:numFmt w:val="bullet"/>
+      <w:lvlText w:val=""/>
+      <w:lvlJc w:val="left"/>
+      <w:pPr>
+        <w:ind w:left="2880" w:hanging="360"/>
+      </w:pPr>
+      <w:rPr>
+        <w:rFonts w:ascii="Symbol" w:hAnsi="Symbol" w:hint="default"/>
+      </w:rPr>
+    </w:lvl>
+    <w:lvl w:ilvl="4" w:tplc="04090003" w:tentative="1">
+      <w:start w:val="1"/>
+      <w:numFmt w:val="bullet"/>
+      <w:lvlText w:val="o"/>
+      <w:lvlJc w:val="left"/>
+      <w:pPr>
+        <w:ind w:left="3600" w:hanging="360"/>
+      </w:pPr>
+      <w:rPr>
+        <w:rFonts w:ascii="Courier New" w:hAnsi="Courier New" w:cs="Courier New" w:hint="default"/>
+      </w:rPr>
+    </w:lvl>
+    <w:lvl w:ilvl="5" w:tplc="04090005" w:tentative="1">
+      <w:start w:val="1"/>
+      <w:numFmt w:val="bullet"/>
+      <w:lvlText w:val=""/>
+      <w:lvlJc w:val="left"/>
+      <w:pPr>
+        <w:ind w:left="4320" w:hanging="360"/>
+      </w:pPr>
+      <w:rPr>
+        <w:rFonts w:ascii="Wingdings" w:hAnsi="Wingdings" w:hint="default"/>
+      </w:rPr>
+    </w:lvl>
+    <w:lvl w:ilvl="6" w:tplc="04090001" w:tentative="1">
+      <w:start w:val="1"/>
+      <w:numFmt w:val="bullet"/>
+      <w:lvlText w:val=""/>
+      <w:lvlJc w:val="left"/>
+      <w:pPr>
+        <w:ind w:left="5040" w:hanging="360"/>
+      </w:pPr>
+      <w:rPr>
+        <w:rFonts w:ascii="Symbol" w:hAnsi="Symbol" w:hint="default"/>
+      </w:rPr>
+    </w:lvl>
+    <w:lvl w:ilvl="7" w:tplc="04090003" w:tentative="1">
+      <w:start w:val="1"/>
+      <w:numFmt w:val="bullet"/>
+      <w:lvlText w:val="o"/>
+      <w:lvlJc w:val="left"/>
+      <w:pPr>
+        <w:ind w:left="5760" w:hanging="360"/>
+      </w:pPr>
+      <w:rPr>
+        <w:rFonts w:ascii="Courier New" w:hAnsi="Courier New" w:cs="Courier New" w:hint="default"/>
+      </w:rPr>
+    </w:lvl>
+    <w:lvl w:ilvl="8" w:tplc="04090005" w:tentative="1">
+      <w:start w:val="1"/>
+      <w:numFmt w:val="bullet"/>
+      <w:lvlText w:val=""/>
+      <w:lvlJc w:val="left"/>
+      <w:pPr>
+        <w:ind w:left="6480" w:hanging="360"/>
+      </w:pPr>
+      <w:rPr>
+        <w:rFonts w:ascii="Wingdings" w:hAnsi="Wingdings" w:hint="default"/>
+      </w:rPr>
+    </w:lvl>
+  </w:abstractNum>
+  <w:abstractNum w:abstractNumId="3" w15:restartNumberingAfterBreak="0">
     <w:nsid w:val="115C25E8"/>
     <w:multiLevelType w:val="hybridMultilevel"/>
     <w:tmpl w:val="C430F264"/>
@@ -4035,7 +4486,7 @@
       </w:pPr>
     </w:lvl>
   </w:abstractNum>
-  <w:abstractNum w:abstractNumId="3">
+  <w:abstractNum w:abstractNumId="4" w15:restartNumberingAfterBreak="0">
     <w:nsid w:val="135133B1"/>
     <w:multiLevelType w:val="hybridMultilevel"/>
     <w:tmpl w:val="954C2966"/>
@@ -4124,7 +4575,7 @@
       </w:pPr>
     </w:lvl>
   </w:abstractNum>
-  <w:abstractNum w:abstractNumId="4">
+  <w:abstractNum w:abstractNumId="5" w15:restartNumberingAfterBreak="0">
     <w:nsid w:val="166967F5"/>
     <w:multiLevelType w:val="hybridMultilevel"/>
     <w:tmpl w:val="68E82042"/>
@@ -4213,7 +4664,7 @@
       </w:pPr>
     </w:lvl>
   </w:abstractNum>
-  <w:abstractNum w:abstractNumId="5">
+  <w:abstractNum w:abstractNumId="6" w15:restartNumberingAfterBreak="0">
     <w:nsid w:val="2436754A"/>
     <w:multiLevelType w:val="hybridMultilevel"/>
     <w:tmpl w:val="FE68861A"/>
@@ -4302,7 +4753,7 @@
       </w:pPr>
     </w:lvl>
   </w:abstractNum>
-  <w:abstractNum w:abstractNumId="6">
+  <w:abstractNum w:abstractNumId="7" w15:restartNumberingAfterBreak="0">
     <w:nsid w:val="2765792A"/>
     <w:multiLevelType w:val="hybridMultilevel"/>
     <w:tmpl w:val="75A00186"/>
@@ -4394,7 +4845,7 @@
       </w:pPr>
     </w:lvl>
   </w:abstractNum>
-  <w:abstractNum w:abstractNumId="7">
+  <w:abstractNum w:abstractNumId="8" w15:restartNumberingAfterBreak="0">
     <w:nsid w:val="28F327A4"/>
     <w:multiLevelType w:val="hybridMultilevel"/>
     <w:tmpl w:val="2918D30A"/>
@@ -4485,7 +4936,7 @@
       </w:pPr>
     </w:lvl>
   </w:abstractNum>
-  <w:abstractNum w:abstractNumId="8">
+  <w:abstractNum w:abstractNumId="9" w15:restartNumberingAfterBreak="0">
     <w:nsid w:val="35E66735"/>
     <w:multiLevelType w:val="hybridMultilevel"/>
     <w:tmpl w:val="75E2F708"/>
@@ -4571,7 +5022,7 @@
       </w:pPr>
     </w:lvl>
   </w:abstractNum>
-  <w:abstractNum w:abstractNumId="9">
+  <w:abstractNum w:abstractNumId="10" w15:restartNumberingAfterBreak="0">
     <w:nsid w:val="45451AC4"/>
     <w:multiLevelType w:val="hybridMultilevel"/>
     <w:tmpl w:val="31B42CA6"/>
@@ -4660,7 +5111,119 @@
       </w:pPr>
     </w:lvl>
   </w:abstractNum>
-  <w:abstractNum w:abstractNumId="10">
+  <w:abstractNum w:abstractNumId="11" w15:restartNumberingAfterBreak="0">
+    <w:nsid w:val="549802A8"/>
+    <w:multiLevelType w:val="hybridMultilevel"/>
+    <w:tmpl w:val="BAE2084A"/>
+    <w:lvl w:ilvl="0" w:tplc="1E60C1B4">
+      <w:numFmt w:val="bullet"/>
+      <w:lvlText w:val="-"/>
+      <w:lvlJc w:val="left"/>
+      <w:pPr>
+        <w:ind w:left="720" w:hanging="360"/>
+      </w:pPr>
+      <w:rPr>
+        <w:rFonts w:ascii="Calibri" w:eastAsiaTheme="minorEastAsia" w:hAnsi="Calibri" w:cstheme="minorBidi" w:hint="default"/>
+      </w:rPr>
+    </w:lvl>
+    <w:lvl w:ilvl="1" w:tplc="04090003" w:tentative="1">
+      <w:start w:val="1"/>
+      <w:numFmt w:val="bullet"/>
+      <w:lvlText w:val="o"/>
+      <w:lvlJc w:val="left"/>
+      <w:pPr>
+        <w:ind w:left="1440" w:hanging="360"/>
+      </w:pPr>
+      <w:rPr>
+        <w:rFonts w:ascii="Courier New" w:hAnsi="Courier New" w:cs="Courier New" w:hint="default"/>
+      </w:rPr>
+    </w:lvl>
+    <w:lvl w:ilvl="2" w:tplc="04090005" w:tentative="1">
+      <w:start w:val="1"/>
+      <w:numFmt w:val="bullet"/>
+      <w:lvlText w:val=""/>
+      <w:lvlJc w:val="left"/>
+      <w:pPr>
+        <w:ind w:left="2160" w:hanging="360"/>
+      </w:pPr>
+      <w:rPr>
+        <w:rFonts w:ascii="Wingdings" w:hAnsi="Wingdings" w:hint="default"/>
+      </w:rPr>
+    </w:lvl>
+    <w:lvl w:ilvl="3" w:tplc="04090001" w:tentative="1">
+      <w:start w:val="1"/>
+      <w:numFmt w:val="bullet"/>
+      <w:lvlText w:val=""/>
+      <w:lvlJc w:val="left"/>
+      <w:pPr>
+        <w:ind w:left="2880" w:hanging="360"/>
+      </w:pPr>
+      <w:rPr>
+        <w:rFonts w:ascii="Symbol" w:hAnsi="Symbol" w:hint="default"/>
+      </w:rPr>
+    </w:lvl>
+    <w:lvl w:ilvl="4" w:tplc="04090003" w:tentative="1">
+      <w:start w:val="1"/>
+      <w:numFmt w:val="bullet"/>
+      <w:lvlText w:val="o"/>
+      <w:lvlJc w:val="left"/>
+      <w:pPr>
+        <w:ind w:left="3600" w:hanging="360"/>
+      </w:pPr>
+      <w:rPr>
+        <w:rFonts w:ascii="Courier New" w:hAnsi="Courier New" w:cs="Courier New" w:hint="default"/>
+      </w:rPr>
+    </w:lvl>
+    <w:lvl w:ilvl="5" w:tplc="04090005" w:tentative="1">
+      <w:start w:val="1"/>
+      <w:numFmt w:val="bullet"/>
+      <w:lvlText w:val=""/>
+      <w:lvlJc w:val="left"/>
+      <w:pPr>
+        <w:ind w:left="4320" w:hanging="360"/>
+      </w:pPr>
+      <w:rPr>
+        <w:rFonts w:ascii="Wingdings" w:hAnsi="Wingdings" w:hint="default"/>
+      </w:rPr>
+    </w:lvl>
+    <w:lvl w:ilvl="6" w:tplc="04090001" w:tentative="1">
+      <w:start w:val="1"/>
+      <w:numFmt w:val="bullet"/>
+      <w:lvlText w:val=""/>
+      <w:lvlJc w:val="left"/>
+      <w:pPr>
+        <w:ind w:left="5040" w:hanging="360"/>
+      </w:pPr>
+      <w:rPr>
+        <w:rFonts w:ascii="Symbol" w:hAnsi="Symbol" w:hint="default"/>
+      </w:rPr>
+    </w:lvl>
+    <w:lvl w:ilvl="7" w:tplc="04090003" w:tentative="1">
+      <w:start w:val="1"/>
+      <w:numFmt w:val="bullet"/>
+      <w:lvlText w:val="o"/>
+      <w:lvlJc w:val="left"/>
+      <w:pPr>
+        <w:ind w:left="5760" w:hanging="360"/>
+      </w:pPr>
+      <w:rPr>
+        <w:rFonts w:ascii="Courier New" w:hAnsi="Courier New" w:cs="Courier New" w:hint="default"/>
+      </w:rPr>
+    </w:lvl>
+    <w:lvl w:ilvl="8" w:tplc="04090005" w:tentative="1">
+      <w:start w:val="1"/>
+      <w:numFmt w:val="bullet"/>
+      <w:lvlText w:val=""/>
+      <w:lvlJc w:val="left"/>
+      <w:pPr>
+        <w:ind w:left="6480" w:hanging="360"/>
+      </w:pPr>
+      <w:rPr>
+        <w:rFonts w:ascii="Wingdings" w:hAnsi="Wingdings" w:hint="default"/>
+      </w:rPr>
+    </w:lvl>
+  </w:abstractNum>
+  <w:abstractNum w:abstractNumId="12" w15:restartNumberingAfterBreak="0">
     <w:nsid w:val="54DA794C"/>
     <w:multiLevelType w:val="hybridMultilevel"/>
     <w:tmpl w:val="E79A9E24"/>
@@ -4749,7 +5312,7 @@
       </w:pPr>
     </w:lvl>
   </w:abstractNum>
-  <w:abstractNum w:abstractNumId="11">
+  <w:abstractNum w:abstractNumId="13" w15:restartNumberingAfterBreak="0">
     <w:nsid w:val="553E77DB"/>
     <w:multiLevelType w:val="hybridMultilevel"/>
     <w:tmpl w:val="C31EE33E"/>
@@ -4838,7 +5401,7 @@
       </w:pPr>
     </w:lvl>
   </w:abstractNum>
-  <w:abstractNum w:abstractNumId="12">
+  <w:abstractNum w:abstractNumId="14" w15:restartNumberingAfterBreak="0">
     <w:nsid w:val="5D374354"/>
     <w:multiLevelType w:val="hybridMultilevel"/>
     <w:tmpl w:val="15D4A9DA"/>
@@ -4927,7 +5490,7 @@
       </w:pPr>
     </w:lvl>
   </w:abstractNum>
-  <w:abstractNum w:abstractNumId="13">
+  <w:abstractNum w:abstractNumId="15" w15:restartNumberingAfterBreak="0">
     <w:nsid w:val="65FB1594"/>
     <w:multiLevelType w:val="hybridMultilevel"/>
     <w:tmpl w:val="E1D0A150"/>
@@ -5016,7 +5579,7 @@
       </w:pPr>
     </w:lvl>
   </w:abstractNum>
-  <w:abstractNum w:abstractNumId="14">
+  <w:abstractNum w:abstractNumId="16" w15:restartNumberingAfterBreak="0">
     <w:nsid w:val="6718524D"/>
     <w:multiLevelType w:val="hybridMultilevel"/>
     <w:tmpl w:val="C178C6A4"/>
@@ -5105,7 +5668,7 @@
       </w:pPr>
     </w:lvl>
   </w:abstractNum>
-  <w:abstractNum w:abstractNumId="15">
+  <w:abstractNum w:abstractNumId="17" w15:restartNumberingAfterBreak="0">
     <w:nsid w:val="791F6461"/>
     <w:multiLevelType w:val="hybridMultilevel"/>
     <w:tmpl w:val="7C2AEFA2"/>
@@ -5198,49 +5761,55 @@
     <w:abstractNumId w:val="0"/>
   </w:num>
   <w:num w:numId="2">
-    <w:abstractNumId w:val="6"/>
+    <w:abstractNumId w:val="7"/>
   </w:num>
   <w:num w:numId="3">
+    <w:abstractNumId w:val="12"/>
+  </w:num>
+  <w:num w:numId="4">
     <w:abstractNumId w:val="10"/>
   </w:num>
-  <w:num w:numId="4">
+  <w:num w:numId="5">
+    <w:abstractNumId w:val="16"/>
+  </w:num>
+  <w:num w:numId="6">
     <w:abstractNumId w:val="9"/>
   </w:num>
-  <w:num w:numId="5">
+  <w:num w:numId="7">
+    <w:abstractNumId w:val="8"/>
+  </w:num>
+  <w:num w:numId="8">
     <w:abstractNumId w:val="14"/>
   </w:num>
-  <w:num w:numId="6">
-    <w:abstractNumId w:val="8"/>
-  </w:num>
-  <w:num w:numId="7">
-    <w:abstractNumId w:val="7"/>
-  </w:num>
-  <w:num w:numId="8">
-    <w:abstractNumId w:val="12"/>
-  </w:num>
   <w:num w:numId="9">
-    <w:abstractNumId w:val="2"/>
+    <w:abstractNumId w:val="3"/>
   </w:num>
   <w:num w:numId="10">
     <w:abstractNumId w:val="1"/>
   </w:num>
   <w:num w:numId="11">
+    <w:abstractNumId w:val="6"/>
+  </w:num>
+  <w:num w:numId="12">
+    <w:abstractNumId w:val="4"/>
+  </w:num>
+  <w:num w:numId="13">
+    <w:abstractNumId w:val="15"/>
+  </w:num>
+  <w:num w:numId="14">
     <w:abstractNumId w:val="5"/>
   </w:num>
-  <w:num w:numId="12">
-    <w:abstractNumId w:val="3"/>
+  <w:num w:numId="15">
+    <w:abstractNumId w:val="17"/>
   </w:num>
-  <w:num w:numId="13">
+  <w:num w:numId="16">
     <w:abstractNumId w:val="13"/>
   </w:num>
-  <w:num w:numId="14">
-    <w:abstractNumId w:val="4"/>
+  <w:num w:numId="17">
+    <w:abstractNumId w:val="11"/>
   </w:num>
-  <w:num w:numId="15">
-    <w:abstractNumId w:val="15"/>
-  </w:num>
-  <w:num w:numId="16">
-    <w:abstractNumId w:val="11"/>
+  <w:num w:numId="18">
+    <w:abstractNumId w:val="2"/>
   </w:num>
 </w:numbering>
 </file>

</xml_diff>

<commit_message>
Updates for release 11.1
</commit_message>
<xml_diff>
--- a/Doc/Qlikview Components Release Notes.docx
+++ b/Doc/Qlikview Components Release Notes.docx
@@ -17,6 +17,135 @@
       </w:r>
     </w:p>
     <w:p/>
+    <w:p>
+      <w:pPr>
+        <w:pStyle w:val="Heading2"/>
+      </w:pPr>
+      <w:r>
+        <w:t>Changes for V11</w:t>
+      </w:r>
+      <w:r>
+        <w:t>.1</w:t>
+      </w:r>
+      <w:bookmarkStart w:id="0" w:name="_GoBack"/>
+      <w:bookmarkEnd w:id="0"/>
+    </w:p>
+    <w:p>
+      <w:pPr>
+        <w:pStyle w:val="Heading2"/>
+        <w:rPr>
+          <w:rFonts w:asciiTheme="minorHAnsi" w:eastAsiaTheme="minorEastAsia" w:hAnsiTheme="minorHAnsi" w:cstheme="minorBidi"/>
+          <w:b w:val="0"/>
+          <w:bCs w:val="0"/>
+          <w:sz w:val="22"/>
+          <w:szCs w:val="22"/>
+        </w:rPr>
+      </w:pPr>
+      <w:r>
+        <w:rPr>
+          <w:rFonts w:asciiTheme="minorHAnsi" w:eastAsiaTheme="minorEastAsia" w:hAnsiTheme="minorHAnsi" w:cstheme="minorBidi"/>
+          <w:b w:val="0"/>
+          <w:bCs w:val="0"/>
+          <w:sz w:val="22"/>
+          <w:szCs w:val="22"/>
+        </w:rPr>
+        <w:t xml:space="preserve">- Fixed </w:t>
+      </w:r>
+      <w:hyperlink r:id="rId7" w:history="1">
+        <w:r>
+          <w:rPr>
+            <w:rStyle w:val="Hyperlink"/>
+            <w:rFonts w:asciiTheme="minorHAnsi" w:eastAsiaTheme="minorEastAsia" w:hAnsiTheme="minorHAnsi" w:cstheme="minorBidi"/>
+            <w:b w:val="0"/>
+            <w:bCs w:val="0"/>
+            <w:sz w:val="22"/>
+            <w:szCs w:val="22"/>
+          </w:rPr>
+          <w:t>issue 55</w:t>
+        </w:r>
+      </w:hyperlink>
+      <w:r>
+        <w:rPr>
+          <w:rFonts w:asciiTheme="minorHAnsi" w:eastAsiaTheme="minorEastAsia" w:hAnsiTheme="minorHAnsi" w:cstheme="minorBidi"/>
+          <w:b w:val="0"/>
+          <w:bCs w:val="0"/>
+          <w:sz w:val="22"/>
+          <w:szCs w:val="22"/>
+        </w:rPr>
+        <w:t xml:space="preserve"> "</w:t>
+      </w:r>
+      <w:proofErr w:type="spellStart"/>
+      <w:r>
+        <w:rPr>
+          <w:rFonts w:asciiTheme="minorHAnsi" w:eastAsiaTheme="minorEastAsia" w:hAnsiTheme="minorHAnsi" w:cstheme="minorBidi"/>
+          <w:b w:val="0"/>
+          <w:bCs w:val="0"/>
+          <w:sz w:val="22"/>
+          <w:szCs w:val="22"/>
+        </w:rPr>
+        <w:t>vSetYTD</w:t>
+      </w:r>
+      <w:proofErr w:type="spellEnd"/>
+      <w:r>
+        <w:rPr>
+          <w:rFonts w:asciiTheme="minorHAnsi" w:eastAsiaTheme="minorEastAsia" w:hAnsiTheme="minorHAnsi" w:cstheme="minorBidi"/>
+          <w:b w:val="0"/>
+          <w:bCs w:val="0"/>
+          <w:sz w:val="22"/>
+          <w:szCs w:val="22"/>
+        </w:rPr>
+        <w:t xml:space="preserve"> not working as before".</w:t>
+      </w:r>
+    </w:p>
+    <w:p>
+      <w:pPr>
+        <w:pStyle w:val="Heading2"/>
+        <w:rPr>
+          <w:rFonts w:asciiTheme="minorHAnsi" w:eastAsiaTheme="minorEastAsia" w:hAnsiTheme="minorHAnsi" w:cstheme="minorBidi"/>
+          <w:b w:val="0"/>
+          <w:bCs w:val="0"/>
+          <w:sz w:val="22"/>
+          <w:szCs w:val="22"/>
+        </w:rPr>
+      </w:pPr>
+      <w:r>
+        <w:rPr>
+          <w:rFonts w:asciiTheme="minorHAnsi" w:eastAsiaTheme="minorEastAsia" w:hAnsiTheme="minorHAnsi" w:cstheme="minorBidi"/>
+          <w:b w:val="0"/>
+          <w:bCs w:val="0"/>
+          <w:sz w:val="22"/>
+          <w:szCs w:val="22"/>
+        </w:rPr>
+        <w:t xml:space="preserve">- Corrected "Date Range" chart in </w:t>
+      </w:r>
+      <w:proofErr w:type="spellStart"/>
+      <w:r>
+        <w:rPr>
+          <w:rFonts w:asciiTheme="minorHAnsi" w:eastAsiaTheme="minorEastAsia" w:hAnsiTheme="minorHAnsi" w:cstheme="minorBidi"/>
+          <w:b w:val="0"/>
+          <w:bCs w:val="0"/>
+          <w:sz w:val="22"/>
+          <w:szCs w:val="22"/>
+        </w:rPr>
+        <w:t>Qvc.CalendarFromField</w:t>
+      </w:r>
+      <w:proofErr w:type="spellEnd"/>
+      <w:r>
+        <w:rPr>
+          <w:rFonts w:asciiTheme="minorHAnsi" w:eastAsiaTheme="minorEastAsia" w:hAnsiTheme="minorHAnsi" w:cstheme="minorBidi"/>
+          <w:b w:val="0"/>
+          <w:bCs w:val="0"/>
+          <w:sz w:val="22"/>
+          <w:szCs w:val="22"/>
+        </w:rPr>
+        <w:t xml:space="preserve"> example file.</w:t>
+      </w:r>
+    </w:p>
+    <w:p>
+      <w:pPr>
+        <w:pStyle w:val="Heading2"/>
+      </w:pPr>
+    </w:p>
     <w:p>
       <w:pPr>
         <w:pStyle w:val="Heading2"/>
@@ -346,12 +475,7 @@
       </w:r>
       <w:proofErr w:type="spellEnd"/>
       <w:r>
-        <w:t xml:space="preserve">. If set to </w:t>
-      </w:r>
-      <w:bookmarkStart w:id="0" w:name="_GoBack"/>
-      <w:bookmarkEnd w:id="0"/>
-      <w:r>
-        <w:t>true, dates missing from the input filed will not be populated in the Calendar table.</w:t>
+        <w:t>. If set to true, dates missing from the input filed will not be populated in the Calendar table.</w:t>
       </w:r>
     </w:p>
     <w:p>
@@ -458,9 +582,10 @@
         </w:numPr>
       </w:pPr>
       <w:r>
+        <w:lastRenderedPageBreak/>
         <w:t xml:space="preserve">Fixed </w:t>
       </w:r>
-      <w:hyperlink r:id="rId7" w:history="1">
+      <w:hyperlink r:id="rId8" w:history="1">
         <w:r>
           <w:rPr>
             <w:rStyle w:val="Hyperlink"/>
@@ -474,7 +599,7 @@
       <w:r>
         <w:t xml:space="preserve">, </w:t>
       </w:r>
-      <w:hyperlink r:id="rId8" w:history="1">
+      <w:hyperlink r:id="rId9" w:history="1">
         <w:r>
           <w:rPr>
             <w:rStyle w:val="Hyperlink"/>
@@ -482,7 +607,7 @@
           <w:t>Issue 54</w:t>
         </w:r>
       </w:hyperlink>
-      <w:hyperlink r:id="rId9" w:history="1">
+      <w:hyperlink r:id="rId10" w:history="1">
         <w:r>
           <w:rPr>
             <w:rStyle w:val="Hyperlink"/>
@@ -547,7 +672,7 @@
         </w:rPr>
         <w:t xml:space="preserve"> </w:t>
       </w:r>
-      <w:hyperlink r:id="rId10" w:history="1">
+      <w:hyperlink r:id="rId11" w:history="1">
         <w:r>
           <w:rPr>
             <w:rStyle w:val="Hyperlink"/>
@@ -630,7 +755,7 @@
         </w:rPr>
         <w:t xml:space="preserve">Fixed </w:t>
       </w:r>
-      <w:hyperlink r:id="rId11" w:history="1">
+      <w:hyperlink r:id="rId12" w:history="1">
         <w:r>
           <w:rPr>
             <w:rStyle w:val="Hyperlink"/>
@@ -743,10 +868,9 @@
           <w:szCs w:val="21"/>
           <w:shd w:val="clear" w:color="auto" w:fill="FFFFFF"/>
         </w:rPr>
-        <w:lastRenderedPageBreak/>
         <w:t xml:space="preserve">Fixed </w:t>
       </w:r>
-      <w:hyperlink r:id="rId12" w:history="1">
+      <w:hyperlink r:id="rId13" w:history="1">
         <w:r>
           <w:rPr>
             <w:rStyle w:val="Hyperlink"/>
@@ -841,7 +965,7 @@
         </w:rPr>
         <w:t xml:space="preserve">Fixed </w:t>
       </w:r>
-      <w:hyperlink r:id="rId13" w:history="1">
+      <w:hyperlink r:id="rId14" w:history="1">
         <w:r>
           <w:rPr>
             <w:rStyle w:val="Hyperlink"/>
@@ -918,7 +1042,7 @@
       <w:r>
         <w:t xml:space="preserve">Fixed </w:t>
       </w:r>
-      <w:hyperlink r:id="rId14" w:history="1">
+      <w:hyperlink r:id="rId15" w:history="1">
         <w:r>
           <w:rPr>
             <w:rStyle w:val="Hyperlink"/>
@@ -986,7 +1110,7 @@
       <w:r>
         <w:t xml:space="preserve"> </w:t>
       </w:r>
-      <w:hyperlink r:id="rId15" w:history="1">
+      <w:hyperlink r:id="rId16" w:history="1">
         <w:r>
           <w:rPr>
             <w:rStyle w:val="Hyperlink"/>
@@ -1015,7 +1139,7 @@
       <w:r>
         <w:t xml:space="preserve">Fixed </w:t>
       </w:r>
-      <w:hyperlink r:id="rId16" w:history="1">
+      <w:hyperlink r:id="rId17" w:history="1">
         <w:r>
           <w:rPr>
             <w:rStyle w:val="Hyperlink"/>
@@ -1049,7 +1173,7 @@
       <w:r>
         <w:t xml:space="preserve">Fixed </w:t>
       </w:r>
-      <w:hyperlink r:id="rId17" w:history="1">
+      <w:hyperlink r:id="rId18" w:history="1">
         <w:r>
           <w:rPr>
             <w:rStyle w:val="Hyperlink"/>
@@ -1060,7 +1184,7 @@
       <w:r>
         <w:t xml:space="preserve">, </w:t>
       </w:r>
-      <w:hyperlink r:id="rId18" w:history="1">
+      <w:hyperlink r:id="rId19" w:history="1">
         <w:r>
           <w:rPr>
             <w:rStyle w:val="Hyperlink"/>
@@ -1111,7 +1235,7 @@
       <w:r>
         <w:t xml:space="preserve">Closed </w:t>
       </w:r>
-      <w:hyperlink r:id="rId19" w:history="1">
+      <w:hyperlink r:id="rId20" w:history="1">
         <w:r>
           <w:rPr>
             <w:rStyle w:val="Hyperlink"/>
@@ -1334,7 +1458,7 @@
       <w:r>
         <w:t xml:space="preserve">Closed </w:t>
       </w:r>
-      <w:hyperlink r:id="rId20" w:history="1">
+      <w:hyperlink r:id="rId21" w:history="1">
         <w:r>
           <w:rPr>
             <w:rStyle w:val="Hyperlink"/>
@@ -1402,10 +1526,9 @@
     </w:p>
     <w:p>
       <w:r>
-        <w:lastRenderedPageBreak/>
         <w:t xml:space="preserve">- Closed </w:t>
       </w:r>
-      <w:hyperlink r:id="rId21" w:history="1">
+      <w:hyperlink r:id="rId22" w:history="1">
         <w:r>
           <w:rPr>
             <w:rStyle w:val="Hyperlink"/>
@@ -1463,7 +1586,7 @@
       <w:r>
         <w:t xml:space="preserve">- The QVACB script library by </w:t>
       </w:r>
-      <w:hyperlink r:id="rId22" w:history="1">
+      <w:hyperlink r:id="rId23" w:history="1">
         <w:r>
           <w:rPr>
             <w:rStyle w:val="Hyperlink"/>
@@ -1474,7 +1597,7 @@
       <w:r>
         <w:t xml:space="preserve"> has merged with QVC.  </w:t>
       </w:r>
-      <w:hyperlink r:id="rId23" w:history="1">
+      <w:hyperlink r:id="rId24" w:history="1">
         <w:r>
           <w:rPr>
             <w:rStyle w:val="Hyperlink"/>
@@ -1644,7 +1767,7 @@
       <w:r>
         <w:t xml:space="preserve">- Fixed </w:t>
       </w:r>
-      <w:hyperlink r:id="rId24" w:history="1">
+      <w:hyperlink r:id="rId25" w:history="1">
         <w:r>
           <w:rPr>
             <w:rStyle w:val="Hyperlink"/>
@@ -1671,7 +1794,7 @@
       <w:r>
         <w:t xml:space="preserve">- Fixed </w:t>
       </w:r>
-      <w:hyperlink r:id="rId25" w:history="1">
+      <w:hyperlink r:id="rId26" w:history="1">
         <w:r>
           <w:rPr>
             <w:rStyle w:val="Hyperlink"/>
@@ -1716,9 +1839,10 @@
     </w:p>
     <w:p>
       <w:r>
+        <w:lastRenderedPageBreak/>
         <w:t xml:space="preserve">- Fixed </w:t>
       </w:r>
-      <w:hyperlink r:id="rId26" w:history="1">
+      <w:hyperlink r:id="rId27" w:history="1">
         <w:r>
           <w:rPr>
             <w:rStyle w:val="Hyperlink"/>
@@ -1780,7 +1904,6 @@
         <w:pStyle w:val="Heading2"/>
       </w:pPr>
       <w:r>
-        <w:lastRenderedPageBreak/>
         <w:br/>
       </w:r>
       <w:r>
@@ -1813,7 +1936,7 @@
       <w:r>
         <w:t xml:space="preserve"> Fixed </w:t>
       </w:r>
-      <w:hyperlink r:id="rId27" w:history="1">
+      <w:hyperlink r:id="rId28" w:history="1">
         <w:r>
           <w:rPr>
             <w:rStyle w:val="Hyperlink"/>
@@ -1867,7 +1990,7 @@
       <w:r>
         <w:t xml:space="preserve">  Fixed </w:t>
       </w:r>
-      <w:hyperlink r:id="rId28" w:history="1">
+      <w:hyperlink r:id="rId29" w:history="1">
         <w:r>
           <w:rPr>
             <w:rStyle w:val="Hyperlink"/>
@@ -1936,7 +2059,7 @@
       <w:r>
         <w:t xml:space="preserve">  Fixed </w:t>
       </w:r>
-      <w:hyperlink r:id="rId29" w:history="1">
+      <w:hyperlink r:id="rId30" w:history="1">
         <w:r>
           <w:rPr>
             <w:rStyle w:val="Hyperlink"/>
@@ -2029,7 +2152,7 @@
       <w:r>
         <w:br/>
       </w:r>
-      <w:hyperlink r:id="rId30" w:history="1">
+      <w:hyperlink r:id="rId31" w:history="1">
         <w:r>
           <w:rPr>
             <w:rStyle w:val="Hyperlink"/>
@@ -2063,7 +2186,7 @@
       <w:r>
         <w:t xml:space="preserve">  </w:t>
       </w:r>
-      <w:hyperlink r:id="rId31" w:history="1">
+      <w:hyperlink r:id="rId32" w:history="1">
         <w:r>
           <w:rPr>
             <w:rStyle w:val="Hyperlink"/>
@@ -2420,7 +2543,7 @@
       <w:r>
         <w:t xml:space="preserve">. Closes </w:t>
       </w:r>
-      <w:hyperlink r:id="rId32" w:history="1">
+      <w:hyperlink r:id="rId33" w:history="1">
         <w:r>
           <w:rPr>
             <w:rStyle w:val="Hyperlink"/>
@@ -2468,13 +2591,12 @@
         <w:rPr>
           <w:b/>
         </w:rPr>
-        <w:lastRenderedPageBreak/>
         <w:t>1</w:t>
       </w:r>
       <w:r>
         <w:t xml:space="preserve">. </w:t>
       </w:r>
-      <w:hyperlink r:id="rId33" w:history="1">
+      <w:hyperlink r:id="rId34" w:history="1">
         <w:r>
           <w:rPr>
             <w:rStyle w:val="Hyperlink"/>
@@ -2630,7 +2752,7 @@
       <w:r>
         <w:t xml:space="preserve">. </w:t>
       </w:r>
-      <w:hyperlink r:id="rId34" w:history="1">
+      <w:hyperlink r:id="rId35" w:history="1">
         <w:r>
           <w:rPr>
             <w:rStyle w:val="Hyperlink"/>
@@ -2833,7 +2955,7 @@
       <w:r>
         <w:t xml:space="preserve">. </w:t>
       </w:r>
-      <w:hyperlink r:id="rId35" w:history="1">
+      <w:hyperlink r:id="rId36" w:history="1">
         <w:r>
           <w:rPr>
             <w:rStyle w:val="Hyperlink"/>
@@ -2888,7 +3010,7 @@
       <w:r>
         <w:t xml:space="preserve">. </w:t>
       </w:r>
-      <w:hyperlink r:id="rId36" w:history="1">
+      <w:hyperlink r:id="rId37" w:history="1">
         <w:r>
           <w:rPr>
             <w:rStyle w:val="Hyperlink"/>
@@ -3236,6 +3358,13 @@
           <w:color w:val="000000"/>
         </w:rPr>
         <w:br/>
+      </w:r>
+      <w:r>
+        <w:rPr>
+          <w:rFonts w:ascii="Courier New" w:hAnsi="Courier New" w:cs="Courier New"/>
+          <w:color w:val="000000"/>
+        </w:rPr>
+        <w:lastRenderedPageBreak/>
         <w:t xml:space="preserve">    </w:t>
       </w:r>
       <w:proofErr w:type="spellStart"/>
@@ -3742,7 +3871,11 @@
       </w:r>
       <w:proofErr w:type="spellEnd"/>
       <w:r>
-        <w:t xml:space="preserve"> period analysis variables. You may add any complete script statements. Usually this would be SET statements to create additional variables.  </w:t>
+        <w:t xml:space="preserve"> period analysis variables. You may add any complete script statements. Usually this would be SET statements to </w:t>
+      </w:r>
+      <w:r>
+        <w:lastRenderedPageBreak/>
+        <w:t xml:space="preserve">create additional variables.  </w:t>
       </w:r>
       <w:r>
         <w:br/>
@@ -3891,7 +4024,6 @@
     </w:p>
     <w:p>
       <w:r>
-        <w:lastRenderedPageBreak/>
         <w:t>Returns the number of the specified field within a QVD. If the field is not found, 0 is returned.  The optional third parameter is a variable name used to return the result. If omitted, the default of "</w:t>
       </w:r>
       <w:proofErr w:type="spellStart"/>
@@ -4031,7 +4163,7 @@
       <w:r>
         <w:t xml:space="preserve"> here: </w:t>
       </w:r>
-      <w:hyperlink r:id="rId37" w:history="1">
+      <w:hyperlink r:id="rId38" w:history="1">
         <w:r>
           <w:rPr>
             <w:rStyle w:val="Hyperlink"/>
@@ -4091,7 +4223,7 @@
       <w:r>
         <w:t xml:space="preserve"> </w:t>
       </w:r>
-      <w:hyperlink r:id="rId38" w:history="1">
+      <w:hyperlink r:id="rId39" w:history="1">
         <w:r>
           <w:rPr>
             <w:rStyle w:val="Hyperlink"/>
@@ -4208,7 +4340,7 @@
           <w:numId w:val="5"/>
         </w:numPr>
       </w:pPr>
-      <w:hyperlink r:id="rId39" w:history="1">
+      <w:hyperlink r:id="rId40" w:history="1">
         <w:r>
           <w:rPr>
             <w:rStyle w:val="Hyperlink"/>
@@ -4233,7 +4365,11 @@
       </w:r>
       <w:proofErr w:type="spellEnd"/>
       <w:r>
-        <w:t xml:space="preserve">” that may be used to specify a full path to the QVD Viewer program. The background command window is also eliminated. </w:t>
+        <w:t xml:space="preserve">” that may be used to specify a full path to the QVD Viewer program. The background command window is also </w:t>
+      </w:r>
+      <w:r>
+        <w:lastRenderedPageBreak/>
+        <w:t xml:space="preserve">eliminated. </w:t>
       </w:r>
       <w:r>
         <w:br/>
@@ -4262,7 +4398,7 @@
           <w:numId w:val="5"/>
         </w:numPr>
       </w:pPr>
-      <w:hyperlink r:id="rId40" w:history="1">
+      <w:hyperlink r:id="rId41" w:history="1">
         <w:r>
           <w:rPr>
             <w:rStyle w:val="Hyperlink"/>
@@ -4306,7 +4442,6 @@
         <w:pStyle w:val="Heading2"/>
       </w:pPr>
       <w:r>
-        <w:lastRenderedPageBreak/>
         <w:t>Changes for V6.1</w:t>
       </w:r>
     </w:p>
@@ -4357,7 +4492,7 @@
       <w:r>
         <w:t xml:space="preserve"> is available as a free download from </w:t>
       </w:r>
-      <w:hyperlink r:id="rId41" w:history="1">
+      <w:hyperlink r:id="rId42" w:history="1">
         <w:r>
           <w:rPr>
             <w:rStyle w:val="Hyperlink"/>
@@ -4413,7 +4548,7 @@
       <w:r>
         <w:t xml:space="preserve">Fixed </w:t>
       </w:r>
-      <w:hyperlink r:id="rId42" w:history="1">
+      <w:hyperlink r:id="rId43" w:history="1">
         <w:r>
           <w:rPr>
             <w:rStyle w:val="Hyperlink"/>
@@ -4499,7 +4634,7 @@
       <w:r>
         <w:t xml:space="preserve">. </w:t>
       </w:r>
-      <w:hyperlink r:id="rId43" w:history="1">
+      <w:hyperlink r:id="rId44" w:history="1">
         <w:r>
           <w:rPr>
             <w:rStyle w:val="Hyperlink"/>
@@ -4850,7 +4985,7 @@
         <w:spacing w:after="120"/>
         <w:contextualSpacing w:val="0"/>
       </w:pPr>
-      <w:hyperlink r:id="rId44" w:history="1">
+      <w:hyperlink r:id="rId45" w:history="1">
         <w:r>
           <w:rPr>
             <w:rStyle w:val="Hyperlink"/>
@@ -4883,7 +5018,7 @@
         <w:spacing w:after="120"/>
         <w:contextualSpacing w:val="0"/>
       </w:pPr>
-      <w:hyperlink r:id="rId45" w:history="1">
+      <w:hyperlink r:id="rId46" w:history="1">
         <w:r>
           <w:rPr>
             <w:rStyle w:val="Hyperlink"/>
@@ -4924,7 +5059,7 @@
         <w:spacing w:after="120"/>
         <w:contextualSpacing w:val="0"/>
       </w:pPr>
-      <w:hyperlink r:id="rId46" w:history="1">
+      <w:hyperlink r:id="rId47" w:history="1">
         <w:r>
           <w:rPr>
             <w:rStyle w:val="Hyperlink"/>
@@ -4957,7 +5092,7 @@
         <w:spacing w:after="120"/>
         <w:contextualSpacing w:val="0"/>
       </w:pPr>
-      <w:hyperlink r:id="rId47" w:history="1">
+      <w:hyperlink r:id="rId48" w:history="1">
         <w:r>
           <w:rPr>
             <w:rStyle w:val="Hyperlink"/>
@@ -4984,7 +5119,7 @@
       </w:r>
     </w:p>
     <w:sectPr>
-      <w:headerReference w:type="default" r:id="rId48"/>
+      <w:headerReference w:type="default" r:id="rId49"/>
       <w:pgSz w:w="12240" w:h="15840"/>
       <w:pgMar w:top="1440" w:right="1440" w:bottom="1440" w:left="1440" w:header="720" w:footer="720" w:gutter="0"/>
       <w:cols w:space="720"/>

</xml_diff>